<commit_message>
Update syllabus to new template
</commit_message>
<xml_diff>
--- a/ECBS-6001-Advanced-Macroeconomics.docx
+++ b/ECBS-6001-Advanced-Macroeconomics.docx
@@ -32,9 +32,9 @@
                   <wp:posOffset>4274820</wp:posOffset>
                 </wp:positionH>
                 <wp:positionV relativeFrom="paragraph">
-                  <wp:posOffset>-845185</wp:posOffset>
+                  <wp:posOffset>-843280</wp:posOffset>
                 </wp:positionV>
-                <wp:extent cx="2526030" cy="1845310"/>
+                <wp:extent cx="2527935" cy="1847215"/>
                 <wp:effectExtent l="0" t="0" r="0" b="5080"/>
                 <wp:wrapNone/>
                 <wp:docPr id="1" name="Group 229"/>
@@ -45,7 +45,7 @@
                       <wpg:grpSpPr>
                         <a:xfrm>
                           <a:off x="0" y="0"/>
-                          <a:ext cx="2525400" cy="1844640"/>
+                          <a:ext cx="2527200" cy="1846440"/>
                         </a:xfrm>
                       </wpg:grpSpPr>
                       <wpg:grpSp>
@@ -53,7 +53,7 @@
                         <wpg:grpSpPr>
                           <a:xfrm>
                             <a:off x="0" y="36360"/>
-                            <a:ext cx="1560240" cy="1808640"/>
+                            <a:ext cx="1560240" cy="1810440"/>
                           </a:xfrm>
                         </wpg:grpSpPr>
                         <wps:wsp>
@@ -61,7 +61,7 @@
                           <wps:spPr>
                             <a:xfrm>
                               <a:off x="0" y="0"/>
-                              <a:ext cx="1560240" cy="1808640"/>
+                              <a:ext cx="1560240" cy="1810440"/>
                             </a:xfrm>
                             <a:prstGeom prst="rect">
                               <a:avLst/>
@@ -83,8 +83,8 @@
                           <wps:cNvSpPr/>
                           <wps:spPr>
                             <a:xfrm>
-                              <a:off x="817920" y="875520"/>
-                              <a:ext cx="57240" cy="81360"/>
+                              <a:off x="819720" y="877320"/>
+                              <a:ext cx="55080" cy="79200"/>
                             </a:xfrm>
                             <a:custGeom>
                               <a:avLst/>
@@ -196,8 +196,8 @@
                           <wps:cNvSpPr/>
                           <wps:spPr>
                             <a:xfrm>
-                              <a:off x="886320" y="897120"/>
-                              <a:ext cx="50040" cy="60840"/>
+                              <a:off x="888480" y="898920"/>
+                              <a:ext cx="48240" cy="59040"/>
                             </a:xfrm>
                             <a:custGeom>
                               <a:avLst/>
@@ -324,8 +324,8 @@
                           <wps:cNvSpPr/>
                           <wps:spPr>
                             <a:xfrm>
-                              <a:off x="950040" y="897120"/>
-                              <a:ext cx="51480" cy="84960"/>
+                              <a:off x="952560" y="898920"/>
+                              <a:ext cx="49680" cy="83160"/>
                             </a:xfrm>
                             <a:custGeom>
                               <a:avLst/>
@@ -457,8 +457,8 @@
                           <wps:cNvSpPr/>
                           <wps:spPr>
                             <a:xfrm>
-                              <a:off x="1012320" y="897120"/>
-                              <a:ext cx="51480" cy="63360"/>
+                              <a:off x="1014120" y="898920"/>
+                              <a:ext cx="49680" cy="61560"/>
                             </a:xfrm>
                             <a:custGeom>
                               <a:avLst/>
@@ -605,8 +605,8 @@
                           <wps:cNvSpPr/>
                           <wps:spPr>
                             <a:xfrm>
-                              <a:off x="1075680" y="897120"/>
-                              <a:ext cx="34200" cy="59760"/>
+                              <a:off x="1078200" y="898920"/>
+                              <a:ext cx="32400" cy="57960"/>
                             </a:xfrm>
                             <a:custGeom>
                               <a:avLst/>
@@ -695,8 +695,8 @@
                           <wps:cNvSpPr/>
                           <wps:spPr>
                             <a:xfrm>
-                              <a:off x="1114560" y="879480"/>
-                              <a:ext cx="34200" cy="78840"/>
+                              <a:off x="1116360" y="881280"/>
+                              <a:ext cx="32400" cy="76680"/>
                             </a:xfrm>
                             <a:custGeom>
                               <a:avLst/>
@@ -815,8 +815,8 @@
                           <wps:cNvSpPr/>
                           <wps:spPr>
                             <a:xfrm>
-                              <a:off x="1157760" y="897120"/>
-                              <a:ext cx="76680" cy="59760"/>
+                              <a:off x="1160280" y="898920"/>
+                              <a:ext cx="74880" cy="57960"/>
                             </a:xfrm>
                             <a:custGeom>
                               <a:avLst/>
@@ -960,8 +960,8 @@
                           <wps:cNvSpPr/>
                           <wps:spPr>
                             <a:xfrm>
-                              <a:off x="1251720" y="897120"/>
-                              <a:ext cx="50760" cy="60840"/>
+                              <a:off x="1253520" y="898920"/>
+                              <a:ext cx="48960" cy="59040"/>
                             </a:xfrm>
                             <a:custGeom>
                               <a:avLst/>
@@ -1088,8 +1088,8 @@
                           <wps:cNvSpPr/>
                           <wps:spPr>
                             <a:xfrm>
-                              <a:off x="1313640" y="897120"/>
-                              <a:ext cx="47520" cy="59760"/>
+                              <a:off x="1315800" y="898920"/>
+                              <a:ext cx="45720" cy="57960"/>
                             </a:xfrm>
                             <a:custGeom>
                               <a:avLst/>
@@ -1198,8 +1198,8 @@
                           <wps:cNvSpPr/>
                           <wps:spPr>
                             <a:xfrm>
-                              <a:off x="1375560" y="879480"/>
-                              <a:ext cx="33120" cy="78840"/>
+                              <a:off x="1378080" y="881280"/>
+                              <a:ext cx="30960" cy="76680"/>
                             </a:xfrm>
                             <a:custGeom>
                               <a:avLst/>
@@ -1318,8 +1318,8 @@
                           <wps:cNvSpPr/>
                           <wps:spPr>
                             <a:xfrm>
-                              <a:off x="812160" y="1040040"/>
-                              <a:ext cx="52560" cy="60840"/>
+                              <a:off x="814680" y="1041840"/>
+                              <a:ext cx="50760" cy="59040"/>
                             </a:xfrm>
                             <a:custGeom>
                               <a:avLst/>
@@ -1421,8 +1421,8 @@
                           <wps:cNvSpPr/>
                           <wps:spPr>
                             <a:xfrm>
-                              <a:off x="875160" y="1013760"/>
-                              <a:ext cx="36720" cy="84960"/>
+                              <a:off x="876960" y="1015920"/>
+                              <a:ext cx="34920" cy="83160"/>
                             </a:xfrm>
                             <a:custGeom>
                               <a:avLst/>
@@ -1536,8 +1536,8 @@
                           <wps:cNvSpPr/>
                           <wps:spPr>
                             <a:xfrm>
-                              <a:off x="941040" y="1019160"/>
-                              <a:ext cx="46440" cy="80640"/>
+                              <a:off x="943560" y="1020960"/>
+                              <a:ext cx="44280" cy="78840"/>
                             </a:xfrm>
                             <a:custGeom>
                               <a:avLst/>
@@ -1608,8 +1608,8 @@
                           <wps:cNvSpPr/>
                           <wps:spPr>
                             <a:xfrm>
-                              <a:off x="941040" y="1019160"/>
-                              <a:ext cx="46440" cy="80640"/>
+                              <a:off x="943560" y="1020960"/>
+                              <a:ext cx="44280" cy="78840"/>
                             </a:xfrm>
                             <a:custGeom>
                               <a:avLst/>
@@ -1677,8 +1677,8 @@
                           <wps:cNvSpPr/>
                           <wps:spPr>
                             <a:xfrm>
-                              <a:off x="995760" y="1040040"/>
-                              <a:ext cx="43920" cy="60840"/>
+                              <a:off x="998280" y="1041840"/>
+                              <a:ext cx="41760" cy="59040"/>
                             </a:xfrm>
                             <a:custGeom>
                               <a:avLst/>
@@ -1787,8 +1787,8 @@
                           <wps:cNvSpPr/>
                           <wps:spPr>
                             <a:xfrm>
-                              <a:off x="1047240" y="1040040"/>
-                              <a:ext cx="54000" cy="60840"/>
+                              <a:off x="1049040" y="1041840"/>
+                              <a:ext cx="52200" cy="59040"/>
                             </a:xfrm>
                             <a:custGeom>
                               <a:avLst/>
@@ -1890,8 +1890,8 @@
                           <wps:cNvSpPr/>
                           <wps:spPr>
                             <a:xfrm>
-                              <a:off x="1113120" y="1040040"/>
-                              <a:ext cx="47520" cy="59760"/>
+                              <a:off x="1114920" y="1041840"/>
+                              <a:ext cx="45720" cy="57960"/>
                             </a:xfrm>
                             <a:custGeom>
                               <a:avLst/>
@@ -2000,8 +2000,8 @@
                           <wps:cNvSpPr/>
                           <wps:spPr>
                             <a:xfrm>
-                              <a:off x="1176120" y="1040040"/>
-                              <a:ext cx="52560" cy="60840"/>
+                              <a:off x="1177920" y="1041840"/>
+                              <a:ext cx="50760" cy="59040"/>
                             </a:xfrm>
                             <a:custGeom>
                               <a:avLst/>
@@ -2103,8 +2103,8 @@
                           <wps:cNvSpPr/>
                           <wps:spPr>
                             <a:xfrm>
-                              <a:off x="1240920" y="1040040"/>
-                              <a:ext cx="78840" cy="59760"/>
+                              <a:off x="1242720" y="1041840"/>
+                              <a:ext cx="76680" cy="57960"/>
                             </a:xfrm>
                             <a:custGeom>
                               <a:avLst/>
@@ -2248,8 +2248,8 @@
                           <wps:cNvSpPr/>
                           <wps:spPr>
                             <a:xfrm>
-                              <a:off x="1336680" y="1013760"/>
-                              <a:ext cx="17280" cy="84960"/>
+                              <a:off x="1339200" y="1015920"/>
+                              <a:ext cx="15120" cy="83160"/>
                             </a:xfrm>
                             <a:custGeom>
                               <a:avLst/>
@@ -2326,8 +2326,8 @@
                           <wps:cNvSpPr/>
                           <wps:spPr>
                             <a:xfrm>
-                              <a:off x="1367280" y="1040040"/>
-                              <a:ext cx="45000" cy="60840"/>
+                              <a:off x="1369080" y="1041840"/>
+                              <a:ext cx="43200" cy="59040"/>
                             </a:xfrm>
                             <a:custGeom>
                               <a:avLst/>
@@ -2436,8 +2436,8 @@
                           <wps:cNvSpPr/>
                           <wps:spPr>
                             <a:xfrm>
-                              <a:off x="1418760" y="1040040"/>
-                              <a:ext cx="48960" cy="62280"/>
+                              <a:off x="1421280" y="1041840"/>
+                              <a:ext cx="47160" cy="60480"/>
                             </a:xfrm>
                             <a:custGeom>
                               <a:avLst/>
@@ -2561,8 +2561,8 @@
                           <wps:cNvSpPr/>
                           <wps:spPr>
                             <a:xfrm>
-                              <a:off x="812160" y="1182960"/>
-                              <a:ext cx="51480" cy="63360"/>
+                              <a:off x="814680" y="1184760"/>
+                              <a:ext cx="49680" cy="61560"/>
                             </a:xfrm>
                             <a:custGeom>
                               <a:avLst/>
@@ -2709,8 +2709,8 @@
                           <wps:cNvSpPr/>
                           <wps:spPr>
                             <a:xfrm>
-                              <a:off x="875520" y="1182960"/>
-                              <a:ext cx="47520" cy="59760"/>
+                              <a:off x="877680" y="1184760"/>
+                              <a:ext cx="45720" cy="57960"/>
                             </a:xfrm>
                             <a:custGeom>
                               <a:avLst/>
@@ -2819,8 +2819,8 @@
                           <wps:cNvSpPr/>
                           <wps:spPr>
                             <a:xfrm>
-                              <a:off x="939960" y="1156680"/>
-                              <a:ext cx="52560" cy="86400"/>
+                              <a:off x="942480" y="1158840"/>
+                              <a:ext cx="50760" cy="84600"/>
                             </a:xfrm>
                             <a:custGeom>
                               <a:avLst/>
@@ -2937,8 +2937,8 @@
                           <wps:cNvSpPr/>
                           <wps:spPr>
                             <a:xfrm>
-                              <a:off x="1033920" y="1161720"/>
-                              <a:ext cx="54720" cy="80640"/>
+                              <a:off x="1036440" y="1163880"/>
+                              <a:ext cx="52560" cy="78840"/>
                             </a:xfrm>
                             <a:custGeom>
                               <a:avLst/>
@@ -3098,8 +3098,8 @@
                           <wps:cNvSpPr/>
                           <wps:spPr>
                             <a:xfrm>
-                              <a:off x="1103760" y="1182960"/>
-                              <a:ext cx="48960" cy="62280"/>
+                              <a:off x="1105560" y="1184760"/>
+                              <a:ext cx="47160" cy="60480"/>
                             </a:xfrm>
                             <a:custGeom>
                               <a:avLst/>
@@ -3208,8 +3208,8 @@
                           <wps:cNvSpPr/>
                           <wps:spPr>
                             <a:xfrm>
-                              <a:off x="1161360" y="1182960"/>
-                              <a:ext cx="48960" cy="62280"/>
+                              <a:off x="1163160" y="1184760"/>
+                              <a:ext cx="47160" cy="60480"/>
                             </a:xfrm>
                             <a:custGeom>
                               <a:avLst/>
@@ -3333,8 +3333,8 @@
                           <wps:cNvSpPr/>
                           <wps:spPr>
                             <a:xfrm>
-                              <a:off x="1221120" y="1156680"/>
-                              <a:ext cx="17280" cy="84960"/>
+                              <a:off x="1222920" y="1158840"/>
+                              <a:ext cx="15120" cy="83160"/>
                             </a:xfrm>
                             <a:custGeom>
                               <a:avLst/>
@@ -3411,8 +3411,8 @@
                           <wps:cNvSpPr/>
                           <wps:spPr>
                             <a:xfrm>
-                              <a:off x="1254240" y="1182960"/>
-                              <a:ext cx="48240" cy="59760"/>
+                              <a:off x="1256040" y="1184760"/>
+                              <a:ext cx="46440" cy="57960"/>
                             </a:xfrm>
                             <a:custGeom>
                               <a:avLst/>
@@ -3521,8 +3521,8 @@
                           <wps:cNvSpPr/>
                           <wps:spPr>
                             <a:xfrm>
-                              <a:off x="1319040" y="1182960"/>
-                              <a:ext cx="50040" cy="62280"/>
+                              <a:off x="1321560" y="1184760"/>
+                              <a:ext cx="48240" cy="60480"/>
                             </a:xfrm>
                             <a:custGeom>
                               <a:avLst/>
@@ -3649,8 +3649,8 @@
                           <wps:cNvSpPr/>
                           <wps:spPr>
                             <a:xfrm>
-                              <a:off x="1376640" y="1182960"/>
-                              <a:ext cx="48960" cy="62280"/>
+                              <a:off x="1378440" y="1184760"/>
+                              <a:ext cx="47160" cy="60480"/>
                             </a:xfrm>
                             <a:custGeom>
                               <a:avLst/>
@@ -3774,8 +3774,8 @@
                           <wps:cNvSpPr/>
                           <wps:spPr>
                             <a:xfrm>
-                              <a:off x="1432080" y="1182960"/>
-                              <a:ext cx="48960" cy="62280"/>
+                              <a:off x="1434600" y="1184760"/>
+                              <a:ext cx="47160" cy="60480"/>
                             </a:xfrm>
                             <a:custGeom>
                               <a:avLst/>
@@ -3899,8 +3899,8 @@
                           <wps:cNvSpPr/>
                           <wps:spPr>
                             <a:xfrm>
-                              <a:off x="1077120" y="1586880"/>
-                              <a:ext cx="43920" cy="63360"/>
+                              <a:off x="1079640" y="1590480"/>
+                              <a:ext cx="41760" cy="61560"/>
                             </a:xfrm>
                             <a:custGeom>
                               <a:avLst/>
@@ -4027,8 +4027,8 @@
                           <wps:cNvSpPr/>
                           <wps:spPr>
                             <a:xfrm>
-                              <a:off x="876960" y="1586880"/>
-                              <a:ext cx="46440" cy="63360"/>
+                              <a:off x="878760" y="1590480"/>
+                              <a:ext cx="44280" cy="61560"/>
                             </a:xfrm>
                             <a:custGeom>
                               <a:avLst/>
@@ -4127,8 +4127,8 @@
                           <wps:cNvSpPr/>
                           <wps:spPr>
                             <a:xfrm>
-                              <a:off x="941040" y="1586880"/>
-                              <a:ext cx="5040" cy="63360"/>
+                              <a:off x="943560" y="1590480"/>
+                              <a:ext cx="3240" cy="61560"/>
                             </a:xfrm>
                             <a:prstGeom prst="rect">
                               <a:avLst/>
@@ -4152,8 +4152,8 @@
                           <wps:cNvSpPr/>
                           <wps:spPr>
                             <a:xfrm>
-                              <a:off x="941040" y="1586880"/>
-                              <a:ext cx="5040" cy="63360"/>
+                              <a:off x="943560" y="1590480"/>
+                              <a:ext cx="3240" cy="61560"/>
                             </a:xfrm>
                             <a:prstGeom prst="rect">
                               <a:avLst/>
@@ -4175,8 +4175,8 @@
                           <wps:cNvSpPr/>
                           <wps:spPr>
                             <a:xfrm>
-                              <a:off x="816120" y="1586880"/>
-                              <a:ext cx="45000" cy="64800"/>
+                              <a:off x="818640" y="1590480"/>
+                              <a:ext cx="43200" cy="63000"/>
                             </a:xfrm>
                             <a:custGeom>
                               <a:avLst/>
@@ -4270,8 +4270,8 @@
                           <wps:cNvSpPr/>
                           <wps:spPr>
                             <a:xfrm>
-                              <a:off x="1023480" y="1586880"/>
-                              <a:ext cx="39960" cy="63360"/>
+                              <a:off x="1025640" y="1590480"/>
+                              <a:ext cx="38160" cy="61560"/>
                             </a:xfrm>
                             <a:custGeom>
                               <a:avLst/>
@@ -4342,8 +4342,8 @@
                           <wps:cNvSpPr/>
                           <wps:spPr>
                             <a:xfrm>
-                              <a:off x="1023480" y="1586880"/>
-                              <a:ext cx="39960" cy="63360"/>
+                              <a:off x="1025640" y="1590480"/>
+                              <a:ext cx="38160" cy="61560"/>
                             </a:xfrm>
                             <a:custGeom>
                               <a:avLst/>
@@ -4411,8 +4411,8 @@
                           <wps:cNvSpPr/>
                           <wps:spPr>
                             <a:xfrm>
-                              <a:off x="958680" y="1586880"/>
-                              <a:ext cx="51480" cy="63360"/>
+                              <a:off x="960840" y="1590480"/>
+                              <a:ext cx="49680" cy="61560"/>
                             </a:xfrm>
                             <a:custGeom>
                               <a:avLst/>
@@ -4468,8 +4468,8 @@
                           <wps:cNvSpPr/>
                           <wps:spPr>
                             <a:xfrm>
-                              <a:off x="958680" y="1586880"/>
-                              <a:ext cx="51480" cy="63360"/>
+                              <a:off x="960840" y="1590480"/>
+                              <a:ext cx="49680" cy="61560"/>
                             </a:xfrm>
                             <a:custGeom>
                               <a:avLst/>
@@ -4522,8 +4522,8 @@
                           <wps:cNvSpPr/>
                           <wps:spPr>
                             <a:xfrm>
-                              <a:off x="1263600" y="1586880"/>
-                              <a:ext cx="56520" cy="63360"/>
+                              <a:off x="1265400" y="1590480"/>
+                              <a:ext cx="54720" cy="61560"/>
                             </a:xfrm>
                             <a:custGeom>
                               <a:avLst/>
@@ -4585,8 +4585,8 @@
                           <wps:cNvSpPr/>
                           <wps:spPr>
                             <a:xfrm>
-                              <a:off x="1263600" y="1586880"/>
-                              <a:ext cx="56520" cy="63360"/>
+                              <a:off x="1265400" y="1590480"/>
+                              <a:ext cx="54720" cy="61560"/>
                             </a:xfrm>
                             <a:custGeom>
                               <a:avLst/>
@@ -4645,8 +4645,8 @@
                           <wps:cNvSpPr/>
                           <wps:spPr>
                             <a:xfrm>
-                              <a:off x="1136160" y="1586880"/>
-                              <a:ext cx="45000" cy="64800"/>
+                              <a:off x="1138680" y="1590480"/>
+                              <a:ext cx="43200" cy="63000"/>
                             </a:xfrm>
                             <a:custGeom>
                               <a:avLst/>
@@ -4815,8 +4815,8 @@
                           <wps:cNvSpPr/>
                           <wps:spPr>
                             <a:xfrm>
-                              <a:off x="1210320" y="1586880"/>
-                              <a:ext cx="45000" cy="63360"/>
+                              <a:off x="1212840" y="1590480"/>
+                              <a:ext cx="43200" cy="61560"/>
                             </a:xfrm>
                             <a:custGeom>
                               <a:avLst/>
@@ -4875,8 +4875,8 @@
                           <wps:cNvSpPr/>
                           <wps:spPr>
                             <a:xfrm>
-                              <a:off x="1210320" y="1586880"/>
-                              <a:ext cx="45000" cy="63360"/>
+                              <a:off x="1212840" y="1590480"/>
+                              <a:ext cx="43200" cy="61560"/>
                             </a:xfrm>
                             <a:custGeom>
                               <a:avLst/>
@@ -4932,8 +4932,8 @@
                           <wps:cNvSpPr/>
                           <wps:spPr>
                             <a:xfrm>
-                              <a:off x="1195200" y="1586880"/>
-                              <a:ext cx="5040" cy="63360"/>
+                              <a:off x="1197000" y="1590480"/>
+                              <a:ext cx="3240" cy="61560"/>
                             </a:xfrm>
                             <a:prstGeom prst="rect">
                               <a:avLst/>
@@ -4957,8 +4957,8 @@
                           <wps:cNvSpPr/>
                           <wps:spPr>
                             <a:xfrm>
-                              <a:off x="1195200" y="1586880"/>
-                              <a:ext cx="5040" cy="63360"/>
+                              <a:off x="1197000" y="1590480"/>
+                              <a:ext cx="3240" cy="61560"/>
                             </a:xfrm>
                             <a:prstGeom prst="rect">
                               <a:avLst/>
@@ -4980,8 +4980,8 @@
                           <wps:cNvSpPr/>
                           <wps:spPr>
                             <a:xfrm>
-                              <a:off x="1108800" y="1474200"/>
-                              <a:ext cx="41400" cy="63360"/>
+                              <a:off x="1111320" y="1478160"/>
+                              <a:ext cx="39240" cy="61560"/>
                             </a:xfrm>
                             <a:custGeom>
                               <a:avLst/>
@@ -5052,8 +5052,8 @@
                           <wps:cNvSpPr/>
                           <wps:spPr>
                             <a:xfrm>
-                              <a:off x="1108800" y="1474200"/>
-                              <a:ext cx="41400" cy="63360"/>
+                              <a:off x="1111320" y="1478160"/>
+                              <a:ext cx="39240" cy="61560"/>
                             </a:xfrm>
                             <a:custGeom>
                               <a:avLst/>
@@ -5121,8 +5121,8 @@
                           <wps:cNvSpPr/>
                           <wps:spPr>
                             <a:xfrm>
-                              <a:off x="1225080" y="1474200"/>
-                              <a:ext cx="47160" cy="63360"/>
+                              <a:off x="1227600" y="1478160"/>
+                              <a:ext cx="45000" cy="61560"/>
                             </a:xfrm>
                             <a:custGeom>
                               <a:avLst/>
@@ -5216,8 +5216,8 @@
                           <wps:cNvSpPr/>
                           <wps:spPr>
                             <a:xfrm>
-                              <a:off x="816120" y="1474200"/>
-                              <a:ext cx="41400" cy="63360"/>
+                              <a:off x="818640" y="1478160"/>
+                              <a:ext cx="39240" cy="61560"/>
                             </a:xfrm>
                             <a:custGeom>
                               <a:avLst/>
@@ -5288,8 +5288,8 @@
                           <wps:cNvSpPr/>
                           <wps:spPr>
                             <a:xfrm>
-                              <a:off x="816120" y="1474200"/>
-                              <a:ext cx="41400" cy="63360"/>
+                              <a:off x="818640" y="1478160"/>
+                              <a:ext cx="39240" cy="61560"/>
                             </a:xfrm>
                             <a:custGeom>
                               <a:avLst/>
@@ -5357,8 +5357,8 @@
                           <wps:cNvSpPr/>
                           <wps:spPr>
                             <a:xfrm>
-                              <a:off x="931680" y="1474200"/>
-                              <a:ext cx="43920" cy="63360"/>
+                              <a:off x="933480" y="1478160"/>
+                              <a:ext cx="41760" cy="61560"/>
                             </a:xfrm>
                             <a:custGeom>
                               <a:avLst/>
@@ -5485,8 +5485,8 @@
                           <wps:cNvSpPr/>
                           <wps:spPr>
                             <a:xfrm>
-                              <a:off x="871200" y="1474200"/>
-                              <a:ext cx="45000" cy="64800"/>
+                              <a:off x="873720" y="1478160"/>
+                              <a:ext cx="43200" cy="63000"/>
                             </a:xfrm>
                             <a:custGeom>
                               <a:avLst/>
@@ -5580,8 +5580,8 @@
                           <wps:cNvSpPr/>
                           <wps:spPr>
                             <a:xfrm>
-                              <a:off x="1054800" y="1474200"/>
-                              <a:ext cx="43920" cy="63360"/>
+                              <a:off x="1057320" y="1478160"/>
+                              <a:ext cx="41760" cy="61560"/>
                             </a:xfrm>
                             <a:custGeom>
                               <a:avLst/>
@@ -5688,8 +5688,8 @@
                           <wps:cNvSpPr/>
                           <wps:spPr>
                             <a:xfrm>
-                              <a:off x="985680" y="1474200"/>
-                              <a:ext cx="55800" cy="64800"/>
+                              <a:off x="988200" y="1478160"/>
+                              <a:ext cx="54000" cy="63000"/>
                             </a:xfrm>
                             <a:custGeom>
                               <a:avLst/>
@@ -5806,8 +5806,8 @@
                           <wps:cNvSpPr/>
                           <wps:spPr>
                             <a:xfrm>
-                              <a:off x="1160280" y="1474200"/>
-                              <a:ext cx="54000" cy="63360"/>
+                              <a:off x="1162080" y="1478160"/>
+                              <a:ext cx="52200" cy="61560"/>
                             </a:xfrm>
                             <a:custGeom>
                               <a:avLst/>
@@ -5879,8 +5879,8 @@
                           <wps:cNvSpPr/>
                           <wps:spPr>
                             <a:xfrm>
-                              <a:off x="1160280" y="1474200"/>
-                              <a:ext cx="54000" cy="63360"/>
+                              <a:off x="1162080" y="1478160"/>
+                              <a:ext cx="52200" cy="61560"/>
                             </a:xfrm>
                             <a:custGeom>
                               <a:avLst/>
@@ -5948,8 +5948,8 @@
                           <wps:cNvSpPr/>
                           <wps:spPr>
                             <a:xfrm>
-                              <a:off x="932760" y="1360800"/>
-                              <a:ext cx="45000" cy="64800"/>
+                              <a:off x="934560" y="1364400"/>
+                              <a:ext cx="43200" cy="63000"/>
                             </a:xfrm>
                             <a:custGeom>
                               <a:avLst/>
@@ -6048,8 +6048,8 @@
                           <wps:cNvSpPr/>
                           <wps:spPr>
                             <a:xfrm>
-                              <a:off x="879480" y="1360800"/>
-                              <a:ext cx="39960" cy="64800"/>
+                              <a:off x="882000" y="1364400"/>
+                              <a:ext cx="38160" cy="63000"/>
                             </a:xfrm>
                             <a:custGeom>
                               <a:avLst/>
@@ -6120,8 +6120,8 @@
                           <wps:cNvSpPr/>
                           <wps:spPr>
                             <a:xfrm>
-                              <a:off x="879480" y="1360800"/>
-                              <a:ext cx="39960" cy="64800"/>
+                              <a:off x="882000" y="1364400"/>
+                              <a:ext cx="38160" cy="63000"/>
                             </a:xfrm>
                             <a:custGeom>
                               <a:avLst/>
@@ -6189,8 +6189,8 @@
                           <wps:cNvSpPr/>
                           <wps:spPr>
                             <a:xfrm>
-                              <a:off x="990720" y="1360800"/>
-                              <a:ext cx="43920" cy="64800"/>
+                              <a:off x="992520" y="1364400"/>
+                              <a:ext cx="41760" cy="63000"/>
                             </a:xfrm>
                             <a:custGeom>
                               <a:avLst/>
@@ -6249,8 +6249,8 @@
                           <wps:cNvSpPr/>
                           <wps:spPr>
                             <a:xfrm>
-                              <a:off x="990720" y="1360800"/>
-                              <a:ext cx="43920" cy="64800"/>
+                              <a:off x="992520" y="1364400"/>
+                              <a:ext cx="41760" cy="63000"/>
                             </a:xfrm>
                             <a:custGeom>
                               <a:avLst/>
@@ -6306,8 +6306,8 @@
                           <wps:cNvSpPr/>
                           <wps:spPr>
                             <a:xfrm>
-                              <a:off x="816120" y="1360800"/>
-                              <a:ext cx="51480" cy="64800"/>
+                              <a:off x="818640" y="1364400"/>
+                              <a:ext cx="49680" cy="63000"/>
                             </a:xfrm>
                             <a:custGeom>
                               <a:avLst/>
@@ -6431,8 +6431,8 @@
                           <wps:cNvSpPr/>
                           <wps:spPr>
                             <a:xfrm>
-                              <a:off x="1047240" y="1360800"/>
-                              <a:ext cx="43920" cy="64800"/>
+                              <a:off x="1049040" y="1364400"/>
+                              <a:ext cx="41760" cy="63000"/>
                             </a:xfrm>
                             <a:custGeom>
                               <a:avLst/>
@@ -6559,8 +6559,8 @@
                           <wps:cNvSpPr/>
                           <wps:spPr>
                             <a:xfrm>
-                              <a:off x="1163880" y="1360800"/>
-                              <a:ext cx="36720" cy="64800"/>
+                              <a:off x="1166040" y="1364400"/>
+                              <a:ext cx="34920" cy="63000"/>
                             </a:xfrm>
                             <a:custGeom>
                               <a:avLst/>
@@ -6613,8 +6613,8 @@
                           <wps:cNvSpPr/>
                           <wps:spPr>
                             <a:xfrm>
-                              <a:off x="1163880" y="1360800"/>
-                              <a:ext cx="36720" cy="64800"/>
+                              <a:off x="1166040" y="1364400"/>
+                              <a:ext cx="34920" cy="63000"/>
                             </a:xfrm>
                             <a:custGeom>
                               <a:avLst/>
@@ -6664,8 +6664,8 @@
                           <wps:cNvSpPr/>
                           <wps:spPr>
                             <a:xfrm>
-                              <a:off x="1099800" y="1360800"/>
-                              <a:ext cx="54000" cy="64800"/>
+                              <a:off x="1102320" y="1364400"/>
+                              <a:ext cx="52200" cy="63000"/>
                             </a:xfrm>
                             <a:custGeom>
                               <a:avLst/>
@@ -6737,8 +6737,8 @@
                           <wps:cNvSpPr/>
                           <wps:spPr>
                             <a:xfrm>
-                              <a:off x="1099800" y="1360800"/>
-                              <a:ext cx="54000" cy="64800"/>
+                              <a:off x="1102320" y="1364400"/>
+                              <a:ext cx="52200" cy="63000"/>
                             </a:xfrm>
                             <a:custGeom>
                               <a:avLst/>
@@ -6806,8 +6806,8 @@
                           <wps:cNvSpPr/>
                           <wps:spPr>
                             <a:xfrm>
-                              <a:off x="739800" y="1161720"/>
-                              <a:ext cx="13320" cy="12240"/>
+                              <a:off x="741600" y="1163880"/>
+                              <a:ext cx="11520" cy="10080"/>
                             </a:xfrm>
                             <a:prstGeom prst="ellipse">
                               <a:avLst/>
@@ -6831,8 +6831,8 @@
                           <wps:cNvSpPr/>
                           <wps:spPr>
                             <a:xfrm>
-                              <a:off x="739800" y="1130040"/>
-                              <a:ext cx="13320" cy="12240"/>
+                              <a:off x="741600" y="1132200"/>
+                              <a:ext cx="11520" cy="10080"/>
                             </a:xfrm>
                             <a:prstGeom prst="ellipse">
                               <a:avLst/>
@@ -6856,8 +6856,8 @@
                           <wps:cNvSpPr/>
                           <wps:spPr>
                             <a:xfrm>
-                              <a:off x="739800" y="1098360"/>
-                              <a:ext cx="13320" cy="12240"/>
+                              <a:off x="741600" y="1100160"/>
+                              <a:ext cx="11520" cy="10080"/>
                             </a:xfrm>
                             <a:prstGeom prst="ellipse">
                               <a:avLst/>
@@ -6881,8 +6881,8 @@
                           <wps:cNvSpPr/>
                           <wps:spPr>
                             <a:xfrm>
-                              <a:off x="739800" y="1066680"/>
-                              <a:ext cx="13320" cy="12240"/>
+                              <a:off x="741600" y="1068480"/>
+                              <a:ext cx="11520" cy="10080"/>
                             </a:xfrm>
                             <a:prstGeom prst="ellipse">
                               <a:avLst/>
@@ -6906,8 +6906,8 @@
                           <wps:cNvSpPr/>
                           <wps:spPr>
                             <a:xfrm>
-                              <a:off x="739800" y="1035000"/>
-                              <a:ext cx="13320" cy="12240"/>
+                              <a:off x="741600" y="1036800"/>
+                              <a:ext cx="11520" cy="10080"/>
                             </a:xfrm>
                             <a:prstGeom prst="ellipse">
                               <a:avLst/>
@@ -6931,8 +6931,8 @@
                           <wps:cNvSpPr/>
                           <wps:spPr>
                             <a:xfrm>
-                              <a:off x="739800" y="1002960"/>
-                              <a:ext cx="13320" cy="12240"/>
+                              <a:off x="741600" y="1005120"/>
+                              <a:ext cx="11520" cy="10080"/>
                             </a:xfrm>
                             <a:prstGeom prst="ellipse">
                               <a:avLst/>
@@ -6956,8 +6956,8 @@
                           <wps:cNvSpPr/>
                           <wps:spPr>
                             <a:xfrm>
-                              <a:off x="739800" y="971280"/>
-                              <a:ext cx="13320" cy="12240"/>
+                              <a:off x="741600" y="973440"/>
+                              <a:ext cx="11520" cy="10080"/>
                             </a:xfrm>
                             <a:prstGeom prst="ellipse">
                               <a:avLst/>
@@ -6981,8 +6981,8 @@
                           <wps:cNvSpPr/>
                           <wps:spPr>
                             <a:xfrm>
-                              <a:off x="739800" y="939600"/>
-                              <a:ext cx="13320" cy="12240"/>
+                              <a:off x="741600" y="941400"/>
+                              <a:ext cx="11520" cy="10080"/>
                             </a:xfrm>
                             <a:prstGeom prst="ellipse">
                               <a:avLst/>
@@ -7006,8 +7006,8 @@
                           <wps:cNvSpPr/>
                           <wps:spPr>
                             <a:xfrm>
-                              <a:off x="739800" y="907920"/>
-                              <a:ext cx="13320" cy="12240"/>
+                              <a:off x="741600" y="909720"/>
+                              <a:ext cx="11520" cy="10080"/>
                             </a:xfrm>
                             <a:prstGeom prst="ellipse">
                               <a:avLst/>
@@ -7031,8 +7031,8 @@
                           <wps:cNvSpPr/>
                           <wps:spPr>
                             <a:xfrm>
-                              <a:off x="739800" y="875520"/>
-                              <a:ext cx="13320" cy="14040"/>
+                              <a:off x="741600" y="877320"/>
+                              <a:ext cx="11520" cy="12240"/>
                             </a:xfrm>
                             <a:prstGeom prst="ellipse">
                               <a:avLst/>
@@ -7056,8 +7056,8 @@
                           <wps:cNvSpPr/>
                           <wps:spPr>
                             <a:xfrm>
-                              <a:off x="739800" y="1479960"/>
-                              <a:ext cx="13320" cy="13320"/>
+                              <a:off x="741600" y="1483920"/>
+                              <a:ext cx="11520" cy="11520"/>
                             </a:xfrm>
                             <a:prstGeom prst="ellipse">
                               <a:avLst/>
@@ -7081,8 +7081,8 @@
                           <wps:cNvSpPr/>
                           <wps:spPr>
                             <a:xfrm>
-                              <a:off x="739800" y="1638720"/>
-                              <a:ext cx="13320" cy="12240"/>
+                              <a:off x="741600" y="1642680"/>
+                              <a:ext cx="11520" cy="10080"/>
                             </a:xfrm>
                             <a:prstGeom prst="ellipse">
                               <a:avLst/>
@@ -7106,8 +7106,8 @@
                           <wps:cNvSpPr/>
                           <wps:spPr>
                             <a:xfrm>
-                              <a:off x="739800" y="1511640"/>
-                              <a:ext cx="13320" cy="13320"/>
+                              <a:off x="741600" y="1515600"/>
+                              <a:ext cx="11520" cy="11520"/>
                             </a:xfrm>
                             <a:prstGeom prst="ellipse">
                               <a:avLst/>
@@ -7131,8 +7131,8 @@
                           <wps:cNvSpPr/>
                           <wps:spPr>
                             <a:xfrm>
-                              <a:off x="739800" y="1447560"/>
-                              <a:ext cx="13320" cy="13320"/>
+                              <a:off x="741600" y="1451520"/>
+                              <a:ext cx="11520" cy="11520"/>
                             </a:xfrm>
                             <a:prstGeom prst="ellipse">
                               <a:avLst/>
@@ -7156,8 +7156,8 @@
                           <wps:cNvSpPr/>
                           <wps:spPr>
                             <a:xfrm>
-                              <a:off x="739800" y="1606320"/>
-                              <a:ext cx="13320" cy="13320"/>
+                              <a:off x="741600" y="1610280"/>
+                              <a:ext cx="11520" cy="11520"/>
                             </a:xfrm>
                             <a:prstGeom prst="ellipse">
                               <a:avLst/>
@@ -7181,8 +7181,8 @@
                           <wps:cNvSpPr/>
                           <wps:spPr>
                             <a:xfrm>
-                              <a:off x="739800" y="1416600"/>
-                              <a:ext cx="13320" cy="13320"/>
+                              <a:off x="741600" y="1420200"/>
+                              <a:ext cx="11520" cy="11520"/>
                             </a:xfrm>
                             <a:prstGeom prst="ellipse">
                               <a:avLst/>
@@ -7206,8 +7206,8 @@
                           <wps:cNvSpPr/>
                           <wps:spPr>
                             <a:xfrm>
-                              <a:off x="739800" y="1575360"/>
-                              <a:ext cx="13320" cy="13320"/>
+                              <a:off x="741600" y="1578960"/>
+                              <a:ext cx="11520" cy="11520"/>
                             </a:xfrm>
                             <a:prstGeom prst="ellipse">
                               <a:avLst/>
@@ -7231,8 +7231,8 @@
                           <wps:cNvSpPr/>
                           <wps:spPr>
                             <a:xfrm>
-                              <a:off x="739800" y="1384920"/>
-                              <a:ext cx="13320" cy="13320"/>
+                              <a:off x="741600" y="1388520"/>
+                              <a:ext cx="11520" cy="11520"/>
                             </a:xfrm>
                             <a:prstGeom prst="ellipse">
                               <a:avLst/>
@@ -7256,8 +7256,8 @@
                           <wps:cNvSpPr/>
                           <wps:spPr>
                             <a:xfrm>
-                              <a:off x="739800" y="1543680"/>
-                              <a:ext cx="13320" cy="13320"/>
+                              <a:off x="741600" y="1547280"/>
+                              <a:ext cx="11520" cy="11520"/>
                             </a:xfrm>
                             <a:prstGeom prst="ellipse">
                               <a:avLst/>
@@ -7281,8 +7281,8 @@
                           <wps:cNvSpPr/>
                           <wps:spPr>
                             <a:xfrm>
-                              <a:off x="739800" y="1352880"/>
-                              <a:ext cx="13320" cy="13320"/>
+                              <a:off x="741600" y="1356840"/>
+                              <a:ext cx="11520" cy="11520"/>
                             </a:xfrm>
                             <a:prstGeom prst="ellipse">
                               <a:avLst/>
@@ -7306,8 +7306,8 @@
                           <wps:cNvSpPr/>
                           <wps:spPr>
                             <a:xfrm>
-                              <a:off x="739800" y="1319400"/>
-                              <a:ext cx="13320" cy="13320"/>
+                              <a:off x="741600" y="1321200"/>
+                              <a:ext cx="11520" cy="11520"/>
                             </a:xfrm>
                             <a:prstGeom prst="ellipse">
                               <a:avLst/>
@@ -7331,8 +7331,8 @@
                           <wps:cNvSpPr/>
                           <wps:spPr>
                             <a:xfrm>
-                              <a:off x="739800" y="1288080"/>
-                              <a:ext cx="13320" cy="12240"/>
+                              <a:off x="741600" y="1290240"/>
+                              <a:ext cx="11520" cy="10080"/>
                             </a:xfrm>
                             <a:prstGeom prst="ellipse">
                               <a:avLst/>
@@ -7356,8 +7356,8 @@
                           <wps:cNvSpPr/>
                           <wps:spPr>
                             <a:xfrm>
-                              <a:off x="739800" y="1256040"/>
-                              <a:ext cx="13320" cy="13320"/>
+                              <a:off x="741600" y="1257840"/>
+                              <a:ext cx="11520" cy="11520"/>
                             </a:xfrm>
                             <a:prstGeom prst="ellipse">
                               <a:avLst/>
@@ -7381,8 +7381,8 @@
                           <wps:cNvSpPr/>
                           <wps:spPr>
                             <a:xfrm>
-                              <a:off x="739800" y="1225440"/>
-                              <a:ext cx="13320" cy="12240"/>
+                              <a:off x="741600" y="1227240"/>
+                              <a:ext cx="11520" cy="10080"/>
                             </a:xfrm>
                             <a:prstGeom prst="ellipse">
                               <a:avLst/>
@@ -7406,8 +7406,8 @@
                           <wps:cNvSpPr/>
                           <wps:spPr>
                             <a:xfrm>
-                              <a:off x="739800" y="1193760"/>
-                              <a:ext cx="13320" cy="12240"/>
+                              <a:off x="741600" y="1195560"/>
+                              <a:ext cx="11520" cy="10080"/>
                             </a:xfrm>
                             <a:prstGeom prst="ellipse">
                               <a:avLst/>
@@ -7431,8 +7431,8 @@
                           <wps:cNvSpPr/>
                           <wps:spPr>
                             <a:xfrm>
-                              <a:off x="314280" y="871560"/>
-                              <a:ext cx="108720" cy="147240"/>
+                              <a:off x="314280" y="873720"/>
+                              <a:ext cx="106560" cy="145440"/>
                             </a:xfrm>
                             <a:custGeom>
                               <a:avLst/>
@@ -7536,8 +7536,8 @@
                           <wps:cNvSpPr/>
                           <wps:spPr>
                             <a:xfrm>
-                              <a:off x="442440" y="875520"/>
-                              <a:ext cx="99000" cy="139680"/>
+                              <a:off x="442440" y="877320"/>
+                              <a:ext cx="97200" cy="137880"/>
                             </a:xfrm>
                             <a:custGeom>
                               <a:avLst/>
@@ -7608,8 +7608,8 @@
                           <wps:cNvSpPr/>
                           <wps:spPr>
                             <a:xfrm>
-                              <a:off x="442440" y="875520"/>
-                              <a:ext cx="99000" cy="139680"/>
+                              <a:off x="442440" y="877320"/>
+                              <a:ext cx="97200" cy="137880"/>
                             </a:xfrm>
                             <a:custGeom>
                               <a:avLst/>
@@ -7677,8 +7677,8 @@
                           <wps:cNvSpPr/>
                           <wps:spPr>
                             <a:xfrm>
-                              <a:off x="563760" y="875520"/>
-                              <a:ext cx="114480" cy="143640"/>
+                              <a:off x="563760" y="877320"/>
+                              <a:ext cx="114480" cy="141480"/>
                             </a:xfrm>
                             <a:custGeom>
                               <a:avLst/>
@@ -7787,8 +7787,8 @@
                           <wps:cNvSpPr/>
                           <wps:spPr>
                             <a:xfrm>
-                              <a:off x="349920" y="734040"/>
-                              <a:ext cx="37440" cy="55800"/>
+                              <a:off x="349920" y="735840"/>
+                              <a:ext cx="35640" cy="54000"/>
                             </a:xfrm>
                             <a:custGeom>
                               <a:avLst/>
@@ -7842,8 +7842,8 @@
                           <wps:cNvSpPr/>
                           <wps:spPr>
                             <a:xfrm>
-                              <a:off x="452160" y="752400"/>
-                              <a:ext cx="39960" cy="53280"/>
+                              <a:off x="452160" y="754200"/>
+                              <a:ext cx="38160" cy="51480"/>
                             </a:xfrm>
                             <a:custGeom>
                               <a:avLst/>
@@ -7897,8 +7897,8 @@
                           <wps:cNvSpPr/>
                           <wps:spPr>
                             <a:xfrm>
-                              <a:off x="349920" y="1100880"/>
-                              <a:ext cx="37440" cy="55800"/>
+                              <a:off x="349920" y="1102680"/>
+                              <a:ext cx="35640" cy="54000"/>
                             </a:xfrm>
                             <a:custGeom>
                               <a:avLst/>
@@ -7952,8 +7952,8 @@
                           <wps:cNvSpPr/>
                           <wps:spPr>
                             <a:xfrm>
-                              <a:off x="177120" y="821520"/>
-                              <a:ext cx="57240" cy="45000"/>
+                              <a:off x="177120" y="823320"/>
+                              <a:ext cx="55080" cy="43200"/>
                             </a:xfrm>
                             <a:custGeom>
                               <a:avLst/>
@@ -8007,8 +8007,8 @@
                           <wps:cNvSpPr/>
                           <wps:spPr>
                             <a:xfrm>
-                              <a:off x="157320" y="926280"/>
-                              <a:ext cx="55800" cy="38880"/>
+                              <a:off x="157320" y="928080"/>
+                              <a:ext cx="54000" cy="36720"/>
                             </a:xfrm>
                             <a:custGeom>
                               <a:avLst/>
@@ -8062,8 +8062,8 @@
                           <wps:cNvSpPr/>
                           <wps:spPr>
                             <a:xfrm>
-                              <a:off x="176400" y="1024200"/>
-                              <a:ext cx="58320" cy="43920"/>
+                              <a:off x="176400" y="1026000"/>
+                              <a:ext cx="56520" cy="41760"/>
                             </a:xfrm>
                             <a:custGeom>
                               <a:avLst/>
@@ -8117,8 +8117,8 @@
                           <wps:cNvSpPr/>
                           <wps:spPr>
                             <a:xfrm>
-                              <a:off x="246960" y="1080000"/>
-                              <a:ext cx="43920" cy="58320"/>
+                              <a:off x="246960" y="1081800"/>
+                              <a:ext cx="41760" cy="56520"/>
                             </a:xfrm>
                             <a:custGeom>
                               <a:avLst/>
@@ -8172,8 +8172,8 @@
                           <wps:cNvSpPr/>
                           <wps:spPr>
                             <a:xfrm>
-                              <a:off x="448200" y="1078560"/>
-                              <a:ext cx="43920" cy="57240"/>
+                              <a:off x="448200" y="1080720"/>
+                              <a:ext cx="41760" cy="55080"/>
                             </a:xfrm>
                             <a:custGeom>
                               <a:avLst/>
@@ -8227,8 +8227,8 @@
                           <wps:cNvSpPr/>
                           <wps:spPr>
                             <a:xfrm>
-                              <a:off x="248400" y="750240"/>
-                              <a:ext cx="45000" cy="58320"/>
+                              <a:off x="248400" y="752400"/>
+                              <a:ext cx="43200" cy="56520"/>
                             </a:xfrm>
                             <a:custGeom>
                               <a:avLst/>
@@ -8283,8 +8283,8 @@
                         <wps:cNvSpPr/>
                         <wps:spPr>
                           <a:xfrm>
-                            <a:off x="2322720" y="0"/>
-                            <a:ext cx="202680" cy="1278360"/>
+                            <a:off x="2326680" y="0"/>
+                            <a:ext cx="200520" cy="1278360"/>
                           </a:xfrm>
                           <a:custGeom>
                             <a:avLst/>
@@ -8337,154 +8337,154 @@
           </mc:Choice>
           <mc:Fallback>
             <w:pict>
-              <v:group id="shape_0" alt="Group 229" style="position:absolute;margin-left:336.6pt;margin-top:-66.55pt;width:198.85pt;height:145.25pt" coordorigin="6732,-1331" coordsize="3977,2905">
-                <v:group id="shape_0" style="position:absolute;left:6732;top:-1274;width:2457;height:2848">
-                  <v:rect id="shape_0" stroked="f" style="position:absolute;left:6732;top:-1274;width:2456;height:2847">
+              <v:group id="shape_0" alt="Group 229" style="position:absolute;margin-left:336.6pt;margin-top:-66.4pt;width:199.05pt;height:145.4pt" coordorigin="6732,-1328" coordsize="3981,2908">
+                <v:group id="shape_0" style="position:absolute;left:6732;top:-1270;width:2457;height:2851">
+                  <v:rect id="shape_0" stroked="f" style="position:absolute;left:6732;top:-1270;width:2456;height:2850">
                     <w10:wrap type="none"/>
                     <v:fill o:detectmouseclick="t" on="false"/>
                     <v:stroke color="#3465a4" joinstyle="round" endcap="flat"/>
                   </v:rect>
-                  <v:rect id="shape_0" fillcolor="#231f20" stroked="f" style="position:absolute;left:8214;top:1225;width:7;height:99">
+                  <v:rect id="shape_0" fillcolor="#231f20" stroked="f" style="position:absolute;left:8218;top:1234;width:4;height:96">
                     <w10:wrap type="none"/>
                     <v:fill o:detectmouseclick="t" type="solid" color2="#dce0df"/>
                     <v:stroke color="#3465a4" joinstyle="round" endcap="flat"/>
                   </v:rect>
-                  <v:rect id="shape_0" stroked="f" style="position:absolute;left:8214;top:1225;width:7;height:99">
+                  <v:rect id="shape_0" stroked="f" style="position:absolute;left:8218;top:1234;width:4;height:96">
                     <w10:wrap type="none"/>
                     <v:fill o:detectmouseclick="t" on="false"/>
                     <v:stroke color="#3465a4" joinstyle="round" endcap="flat"/>
                   </v:rect>
-                  <v:rect id="shape_0" fillcolor="#231f20" stroked="f" style="position:absolute;left:8614;top:1225;width:7;height:99">
+                  <v:rect id="shape_0" fillcolor="#231f20" stroked="f" style="position:absolute;left:8617;top:1234;width:4;height:96">
                     <w10:wrap type="none"/>
                     <v:fill o:detectmouseclick="t" type="solid" color2="#dce0df"/>
                     <v:stroke color="#3465a4" joinstyle="round" endcap="flat"/>
                   </v:rect>
-                  <v:rect id="shape_0" stroked="f" style="position:absolute;left:8614;top:1225;width:7;height:99">
+                  <v:rect id="shape_0" stroked="f" style="position:absolute;left:8617;top:1234;width:4;height:96">
                     <w10:wrap type="none"/>
                     <v:fill o:detectmouseclick="t" on="false"/>
                     <v:stroke color="#3465a4" joinstyle="round" endcap="flat"/>
                   </v:rect>
-                  <v:oval id="shape_0" fillcolor="#00a8d5" stroked="f" style="position:absolute;left:7897;top:556;width:20;height:18">
+                  <v:oval id="shape_0" fillcolor="#00a8d5" stroked="f" style="position:absolute;left:7900;top:562;width:17;height:15">
                     <w10:wrap type="none"/>
                     <v:fill o:detectmouseclick="t" type="solid" color2="#ff572a"/>
                     <v:stroke color="#3465a4" joinstyle="round" endcap="flat"/>
                   </v:oval>
-                  <v:oval id="shape_0" fillcolor="#00a8d5" stroked="f" style="position:absolute;left:7897;top:506;width:20;height:18">
+                  <v:oval id="shape_0" fillcolor="#00a8d5" stroked="f" style="position:absolute;left:7900;top:513;width:17;height:15">
                     <w10:wrap type="none"/>
                     <v:fill o:detectmouseclick="t" type="solid" color2="#ff572a"/>
                     <v:stroke color="#3465a4" joinstyle="round" endcap="flat"/>
                   </v:oval>
-                  <v:oval id="shape_0" fillcolor="#00a8d5" stroked="f" style="position:absolute;left:7897;top:456;width:20;height:18">
+                  <v:oval id="shape_0" fillcolor="#00a8d5" stroked="f" style="position:absolute;left:7900;top:462;width:17;height:15">
                     <w10:wrap type="none"/>
                     <v:fill o:detectmouseclick="t" type="solid" color2="#ff572a"/>
                     <v:stroke color="#3465a4" joinstyle="round" endcap="flat"/>
                   </v:oval>
-                  <v:oval id="shape_0" fillcolor="#00a8d5" stroked="f" style="position:absolute;left:7897;top:406;width:20;height:18">
+                  <v:oval id="shape_0" fillcolor="#00a8d5" stroked="f" style="position:absolute;left:7900;top:412;width:17;height:15">
                     <w10:wrap type="none"/>
                     <v:fill o:detectmouseclick="t" type="solid" color2="#ff572a"/>
                     <v:stroke color="#3465a4" joinstyle="round" endcap="flat"/>
                   </v:oval>
-                  <v:oval id="shape_0" fillcolor="#00a8d5" stroked="f" style="position:absolute;left:7897;top:356;width:20;height:18">
+                  <v:oval id="shape_0" fillcolor="#00a8d5" stroked="f" style="position:absolute;left:7900;top:362;width:17;height:15">
                     <w10:wrap type="none"/>
                     <v:fill o:detectmouseclick="t" type="solid" color2="#ff572a"/>
                     <v:stroke color="#3465a4" joinstyle="round" endcap="flat"/>
                   </v:oval>
-                  <v:oval id="shape_0" fillcolor="#00a8d5" stroked="f" style="position:absolute;left:7897;top:306;width:20;height:18">
+                  <v:oval id="shape_0" fillcolor="#00a8d5" stroked="f" style="position:absolute;left:7900;top:312;width:17;height:15">
                     <w10:wrap type="none"/>
                     <v:fill o:detectmouseclick="t" type="solid" color2="#ff572a"/>
                     <v:stroke color="#3465a4" joinstyle="round" endcap="flat"/>
                   </v:oval>
-                  <v:oval id="shape_0" fillcolor="#00a8d5" stroked="f" style="position:absolute;left:7897;top:256;width:20;height:18">
+                  <v:oval id="shape_0" fillcolor="#00a8d5" stroked="f" style="position:absolute;left:7900;top:262;width:17;height:15">
                     <w10:wrap type="none"/>
                     <v:fill o:detectmouseclick="t" type="solid" color2="#ff572a"/>
                     <v:stroke color="#3465a4" joinstyle="round" endcap="flat"/>
                   </v:oval>
-                  <v:oval id="shape_0" fillcolor="#00a8d5" stroked="f" style="position:absolute;left:7897;top:206;width:20;height:18">
+                  <v:oval id="shape_0" fillcolor="#00a8d5" stroked="f" style="position:absolute;left:7900;top:212;width:17;height:15">
                     <w10:wrap type="none"/>
                     <v:fill o:detectmouseclick="t" type="solid" color2="#ff572a"/>
                     <v:stroke color="#3465a4" joinstyle="round" endcap="flat"/>
                   </v:oval>
-                  <v:oval id="shape_0" fillcolor="#00a8d5" stroked="f" style="position:absolute;left:7897;top:156;width:20;height:18">
+                  <v:oval id="shape_0" fillcolor="#00a8d5" stroked="f" style="position:absolute;left:7900;top:162;width:17;height:15">
                     <w10:wrap type="none"/>
                     <v:fill o:detectmouseclick="t" type="solid" color2="#ff572a"/>
                     <v:stroke color="#3465a4" joinstyle="round" endcap="flat"/>
                   </v:oval>
-                  <v:oval id="shape_0" fillcolor="#00a8d5" stroked="f" style="position:absolute;left:7897;top:105;width:20;height:21">
+                  <v:oval id="shape_0" fillcolor="#00a8d5" stroked="f" style="position:absolute;left:7900;top:111;width:17;height:18">
                     <w10:wrap type="none"/>
                     <v:fill o:detectmouseclick="t" type="solid" color2="#ff572a"/>
                     <v:stroke color="#3465a4" joinstyle="round" endcap="flat"/>
                   </v:oval>
-                  <v:oval id="shape_0" fillcolor="#00a8d5" stroked="f" style="position:absolute;left:7897;top:1057;width:20;height:20">
+                  <v:oval id="shape_0" fillcolor="#00a8d5" stroked="f" style="position:absolute;left:7900;top:1066;width:17;height:17">
                     <w10:wrap type="none"/>
                     <v:fill o:detectmouseclick="t" type="solid" color2="#ff572a"/>
                     <v:stroke color="#3465a4" joinstyle="round" endcap="flat"/>
                   </v:oval>
-                  <v:oval id="shape_0" fillcolor="#00a8d5" stroked="f" style="position:absolute;left:7897;top:1307;width:20;height:18">
+                  <v:oval id="shape_0" fillcolor="#00a8d5" stroked="f" style="position:absolute;left:7900;top:1316;width:17;height:15">
                     <w10:wrap type="none"/>
                     <v:fill o:detectmouseclick="t" type="solid" color2="#ff572a"/>
                     <v:stroke color="#3465a4" joinstyle="round" endcap="flat"/>
                   </v:oval>
-                  <v:oval id="shape_0" fillcolor="#00a8d5" stroked="f" style="position:absolute;left:7897;top:1107;width:20;height:20">
+                  <v:oval id="shape_0" fillcolor="#00a8d5" stroked="f" style="position:absolute;left:7900;top:1116;width:17;height:17">
                     <w10:wrap type="none"/>
                     <v:fill o:detectmouseclick="t" type="solid" color2="#ff572a"/>
                     <v:stroke color="#3465a4" joinstyle="round" endcap="flat"/>
                   </v:oval>
-                  <v:oval id="shape_0" fillcolor="#00a8d5" stroked="f" style="position:absolute;left:7897;top:1006;width:20;height:20">
+                  <v:oval id="shape_0" fillcolor="#00a8d5" stroked="f" style="position:absolute;left:7900;top:1015;width:17;height:17">
                     <w10:wrap type="none"/>
                     <v:fill o:detectmouseclick="t" type="solid" color2="#ff572a"/>
                     <v:stroke color="#3465a4" joinstyle="round" endcap="flat"/>
                   </v:oval>
-                  <v:oval id="shape_0" fillcolor="#00a8d5" stroked="f" style="position:absolute;left:7897;top:1256;width:20;height:20">
+                  <v:oval id="shape_0" fillcolor="#00a8d5" stroked="f" style="position:absolute;left:7900;top:1265;width:17;height:17">
                     <w10:wrap type="none"/>
                     <v:fill o:detectmouseclick="t" type="solid" color2="#ff572a"/>
                     <v:stroke color="#3465a4" joinstyle="round" endcap="flat"/>
                   </v:oval>
-                  <v:oval id="shape_0" fillcolor="#00a8d5" stroked="f" style="position:absolute;left:7897;top:957;width:20;height:20">
+                  <v:oval id="shape_0" fillcolor="#00a8d5" stroked="f" style="position:absolute;left:7900;top:966;width:17;height:17">
                     <w10:wrap type="none"/>
                     <v:fill o:detectmouseclick="t" type="solid" color2="#ff572a"/>
                     <v:stroke color="#3465a4" joinstyle="round" endcap="flat"/>
                   </v:oval>
-                  <v:oval id="shape_0" fillcolor="#00a8d5" stroked="f" style="position:absolute;left:7897;top:1207;width:20;height:20">
+                  <v:oval id="shape_0" fillcolor="#00a8d5" stroked="f" style="position:absolute;left:7900;top:1216;width:17;height:17">
                     <w10:wrap type="none"/>
                     <v:fill o:detectmouseclick="t" type="solid" color2="#ff572a"/>
                     <v:stroke color="#3465a4" joinstyle="round" endcap="flat"/>
                   </v:oval>
-                  <v:oval id="shape_0" fillcolor="#00a8d5" stroked="f" style="position:absolute;left:7897;top:907;width:20;height:20">
+                  <v:oval id="shape_0" fillcolor="#00a8d5" stroked="f" style="position:absolute;left:7900;top:916;width:17;height:17">
                     <w10:wrap type="none"/>
                     <v:fill o:detectmouseclick="t" type="solid" color2="#ff572a"/>
                     <v:stroke color="#3465a4" joinstyle="round" endcap="flat"/>
                   </v:oval>
-                  <v:oval id="shape_0" fillcolor="#00a8d5" stroked="f" style="position:absolute;left:7897;top:1157;width:20;height:20">
+                  <v:oval id="shape_0" fillcolor="#00a8d5" stroked="f" style="position:absolute;left:7900;top:1166;width:17;height:17">
                     <w10:wrap type="none"/>
                     <v:fill o:detectmouseclick="t" type="solid" color2="#ff572a"/>
                     <v:stroke color="#3465a4" joinstyle="round" endcap="flat"/>
                   </v:oval>
-                  <v:oval id="shape_0" fillcolor="#00a8d5" stroked="f" style="position:absolute;left:7897;top:857;width:20;height:20">
+                  <v:oval id="shape_0" fillcolor="#00a8d5" stroked="f" style="position:absolute;left:7900;top:866;width:17;height:17">
                     <w10:wrap type="none"/>
                     <v:fill o:detectmouseclick="t" type="solid" color2="#ff572a"/>
                     <v:stroke color="#3465a4" joinstyle="round" endcap="flat"/>
                   </v:oval>
-                  <v:oval id="shape_0" fillcolor="#00a8d5" stroked="f" style="position:absolute;left:7897;top:804;width:20;height:20">
+                  <v:oval id="shape_0" fillcolor="#00a8d5" stroked="f" style="position:absolute;left:7900;top:810;width:17;height:17">
                     <w10:wrap type="none"/>
                     <v:fill o:detectmouseclick="t" type="solid" color2="#ff572a"/>
                     <v:stroke color="#3465a4" joinstyle="round" endcap="flat"/>
                   </v:oval>
-                  <v:oval id="shape_0" fillcolor="#00a8d5" stroked="f" style="position:absolute;left:7897;top:755;width:20;height:18">
+                  <v:oval id="shape_0" fillcolor="#00a8d5" stroked="f" style="position:absolute;left:7900;top:761;width:17;height:15">
                     <w10:wrap type="none"/>
                     <v:fill o:detectmouseclick="t" type="solid" color2="#ff572a"/>
                     <v:stroke color="#3465a4" joinstyle="round" endcap="flat"/>
                   </v:oval>
-                  <v:oval id="shape_0" fillcolor="#00a8d5" stroked="f" style="position:absolute;left:7897;top:704;width:20;height:20">
+                  <v:oval id="shape_0" fillcolor="#00a8d5" stroked="f" style="position:absolute;left:7900;top:710;width:17;height:17">
                     <w10:wrap type="none"/>
                     <v:fill o:detectmouseclick="t" type="solid" color2="#ff572a"/>
                     <v:stroke color="#3465a4" joinstyle="round" endcap="flat"/>
                   </v:oval>
-                  <v:oval id="shape_0" fillcolor="#00a8d5" stroked="f" style="position:absolute;left:7897;top:656;width:20;height:18">
+                  <v:oval id="shape_0" fillcolor="#00a8d5" stroked="f" style="position:absolute;left:7900;top:662;width:17;height:15">
                     <w10:wrap type="none"/>
                     <v:fill o:detectmouseclick="t" type="solid" color2="#ff572a"/>
                     <v:stroke color="#3465a4" joinstyle="round" endcap="flat"/>
                   </v:oval>
-                  <v:oval id="shape_0" fillcolor="#00a8d5" stroked="f" style="position:absolute;left:7897;top:606;width:20;height:18">
+                  <v:oval id="shape_0" fillcolor="#00a8d5" stroked="f" style="position:absolute;left:7900;top:612;width:17;height:15">
                     <w10:wrap type="none"/>
                     <v:fill o:detectmouseclick="t" type="solid" color2="#ff572a"/>
                     <v:stroke color="#3465a4" joinstyle="round" endcap="flat"/>
@@ -8604,8 +8604,17 @@
         </w:rPr>
         <w:tab/>
         <w:tab/>
+      </w:r>
+      <w:bookmarkStart w:id="1" w:name="__DdeLink__1155_792433241"/>
+      <w:r>
+        <w:rPr>
+          <w:rFonts w:eastAsia="Times New Roman" w:cs="Open Sans" w:ascii="Open Sans" w:hAnsi="Open Sans"/>
+          <w:sz w:val="20"/>
+          <w:szCs w:val="20"/>
+        </w:rPr>
         <w:t xml:space="preserve">Miklós Koren </w:t>
       </w:r>
+      <w:bookmarkEnd w:id="1"/>
     </w:p>
     <w:p>
       <w:pPr>
@@ -8624,7 +8633,26 @@
         <w:tab/>
         <w:tab/>
         <w:tab/>
-        <w:t xml:space="preserve">korenm@ceu.edu </w:t>
+        <w:t xml:space="preserve">korenm@ceu.edu</w:t>
+      </w:r>
+      <w:r>
+        <w:rPr>
+          <w:rFonts w:eastAsia="Times New Roman" w:cs="Open Sans" w:ascii="Open Sans" w:hAnsi="Open Sans"/>
+          <w:b w:val="false"/>
+          <w:bCs w:val="false"/>
+          <w:sz w:val="20"/>
+          <w:szCs w:val="20"/>
+        </w:rPr>
+        <w:t xml:space="preserve"/>
+      </w:r>
+      <w:r>
+        <w:rPr>
+          <w:rFonts w:eastAsia="Times New Roman" w:cs="Open Sans" w:ascii="Open Sans" w:hAnsi="Open Sans"/>
+          <w:bCs/>
+          <w:sz w:val="20"/>
+          <w:szCs w:val="20"/>
+        </w:rPr>
+        <w:t xml:space="preserve"/>
       </w:r>
     </w:p>
     <w:p>
@@ -8644,7 +8672,26 @@
         <w:tab/>
         <w:tab/>
         <w:tab/>
-        <w:t xml:space="preserve">N13 213 (Budapest)  by appointment</w:t>
+        <w:t xml:space="preserve">N13 213 (Budapest)</w:t>
+      </w:r>
+      <w:r>
+        <w:rPr>
+          <w:rFonts w:eastAsia="Times New Roman" w:cs="Open Sans" w:ascii="Open Sans" w:hAnsi="Open Sans"/>
+          <w:b w:val="false"/>
+          <w:bCs w:val="false"/>
+          <w:sz w:val="20"/>
+          <w:szCs w:val="20"/>
+        </w:rPr>
+        <w:t xml:space="preserve"/>
+      </w:r>
+      <w:r>
+        <w:rPr>
+          <w:rFonts w:eastAsia="Times New Roman" w:cs="Open Sans" w:ascii="Open Sans" w:hAnsi="Open Sans"/>
+          <w:bCs/>
+          <w:sz w:val="20"/>
+          <w:szCs w:val="20"/>
+        </w:rPr>
+        <w:t xml:space="preserve"> by appointment</w:t>
       </w:r>
     </w:p>
     <w:p>
@@ -8692,11 +8739,22 @@
         <w:t>Module</w:t>
         <w:tab/>
         <w:tab/>
+      </w:r>
+      <w:r>
+        <w:rPr>
+          <w:rFonts w:eastAsia="Times New Roman" w:cs="Open Sans" w:ascii="Open Sans" w:hAnsi="Open Sans"/>
+          <w:b w:val="false"/>
+          <w:bCs w:val="false"/>
+          <w:sz w:val="20"/>
+          <w:szCs w:val="20"/>
+        </w:rPr>
         <w:t xml:space="preserve">None</w:t>
       </w:r>
       <w:r>
         <w:rPr>
           <w:rFonts w:eastAsia="Times New Roman" w:cs="Open Sans" w:ascii="Open Sans" w:hAnsi="Open Sans"/>
+          <w:b w:val="false"/>
+          <w:bCs w:val="false"/>
           <w:i/>
           <w:iCs/>
           <w:sz w:val="20"/>
@@ -8756,7 +8814,25 @@
         </w:rPr>
         <w:tab/>
         <w:tab/>
-        <w:t xml:space="preserve">PhD </w:t>
+        <w:t xml:space="preserve">PhD</w:t>
+      </w:r>
+      <w:r>
+        <w:rPr>
+          <w:rFonts w:eastAsia="Times New Roman" w:cs="Open Sans" w:ascii="Open Sans" w:hAnsi="Open Sans"/>
+          <w:b w:val="false"/>
+          <w:bCs w:val="false"/>
+          <w:sz w:val="20"/>
+          <w:szCs w:val="20"/>
+        </w:rPr>
+        <w:t xml:space="preserve"/>
+      </w:r>
+      <w:r>
+        <w:rPr>
+          <w:rFonts w:eastAsia="Times New Roman" w:cs="Open Sans" w:ascii="Open Sans" w:hAnsi="Open Sans"/>
+          <w:sz w:val="20"/>
+          <w:szCs w:val="20"/>
+        </w:rPr>
+        <w:t xml:space="preserve"/>
       </w:r>
     </w:p>
     <w:p>
@@ -8784,7 +8860,7 @@
           <w:sz w:val="20"/>
           <w:szCs w:val="20"/>
         </w:rPr>
-        <w:t xml:space="preserve">Master's level Macroeconomics, </w:t>
+        <w:t xml:space="preserve">Master's level Macroeconomics</w:t>
       </w:r>
     </w:p>
     <w:p>
@@ -8804,7 +8880,7 @@
         <w:tab/>
       </w:r>
       <w:hyperlink r:id="rId2">
-        <w:bookmarkStart w:id="1" w:name="_Hlk13554244"/>
+        <w:bookmarkStart w:id="2" w:name="_Hlk13554244"/>
         <w:r>
           <w:rPr>
             <w:rStyle w:val="ListLabel64"/>
@@ -8816,7 +8892,18 @@
           <w:tab/>
         </w:r>
       </w:hyperlink>
-      <w:bookmarkEnd w:id="1"/>
+      <w:bookmarkEnd w:id="2"/>
+      <w:r>
+        <w:rPr>
+          <w:rStyle w:val="ListLabel64"/>
+          <w:rFonts w:eastAsia="Times New Roman" w:cs="Open Sans" w:ascii="Open Sans" w:hAnsi="Open Sans"/>
+          <w:b w:val="false"/>
+          <w:bCs w:val="false"/>
+          <w:sz w:val="20"/>
+          <w:szCs w:val="20"/>
+        </w:rPr>
+        <w:t xml:space="preserve"/>
+      </w:r>
     </w:p>
     <w:p>
       <w:pPr>
@@ -9026,7 +9113,6 @@
           <w:sz w:val="20"/>
           <w:szCs w:val="20"/>
         </w:rPr>
-        <w:tab/>
         <w:t xml:space="preserve">- Solve for the steady-state of 2-dimensional linear dynamic systems.</w:t>
       </w:r>
     </w:p>
@@ -9051,7 +9137,6 @@
           <w:sz w:val="20"/>
           <w:szCs w:val="20"/>
         </w:rPr>
-        <w:tab/>
         <w:t xml:space="preserve">- Characterize the stability of 2-dimensional linear dynamic systems.</w:t>
       </w:r>
     </w:p>
@@ -9076,7 +9161,6 @@
           <w:sz w:val="20"/>
           <w:szCs w:val="20"/>
         </w:rPr>
-        <w:tab/>
         <w:t xml:space="preserve">- Create plots in Julia.</w:t>
       </w:r>
     </w:p>
@@ -9101,7 +9185,6 @@
           <w:sz w:val="20"/>
           <w:szCs w:val="20"/>
         </w:rPr>
-        <w:tab/>
         <w:t xml:space="preserve">- Understand the definition of Markov processes.</w:t>
       </w:r>
     </w:p>
@@ -9126,7 +9209,6 @@
           <w:sz w:val="20"/>
           <w:szCs w:val="20"/>
         </w:rPr>
-        <w:tab/>
         <w:t xml:space="preserve">- Create functions in Julia.</w:t>
       </w:r>
     </w:p>
@@ -9151,7 +9233,6 @@
           <w:sz w:val="20"/>
           <w:szCs w:val="20"/>
         </w:rPr>
-        <w:tab/>
         <w:t xml:space="preserve">- Simulate Markov processes in Julia.</w:t>
       </w:r>
     </w:p>
@@ -9176,7 +9257,6 @@
           <w:sz w:val="20"/>
           <w:szCs w:val="20"/>
         </w:rPr>
-        <w:tab/>
         <w:t xml:space="preserve">- Understand the definition of Markov chains.</w:t>
       </w:r>
     </w:p>
@@ -9201,7 +9281,6 @@
           <w:sz w:val="20"/>
           <w:szCs w:val="20"/>
         </w:rPr>
-        <w:tab/>
         <w:t xml:space="preserve">- Solve for ergodic distributions of Markov chains.</w:t>
       </w:r>
     </w:p>
@@ -9226,7 +9305,6 @@
           <w:sz w:val="20"/>
           <w:szCs w:val="20"/>
         </w:rPr>
-        <w:tab/>
         <w:t xml:space="preserve">- Forecast Markov chains analytically.</w:t>
       </w:r>
     </w:p>
@@ -9251,7 +9329,6 @@
           <w:sz w:val="20"/>
           <w:szCs w:val="20"/>
         </w:rPr>
-        <w:tab/>
         <w:t xml:space="preserve">- Apply arrays and matrix algebra in Julia.</w:t>
       </w:r>
     </w:p>
@@ -9276,7 +9353,6 @@
           <w:sz w:val="20"/>
           <w:szCs w:val="20"/>
         </w:rPr>
-        <w:tab/>
         <w:t xml:space="preserve">- Simulate Markov chains in Julia.</w:t>
       </w:r>
     </w:p>
@@ -9301,7 +9377,6 @@
           <w:sz w:val="20"/>
           <w:szCs w:val="20"/>
         </w:rPr>
-        <w:tab/>
         <w:t xml:space="preserve">- Understand the principle of dynamic programming.</w:t>
       </w:r>
     </w:p>
@@ -9326,7 +9401,6 @@
           <w:sz w:val="20"/>
           <w:szCs w:val="20"/>
         </w:rPr>
-        <w:tab/>
         <w:t xml:space="preserve">- Derive the Bellman equation for several simple recursive problems.</w:t>
       </w:r>
     </w:p>
@@ -9351,7 +9425,6 @@
           <w:sz w:val="20"/>
           <w:szCs w:val="20"/>
         </w:rPr>
-        <w:tab/>
         <w:t xml:space="preserve">- Solve for the value function using the guess and verify method.</w:t>
       </w:r>
     </w:p>
@@ -9376,7 +9449,6 @@
           <w:sz w:val="20"/>
           <w:szCs w:val="20"/>
         </w:rPr>
-        <w:tab/>
         <w:t xml:space="preserve">- Solve the Bellman equation using value function and policy function iteration.</w:t>
       </w:r>
     </w:p>
@@ -9401,7 +9473,6 @@
           <w:sz w:val="20"/>
           <w:szCs w:val="20"/>
         </w:rPr>
-        <w:tab/>
         <w:t xml:space="preserve">- Understand contraction mappings.</w:t>
       </w:r>
     </w:p>
@@ -9426,7 +9497,6 @@
           <w:sz w:val="20"/>
           <w:szCs w:val="20"/>
         </w:rPr>
-        <w:tab/>
         <w:t xml:space="preserve">- Use while loops in Julia numerical iteration.</w:t>
       </w:r>
     </w:p>
@@ -9451,7 +9521,6 @@
           <w:sz w:val="20"/>
           <w:szCs w:val="20"/>
         </w:rPr>
-        <w:tab/>
         <w:t xml:space="preserve">- Solve the Ramsey growth model using dynamic programming.</w:t>
       </w:r>
     </w:p>
@@ -9476,7 +9545,6 @@
           <w:sz w:val="20"/>
           <w:szCs w:val="20"/>
         </w:rPr>
-        <w:tab/>
         <w:t xml:space="preserve">- Solve the Diamond-Mortensen-Pissarides search model using dynamic programming.</w:t>
       </w:r>
     </w:p>
@@ -9501,7 +9569,6 @@
           <w:sz w:val="20"/>
           <w:szCs w:val="20"/>
         </w:rPr>
-        <w:tab/>
         <w:t xml:space="preserve"/>
       </w:r>
     </w:p>
@@ -9648,11 +9715,7 @@
             <w:pPr>
               <w:pStyle w:val="Normal"/>
               <w:spacing w:lineRule="auto" w:line="240" w:before="0" w:after="0"/>
-              <w:rPr>
-                <w:rFonts w:ascii="Open Sans" w:hAnsi="Open Sans" w:cs="Open Sans"/>
-                <w:sz w:val="20"/>
-                <w:szCs w:val="20"/>
-              </w:rPr>
+              <w:rPr/>
             </w:pPr>
             <w:r>
               <w:rPr>
@@ -9660,7 +9723,7 @@
                 <w:sz w:val="20"/>
                 <w:szCs w:val="20"/>
               </w:rPr>
-              <w:t>Critical Thinking</w:t>
+              <w:t xml:space="preserve">Critical thinking</w:t>
             </w:r>
           </w:p>
         </w:tc>
@@ -9680,11 +9743,7 @@
               <w:pStyle w:val="Normal"/>
               <w:suppressAutoHyphens w:val="true"/>
               <w:spacing w:lineRule="auto" w:line="240" w:before="0" w:after="0"/>
-              <w:rPr>
-                <w:rFonts w:ascii="Open Sans" w:hAnsi="Open Sans" w:cs="Open Sans"/>
-                <w:sz w:val="20"/>
-                <w:szCs w:val="20"/>
-              </w:rPr>
+              <w:rPr/>
             </w:pPr>
             <w:r>
               <w:rPr>
@@ -9754,11 +9813,7 @@
             <w:pPr>
               <w:pStyle w:val="Normal"/>
               <w:spacing w:lineRule="auto" w:line="240" w:before="0" w:after="0"/>
-              <w:rPr>
-                <w:rFonts w:ascii="Open Sans" w:hAnsi="Open Sans" w:cs="Open Sans"/>
-                <w:sz w:val="20"/>
-                <w:szCs w:val="20"/>
-              </w:rPr>
+              <w:rPr/>
             </w:pPr>
             <w:r>
               <w:rPr>
@@ -9766,7 +9821,7 @@
                 <w:sz w:val="20"/>
                 <w:szCs w:val="20"/>
               </w:rPr>
-              <w:t>Quantitative Reasoning</w:t>
+              <w:t xml:space="preserve">Quantitative reasoning</w:t>
             </w:r>
           </w:p>
         </w:tc>
@@ -9786,11 +9841,7 @@
               <w:pStyle w:val="Normal"/>
               <w:suppressAutoHyphens w:val="true"/>
               <w:spacing w:lineRule="auto" w:line="240" w:before="0" w:after="0"/>
-              <w:rPr>
-                <w:rFonts w:ascii="Open Sans" w:hAnsi="Open Sans" w:cs="Open Sans"/>
-                <w:sz w:val="20"/>
-                <w:szCs w:val="20"/>
-              </w:rPr>
+              <w:rPr/>
             </w:pPr>
             <w:r>
               <w:rPr>
@@ -9840,11 +9891,7 @@
             <w:pPr>
               <w:pStyle w:val="Normal"/>
               <w:spacing w:lineRule="auto" w:line="240" w:before="0" w:after="0"/>
-              <w:rPr>
-                <w:rFonts w:ascii="Open Sans" w:hAnsi="Open Sans" w:cs="Open Sans"/>
-                <w:sz w:val="20"/>
-                <w:szCs w:val="20"/>
-              </w:rPr>
+              <w:rPr/>
             </w:pPr>
             <w:r>
               <w:rPr>
@@ -9852,7 +9899,7 @@
                 <w:sz w:val="20"/>
                 <w:szCs w:val="20"/>
               </w:rPr>
-              <w:t>Technology Skills</w:t>
+              <w:t xml:space="preserve">Technology skills</w:t>
             </w:r>
           </w:p>
         </w:tc>
@@ -9872,11 +9919,7 @@
               <w:pStyle w:val="Normal"/>
               <w:suppressAutoHyphens w:val="true"/>
               <w:spacing w:lineRule="auto" w:line="240" w:before="0" w:after="0"/>
-              <w:rPr>
-                <w:rFonts w:ascii="Open Sans" w:hAnsi="Open Sans" w:cs="Open Sans"/>
-                <w:sz w:val="20"/>
-                <w:szCs w:val="20"/>
-              </w:rPr>
+              <w:rPr/>
             </w:pPr>
             <w:r>
               <w:rPr>
@@ -9930,9 +9973,7 @@
         </w:tc>
       </w:tr>
       <w:tr>
-        <w:trPr>
-          <w:trHeight w:val="432" w:hRule="atLeast"/>
-        </w:trPr>
+        <w:trPr/>
         <w:tc>
           <w:tcPr>
             <w:tcW w:w="2268" w:type="dxa"/>
@@ -9946,23 +9987,17 @@
           </w:tcPr>
           <w:p>
             <w:pPr>
-              <w:pStyle w:val="Heading3"/>
+              <w:pStyle w:val="Normal"/>
               <w:spacing w:lineRule="auto" w:line="240" w:before="0" w:after="0"/>
-              <w:rPr>
-                <w:rFonts w:ascii="Open Sans" w:hAnsi="Open Sans" w:cs="Open Sans"/>
-                <w:color w:val="auto"/>
-                <w:sz w:val="20"/>
-                <w:szCs w:val="20"/>
-              </w:rPr>
+              <w:rPr/>
             </w:pPr>
             <w:r>
               <w:rPr>
                 <w:rFonts w:cs="Open Sans" w:ascii="Open Sans" w:hAnsi="Open Sans"/>
-                <w:color w:val="auto"/>
                 <w:sz w:val="20"/>
                 <w:szCs w:val="20"/>
               </w:rPr>
-              <w:t>Interpersonal Communication Skills</w:t>
+              <w:t xml:space="preserve">Interpersonal communication skills</w:t>
             </w:r>
           </w:p>
         </w:tc>
@@ -9982,11 +10017,7 @@
               <w:pStyle w:val="Normal"/>
               <w:suppressAutoHyphens w:val="true"/>
               <w:spacing w:lineRule="auto" w:line="240" w:before="0" w:after="0"/>
-              <w:rPr>
-                <w:rFonts w:ascii="Open Sans" w:hAnsi="Open Sans" w:cs="Open Sans"/>
-                <w:sz w:val="20"/>
-                <w:szCs w:val="20"/>
-              </w:rPr>
+              <w:rPr/>
             </w:pPr>
             <w:r>
               <w:rPr>
@@ -10036,11 +10067,7 @@
             <w:pPr>
               <w:pStyle w:val="Normal"/>
               <w:spacing w:lineRule="auto" w:line="240" w:before="0" w:after="0"/>
-              <w:rPr>
-                <w:rFonts w:ascii="Open Sans" w:hAnsi="Open Sans" w:cs="Open Sans"/>
-                <w:sz w:val="20"/>
-                <w:szCs w:val="20"/>
-              </w:rPr>
+              <w:rPr/>
             </w:pPr>
             <w:r>
               <w:rPr>
@@ -10048,7 +10075,7 @@
                 <w:sz w:val="20"/>
                 <w:szCs w:val="20"/>
               </w:rPr>
-              <w:t>Management Knowledge and Skills</w:t>
+              <w:t xml:space="preserve">Management knowledge and skills</w:t>
             </w:r>
           </w:p>
         </w:tc>
@@ -10068,11 +10095,7 @@
               <w:pStyle w:val="Normal"/>
               <w:suppressAutoHyphens w:val="true"/>
               <w:spacing w:lineRule="auto" w:line="240" w:before="0" w:after="0"/>
-              <w:rPr>
-                <w:rFonts w:ascii="Open Sans" w:hAnsi="Open Sans" w:cs="Open Sans"/>
-                <w:sz w:val="20"/>
-                <w:szCs w:val="20"/>
-              </w:rPr>
+              <w:rPr/>
             </w:pPr>
             <w:r>
               <w:rPr>
@@ -10162,11 +10185,7 @@
             <w:pPr>
               <w:pStyle w:val="Normal"/>
               <w:spacing w:lineRule="auto" w:line="240" w:before="0" w:after="0"/>
-              <w:rPr>
-                <w:rFonts w:ascii="Open Sans" w:hAnsi="Open Sans" w:cs="Open Sans"/>
-                <w:sz w:val="20"/>
-                <w:szCs w:val="20"/>
-              </w:rPr>
+              <w:rPr/>
             </w:pPr>
             <w:r>
               <w:rPr>
@@ -10174,7 +10193,7 @@
                 <w:sz w:val="20"/>
                 <w:szCs w:val="20"/>
               </w:rPr>
-              <w:t>Cultural Sensitivity and Diversity</w:t>
+              <w:t xml:space="preserve">Cultural sensitivity and diversity</w:t>
             </w:r>
           </w:p>
         </w:tc>
@@ -10194,11 +10213,7 @@
               <w:pStyle w:val="Normal"/>
               <w:suppressAutoHyphens w:val="true"/>
               <w:spacing w:lineRule="auto" w:line="240" w:before="0" w:after="0"/>
-              <w:rPr>
-                <w:rFonts w:ascii="Open Sans" w:hAnsi="Open Sans" w:cs="Open Sans"/>
-                <w:sz w:val="20"/>
-                <w:szCs w:val="20"/>
-              </w:rPr>
+              <w:rPr/>
             </w:pPr>
             <w:r>
               <w:rPr>
@@ -10248,11 +10263,7 @@
             <w:pPr>
               <w:pStyle w:val="Normal"/>
               <w:spacing w:lineRule="auto" w:line="240" w:before="0" w:after="0"/>
-              <w:rPr>
-                <w:rFonts w:ascii="Open Sans" w:hAnsi="Open Sans" w:cs="Open Sans"/>
-                <w:sz w:val="20"/>
-                <w:szCs w:val="20"/>
-              </w:rPr>
+              <w:rPr/>
             </w:pPr>
             <w:r>
               <w:rPr>
@@ -10260,7 +10271,7 @@
                 <w:sz w:val="20"/>
                 <w:szCs w:val="20"/>
               </w:rPr>
-              <w:t>Ethics and Social Responsibility</w:t>
+              <w:t xml:space="preserve">Ethics and social responsibility</w:t>
             </w:r>
           </w:p>
         </w:tc>
@@ -10280,11 +10291,7 @@
               <w:pStyle w:val="Normal"/>
               <w:suppressAutoHyphens w:val="true"/>
               <w:spacing w:lineRule="auto" w:line="240" w:before="0" w:after="0"/>
-              <w:rPr>
-                <w:rFonts w:ascii="Open Sans" w:hAnsi="Open Sans" w:cs="Open Sans"/>
-                <w:sz w:val="20"/>
-                <w:szCs w:val="20"/>
-              </w:rPr>
+              <w:rPr/>
             </w:pPr>
             <w:r>
               <w:rPr>
@@ -11861,14 +11868,53 @@
     <w:p>
       <w:pPr>
         <w:pStyle w:val="Normal"/>
-        <w:spacing w:before="0" w:after="160"/>
+        <w:spacing w:lineRule="auto" w:line="240" w:before="0" w:after="0"/>
         <w:rPr/>
       </w:pPr>
       <w:r>
         <w:rPr>
+          <w:rFonts w:eastAsia="Times New Roman" w:cs="Open Sans" w:ascii="Open Sans" w:hAnsi="Open Sans"/>
+          <w:sz w:val="20"/>
+          <w:szCs w:val="20"/>
           <w:lang w:val="en-US" w:eastAsia="en-US" w:bidi="ar-SA"/>
         </w:rPr>
         <w:t xml:space="preserve">Miklós Koren is professor of economics at CEU, senior research fellow at the Institute of Economics, and research fellow of the Centre for Economic Policy Research. His research focuses on how talent and technology jointly determine business success. Professor Koren has more than two decades of experience with microeconometrics and quantitative macro modeling. He is a certified Carpentries Instructor.</w:t>
+      </w:r>
+    </w:p>
+    <w:p>
+      <w:pPr>
+        <w:pStyle w:val="Normal"/>
+        <w:spacing w:lineRule="auto" w:line="240" w:before="0" w:after="0"/>
+        <w:rPr>
+          <w:rFonts w:ascii="Open Sans" w:hAnsi="Open Sans" w:eastAsia="Times New Roman" w:cs="Open Sans"/>
+          <w:sz w:val="20"/>
+          <w:szCs w:val="20"/>
+          <w:lang w:val="en-US" w:eastAsia="en-US" w:bidi="ar-SA"/>
+        </w:rPr>
+      </w:pPr>
+      <w:r>
+        <w:rPr>
+          <w:rFonts w:eastAsia="Times New Roman" w:cs="Open Sans" w:ascii="Open Sans" w:hAnsi="Open Sans"/>
+          <w:sz w:val="20"/>
+          <w:szCs w:val="20"/>
+          <w:lang w:val="en-US" w:eastAsia="en-US" w:bidi="ar-SA"/>
+        </w:rPr>
+      </w:r>
+    </w:p>
+    <w:p>
+      <w:pPr>
+        <w:pStyle w:val="Normal"/>
+        <w:spacing w:lineRule="auto" w:line="240" w:before="0" w:after="0"/>
+        <w:rPr/>
+      </w:pPr>
+      <w:r>
+        <w:rPr>
+          <w:rFonts w:eastAsia="Times New Roman" w:cs="Open Sans" w:ascii="Open Sans" w:hAnsi="Open Sans"/>
+          <w:sz w:val="20"/>
+          <w:szCs w:val="20"/>
+          <w:lang w:val="en-US" w:eastAsia="en-US" w:bidi="ar-SA"/>
+        </w:rPr>
+        <w:t xml:space="preserve"/>
       </w:r>
     </w:p>
     <w:sectPr>
@@ -11894,7 +11940,7 @@
         <w:docPartGallery w:val="Page Numbers (Bottom of Page)"/>
         <w:docPartUnique w:val="true"/>
       </w:docPartObj>
-      <w:id w:val="192561564"/>
+      <w:id w:val="1919053512"/>
     </w:sdtPr>
     <w:sdtContent>
       <w:p>
@@ -13273,6 +13319,43 @@
       <w:szCs w:val="20"/>
     </w:rPr>
   </w:style>
+  <w:style w:type="character" w:styleId="ListLabel77">
+    <w:name w:val="ListLabel 77"/>
+    <w:qFormat/>
+    <w:rPr>
+      <w:rFonts w:ascii="Open Sans" w:hAnsi="Open Sans" w:eastAsia="Times New Roman" w:cs="Open Sans"/>
+      <w:b/>
+      <w:sz w:val="20"/>
+      <w:szCs w:val="20"/>
+    </w:rPr>
+  </w:style>
+  <w:style w:type="character" w:styleId="ListLabel78">
+    <w:name w:val="ListLabel 78"/>
+    <w:qFormat/>
+    <w:rPr>
+      <w:rFonts w:ascii="Open Sans" w:hAnsi="Open Sans" w:eastAsia="Times New Roman" w:cs="Open Sans"/>
+      <w:b/>
+      <w:sz w:val="20"/>
+      <w:szCs w:val="20"/>
+    </w:rPr>
+  </w:style>
+  <w:style w:type="character" w:styleId="SourceText">
+    <w:name w:val="Source Text"/>
+    <w:qFormat/>
+    <w:rPr>
+      <w:rFonts w:ascii="Liberation Mono" w:hAnsi="Liberation Mono" w:eastAsia="Liberation Mono" w:cs="Liberation Mono"/>
+    </w:rPr>
+  </w:style>
+  <w:style w:type="character" w:styleId="ListLabel79">
+    <w:name w:val="ListLabel 79"/>
+    <w:qFormat/>
+    <w:rPr>
+      <w:rFonts w:ascii="Open Sans" w:hAnsi="Open Sans" w:eastAsia="Times New Roman" w:cs="Open Sans"/>
+      <w:b/>
+      <w:sz w:val="20"/>
+      <w:szCs w:val="20"/>
+    </w:rPr>
+  </w:style>
   <w:style w:type="paragraph" w:styleId="Heading">
     <w:name w:val="Heading"/>
     <w:basedOn w:val="Normal"/>
@@ -13459,6 +13542,19 @@
       <w:sz w:val="20"/>
       <w:szCs w:val="20"/>
       <w:lang w:val="en-GB"/>
+    </w:rPr>
+  </w:style>
+  <w:style w:type="paragraph" w:styleId="PreformattedText">
+    <w:name w:val="Preformatted Text"/>
+    <w:basedOn w:val="Normal"/>
+    <w:qFormat/>
+    <w:pPr>
+      <w:spacing w:before="0" w:after="0"/>
+    </w:pPr>
+    <w:rPr>
+      <w:rFonts w:ascii="Liberation Mono" w:hAnsi="Liberation Mono" w:eastAsia="Liberation Mono" w:cs="Liberation Mono"/>
+      <w:sz w:val="20"/>
+      <w:szCs w:val="20"/>
     </w:rPr>
   </w:style>
   <w:style w:type="numbering" w:styleId="NoList" w:default="1">

</xml_diff>

<commit_message>
Regenerate syllabus with correct name
</commit_message>
<xml_diff>
--- a/ECBS-6001-Advanced-Macroeconomics.docx
+++ b/ECBS-6001-Advanced-Macroeconomics.docx
@@ -10422,7 +10422,7 @@
           <w:sz w:val="20"/>
           <w:szCs w:val="20"/>
         </w:rPr>
-        <w:t xml:space="preserve">Cariaini, Petre. 2019. Introduction to Quantitative Macroeconomics Using Julia: From Basic to State-of-the-Art Computational Techniques. Academic Press. (Note that the code examples in the book use Julia 0.6. We will be using version 1.4, and discuss the necessary changes.)</w:t>
+        <w:t xml:space="preserve">Caraiani, Petre. 2019. Introduction to Quantitative Macroeconomics Using Julia: From Basic to State-of-the-Art Computational Techniques. Academic Press. (Note that the code examples in the book use Julia 0.6. We will be using version 1.4, and discuss the necessary changes.)</w:t>
       </w:r>
     </w:p>
     <w:p>
@@ -11338,7 +11338,7 @@
                 <w:sz w:val="20"/>
                 <w:szCs w:val="20"/>
               </w:rPr>
-              <w:t xml:space="preserve">Cariaini (2019), Chapter 3.2. [Stachurski (2009), Chapter 4.1.]</w:t>
+              <w:t xml:space="preserve">Caraiani (2019), Chapter 3.2. [Stachurski (2009), Chapter 4.1.]</w:t>
             </w:r>
           </w:p>
         </w:tc>
@@ -11437,7 +11437,7 @@
                 <w:sz w:val="20"/>
                 <w:szCs w:val="20"/>
               </w:rPr>
-              <w:t xml:space="preserve">Cariaini (2019), Chapter 1.</w:t>
+              <w:t xml:space="preserve">Caraiani (2019), Chapter 1.</w:t>
             </w:r>
           </w:p>
         </w:tc>
@@ -11635,7 +11635,7 @@
                 <w:sz w:val="20"/>
                 <w:szCs w:val="20"/>
               </w:rPr>
-              <w:t xml:space="preserve">Cariaini (2019), Chapter 4. Ljungqvist and Sargent (2018), Chapters 3-4.</w:t>
+              <w:t xml:space="preserve">Caraiani (2019), Chapter 4. Ljungqvist and Sargent (2018), Chapters 3-4.</w:t>
             </w:r>
           </w:p>
         </w:tc>

</xml_diff>

<commit_message>
Create 4-credit version of course
</commit_message>
<xml_diff>
--- a/ECBS-6001-Advanced-Macroeconomics.docx
+++ b/ECBS-6001-Advanced-Macroeconomics.docx
@@ -32,7 +32,7 @@
                 <wp:extent cx="2527935" cy="1847215"/>
                 <wp:effectExtent l="0" t="0" r="0" b="5080"/>
                 <wp:wrapNone/>
-                <wp:docPr id="1" name="Group 229"/>
+                <wp:docPr id="1001" name="Group 229"/>
                 <wp:cNvGraphicFramePr/>
                 <a:graphic xmlns:a="http://schemas.openxmlformats.org/drawingml/2006/main">
                   <a:graphicData uri="http://schemas.microsoft.com/office/word/2010/wordprocessingGroup">
@@ -9391,7 +9391,7 @@
           <w:sz w:val="20"/>
           <w:szCs w:val="20"/>
         </w:rPr>
-        <w:t>Course title</w:t>
+        <w:t xml:space="preserve">Course title</w:t>
       </w:r>
       <w:r>
         <w:rPr>
@@ -9414,17 +9414,6 @@
           <w:szCs w:val="36"/>
         </w:rPr>
         <w:tab/>
-      </w:r>
-      <w:proofErr w:type="gramStart"/>
-      <w:r>
-        <w:rPr>
-          <w:rFonts w:ascii="Open Sans" w:eastAsia="Times New Roman" w:hAnsi="Open Sans" w:cs="Open Sans"/>
-          <w:b/>
-          <w:bCs/>
-          <w:caps/>
-          <w:sz w:val="36"/>
-          <w:szCs w:val="36"/>
-        </w:rPr>
         <w:t xml:space="preserve">ECBS 6001 – </w:t>
       </w:r>
       <w:r>
@@ -9451,7 +9440,7 @@
           <w:sz w:val="20"/>
           <w:szCs w:val="20"/>
         </w:rPr>
-        <w:t xml:space="preserve">Instructor</w:t>
+        <w:t>Instructor</w:t>
       </w:r>
       <w:r>
         <w:rPr>
@@ -9491,7 +9480,7 @@
           <w:sz w:val="20"/>
           <w:szCs w:val="20"/>
         </w:rPr>
-        <w:t xml:space="preserve">Email</w:t>
+        <w:t>Email</w:t>
       </w:r>
       <w:r>
         <w:rPr>
@@ -9550,7 +9539,7 @@
           <w:sz w:val="20"/>
           <w:szCs w:val="20"/>
         </w:rPr>
-        <w:t xml:space="preserve">Office</w:t>
+        <w:t>Office</w:t>
       </w:r>
       <w:r>
         <w:rPr>
@@ -9637,15 +9626,7 @@
           <w:szCs w:val="20"/>
         </w:rPr>
         <w:tab/>
-      </w:r>
-      <w:proofErr w:type="gramStart"/>
-      <w:r>
-        <w:rPr>
-          <w:rFonts w:ascii="Open Sans" w:eastAsia="Times New Roman" w:hAnsi="Open Sans" w:cs="Open Sans"/>
-          <w:sz w:val="20"/>
-          <w:szCs w:val="20"/>
-        </w:rPr>
-        <w:t xml:space="preserve">2 US credits (4 ECTS credits)</w:t>
+        <w:t xml:space="preserve">4 US credits (8 ECTS credits)</w:t>
       </w:r>
     </w:p>
     <w:p>
@@ -9682,7 +9663,6 @@
         </w:rPr>
         <w:tab/>
       </w:r>
-      <w:proofErr w:type="gramStart"/>
       <w:r>
         <w:rPr>
           <w:rFonts w:ascii="Open Sans" w:eastAsia="Times New Roman" w:hAnsi="Open Sans" w:cs="Open Sans"/>
@@ -9741,14 +9721,6 @@
           <w:szCs w:val="20"/>
         </w:rPr>
         <w:tab/>
-      </w:r>
-      <w:proofErr w:type="gramStart"/>
-      <w:r>
-        <w:rPr>
-          <w:rFonts w:ascii="Open Sans" w:eastAsia="Times New Roman" w:hAnsi="Open Sans" w:cs="Open Sans"/>
-          <w:sz w:val="20"/>
-          <w:szCs w:val="20"/>
-        </w:rPr>
         <w:t xml:space="preserve">Fall 202</w:t>
       </w:r>
       <w:r>
@@ -9757,7 +9729,23 @@
           <w:sz w:val="20"/>
           <w:szCs w:val="20"/>
         </w:rPr>
-        <w:t>2-2023</w:t>
+        <w:t>4</w:t>
+      </w:r>
+      <w:r>
+        <w:rPr>
+          <w:rFonts w:ascii="Open Sans" w:eastAsia="Times New Roman" w:hAnsi="Open Sans" w:cs="Open Sans"/>
+          <w:sz w:val="20"/>
+          <w:szCs w:val="20"/>
+        </w:rPr>
+        <w:t>-202</w:t>
+      </w:r>
+      <w:r>
+        <w:rPr>
+          <w:rFonts w:ascii="Open Sans" w:eastAsia="Times New Roman" w:hAnsi="Open Sans" w:cs="Open Sans"/>
+          <w:sz w:val="20"/>
+          <w:szCs w:val="20"/>
+        </w:rPr>
+        <w:t>5</w:t>
       </w:r>
     </w:p>
     <w:p>
@@ -9771,7 +9759,7 @@
           <w:sz w:val="20"/>
           <w:szCs w:val="20"/>
         </w:rPr>
-        <w:t xml:space="preserve">Course level</w:t>
+        <w:t>Course level</w:t>
       </w:r>
       <w:r>
         <w:rPr>
@@ -9790,22 +9778,6 @@
         <w:tab/>
         <w:t xml:space="preserve">PhD</w:t>
       </w:r>
-      <w:r>
-        <w:rPr>
-          <w:rFonts w:ascii="Open Sans" w:eastAsia="Times New Roman" w:hAnsi="Open Sans" w:cs="Open Sans"/>
-          <w:sz w:val="20"/>
-          <w:szCs w:val="20"/>
-        </w:rPr>
-        <w:t xml:space="preserve"/>
-      </w:r>
-      <w:r>
-        <w:rPr>
-          <w:rFonts w:ascii="Open Sans" w:eastAsia="Times New Roman" w:hAnsi="Open Sans" w:cs="Open Sans"/>
-          <w:sz w:val="20"/>
-          <w:szCs w:val="20"/>
-        </w:rPr>
-        <w:t xml:space="preserve"/>
-      </w:r>
     </w:p>
     <w:p>
       <w:pPr>
@@ -9818,7 +9790,7 @@
           <w:sz w:val="20"/>
           <w:szCs w:val="20"/>
         </w:rPr>
-        <w:t xml:space="preserve">Prerequisites</w:t>
+        <w:t>Prerequisites</w:t>
       </w:r>
       <w:r>
         <w:rPr>
@@ -9874,15 +9846,16 @@
         <w:r>
           <w:rPr>
             <w:rStyle w:val="ListLabel64"/>
+            <w:rFonts w:eastAsiaTheme="minorHAnsi"/>
           </w:rPr>
           <w:tab/>
         </w:r>
       </w:hyperlink>
       <w:bookmarkEnd w:id="1"/>
-      <w:proofErr w:type="gramStart"/>
       <w:r>
         <w:rPr>
           <w:rStyle w:val="ListLabel64"/>
+          <w:rFonts w:eastAsiaTheme="minorHAnsi"/>
           <w:b w:val="0"/>
         </w:rPr>
         <w:t xml:space="preserve"/>
@@ -9934,16 +9907,7 @@
           <w:sz w:val="20"/>
           <w:szCs w:val="20"/>
         </w:rPr>
-        <w:t xml:space="preserve"> </w:t>
-      </w:r>
-      <w:proofErr w:type="gramStart"/>
-      <w:r>
-        <w:rPr>
-          <w:rFonts w:ascii="Open Sans" w:eastAsia="Times New Roman" w:hAnsi="Open Sans" w:cs="Open Sans"/>
-          <w:sz w:val="20"/>
-          <w:szCs w:val="20"/>
-        </w:rPr>
-        <w:t xml:space="preserve">The course introduces Markov processes and dynamic programming, two tools for forecasting dynamic processes and solving dynamic optimization problems. After introducing the key concepts and theoretical results, the tools will be immediately applied in quantitative computing using the Julia programming language.</w:t>
+        <w:t xml:space="preserve"> The course introduces Markov processes and dynamic programming, two tools for forecasting dynamic processes and solving dynamic optimization problems. After introducing the key concepts and theoretical results, the tools will be immediately applied in quantitative computing using the Julia programming language.</w:t>
       </w:r>
     </w:p>
     <w:p>
@@ -9961,22 +9925,13 @@
         </w:rPr>
         <w:t xml:space="preserve">Relevance. </w:t>
       </w:r>
-      <w:proofErr w:type="gramStart"/>
       <w:r>
         <w:rPr>
           <w:rFonts w:ascii="Open Sans" w:eastAsia="Times New Roman" w:hAnsi="Open Sans" w:cs="Open Sans"/>
           <w:sz w:val="20"/>
           <w:szCs w:val="20"/>
         </w:rPr>
-        <w:t xml:space="preserve">Markov processes and dynamic programming are key tools to solve dynamic economic problems and can be applied for stochastic growth models, industrial organization and structural labor economics. Julia is an efficient, fast and open source language for scientific computing, used widely in academia and policy analysis. </w:t>
-      </w:r>
-      <w:r>
-        <w:rPr>
-          <w:rFonts w:ascii="Open Sans" w:eastAsia="Times New Roman" w:hAnsi="Open Sans" w:cs="Open Sans"/>
-          <w:sz w:val="20"/>
-          <w:szCs w:val="20"/>
-        </w:rPr>
-        <w:t>.</w:t>
+        <w:t xml:space="preserve">Markov processes and dynamic programming are key tools to solve dynamic economic problems and can be applied for stochastic growth models, industrial organization and structural labor economics. Julia is an efficient, fast and open source language for scientific computing, used widely in academia and policy analysis. .</w:t>
       </w:r>
     </w:p>
     <w:p>
@@ -10025,15 +9980,7 @@
           <w:sz w:val="20"/>
           <w:szCs w:val="20"/>
         </w:rPr>
-        <w:t xml:space="preserve"> By the end of the course, st</w:t>
-      </w:r>
-      <w:r>
-        <w:rPr>
-          <w:rFonts w:ascii="Open Sans" w:eastAsia="Times New Roman" w:hAnsi="Open Sans" w:cs="Open Sans"/>
-          <w:sz w:val="20"/>
-          <w:szCs w:val="20"/>
-        </w:rPr>
-        <w:t xml:space="preserve">udents will be able to</w:t>
+        <w:t xml:space="preserve"> By the end of the course, students will be able to</w:t>
       </w:r>
     </w:p>
     <w:p>
@@ -10049,16 +9996,7 @@
           <w:szCs w:val="20"/>
         </w:rPr>
         <w:tab/>
-        <w:t xml:space="preserve">- </w:t>
-      </w:r>
-      <w:proofErr w:type="gramStart"/>
-      <w:r>
-        <w:rPr>
-          <w:rFonts w:ascii="Open Sans" w:eastAsia="Times New Roman" w:hAnsi="Open Sans" w:cs="Open Sans"/>
-          <w:sz w:val="20"/>
-          <w:szCs w:val="20"/>
-        </w:rPr>
-        <w:t xml:space="preserve">Use difference equations to characterize 2-dimensional dynamic systems.</w:t>
+        <w:t xml:space="preserve">- Use difference and differential equations to characterize 2-dimensional dynamic systems.</w:t>
       </w:r>
     </w:p>
     <w:p>
@@ -10073,16 +10011,7 @@
           <w:sz w:val="20"/>
           <w:szCs w:val="20"/>
         </w:rPr>
-        <w:t xml:space="preserve">- </w:t>
-      </w:r>
-      <w:proofErr w:type="gramStart"/>
-      <w:r>
-        <w:rPr>
-          <w:rFonts w:ascii="Open Sans" w:eastAsia="Times New Roman" w:hAnsi="Open Sans" w:cs="Open Sans"/>
-          <w:sz w:val="20"/>
-          <w:szCs w:val="20"/>
-        </w:rPr>
-        <w:t xml:space="preserve">Solve for the steady-state of 2-dimensional linear dynamic systems.</w:t>
+        <w:t xml:space="preserve">- Solve for the steady-state of 2-dimensional linear dynamic systems.</w:t>
       </w:r>
     </w:p>
     <w:p>
@@ -10097,16 +10026,7 @@
           <w:sz w:val="20"/>
           <w:szCs w:val="20"/>
         </w:rPr>
-        <w:t xml:space="preserve">- </w:t>
-      </w:r>
-      <w:proofErr w:type="gramStart"/>
-      <w:r>
-        <w:rPr>
-          <w:rFonts w:ascii="Open Sans" w:eastAsia="Times New Roman" w:hAnsi="Open Sans" w:cs="Open Sans"/>
-          <w:sz w:val="20"/>
-          <w:szCs w:val="20"/>
-        </w:rPr>
-        <w:t xml:space="preserve">Characterize the stability of 2-dimensional linear dynamic systems.</w:t>
+        <w:t xml:space="preserve">- Characterize the stability of 2-dimensional linear dynamic systems.</w:t>
       </w:r>
     </w:p>
     <w:p>
@@ -10121,16 +10041,7 @@
           <w:sz w:val="20"/>
           <w:szCs w:val="20"/>
         </w:rPr>
-        <w:t xml:space="preserve">- </w:t>
-      </w:r>
-      <w:proofErr w:type="gramStart"/>
-      <w:r>
-        <w:rPr>
-          <w:rFonts w:ascii="Open Sans" w:eastAsia="Times New Roman" w:hAnsi="Open Sans" w:cs="Open Sans"/>
-          <w:sz w:val="20"/>
-          <w:szCs w:val="20"/>
-        </w:rPr>
-        <w:t xml:space="preserve">Create plots in Julia.</w:t>
+        <w:t xml:space="preserve">- Create plots in Julia.</w:t>
       </w:r>
     </w:p>
     <w:p>
@@ -10145,16 +10056,7 @@
           <w:sz w:val="20"/>
           <w:szCs w:val="20"/>
         </w:rPr>
-        <w:t xml:space="preserve">- </w:t>
-      </w:r>
-      <w:proofErr w:type="gramStart"/>
-      <w:r>
-        <w:rPr>
-          <w:rFonts w:ascii="Open Sans" w:eastAsia="Times New Roman" w:hAnsi="Open Sans" w:cs="Open Sans"/>
-          <w:sz w:val="20"/>
-          <w:szCs w:val="20"/>
-        </w:rPr>
-        <w:t xml:space="preserve">Understand the definition of Markov processes.</w:t>
+        <w:t xml:space="preserve">- Understand the definition of Markov processes.</w:t>
       </w:r>
     </w:p>
     <w:p>
@@ -10169,16 +10071,7 @@
           <w:sz w:val="20"/>
           <w:szCs w:val="20"/>
         </w:rPr>
-        <w:t xml:space="preserve">- </w:t>
-      </w:r>
-      <w:proofErr w:type="gramStart"/>
-      <w:r>
-        <w:rPr>
-          <w:rFonts w:ascii="Open Sans" w:eastAsia="Times New Roman" w:hAnsi="Open Sans" w:cs="Open Sans"/>
-          <w:sz w:val="20"/>
-          <w:szCs w:val="20"/>
-        </w:rPr>
-        <w:t xml:space="preserve">Create functions in Julia.</w:t>
+        <w:t xml:space="preserve">- Create functions in Julia.</w:t>
       </w:r>
     </w:p>
     <w:p>
@@ -10193,16 +10086,7 @@
           <w:sz w:val="20"/>
           <w:szCs w:val="20"/>
         </w:rPr>
-        <w:t xml:space="preserve">- </w:t>
-      </w:r>
-      <w:proofErr w:type="gramStart"/>
-      <w:r>
-        <w:rPr>
-          <w:rFonts w:ascii="Open Sans" w:eastAsia="Times New Roman" w:hAnsi="Open Sans" w:cs="Open Sans"/>
-          <w:sz w:val="20"/>
-          <w:szCs w:val="20"/>
-        </w:rPr>
-        <w:t xml:space="preserve">Simulate Markov processes in Julia.</w:t>
+        <w:t xml:space="preserve">- Simulate Markov processes in Julia.</w:t>
       </w:r>
     </w:p>
     <w:p>
@@ -10217,16 +10101,7 @@
           <w:sz w:val="20"/>
           <w:szCs w:val="20"/>
         </w:rPr>
-        <w:t xml:space="preserve">- </w:t>
-      </w:r>
-      <w:proofErr w:type="gramStart"/>
-      <w:r>
-        <w:rPr>
-          <w:rFonts w:ascii="Open Sans" w:eastAsia="Times New Roman" w:hAnsi="Open Sans" w:cs="Open Sans"/>
-          <w:sz w:val="20"/>
-          <w:szCs w:val="20"/>
-        </w:rPr>
-        <w:t xml:space="preserve">Understand the definition of Markov chains.</w:t>
+        <w:t xml:space="preserve">- Understand the definition of Markov chains, both in discrete and continuous time.</w:t>
       </w:r>
     </w:p>
     <w:p>
@@ -10241,16 +10116,7 @@
           <w:sz w:val="20"/>
           <w:szCs w:val="20"/>
         </w:rPr>
-        <w:t xml:space="preserve">- </w:t>
-      </w:r>
-      <w:proofErr w:type="gramStart"/>
-      <w:r>
-        <w:rPr>
-          <w:rFonts w:ascii="Open Sans" w:eastAsia="Times New Roman" w:hAnsi="Open Sans" w:cs="Open Sans"/>
-          <w:sz w:val="20"/>
-          <w:szCs w:val="20"/>
-        </w:rPr>
-        <w:t xml:space="preserve">Solve for ergodic distributions of Markov chains.</w:t>
+        <w:t xml:space="preserve">- Solve for ergodic distributions of Markov chains.</w:t>
       </w:r>
     </w:p>
     <w:p>
@@ -10265,16 +10131,7 @@
           <w:sz w:val="20"/>
           <w:szCs w:val="20"/>
         </w:rPr>
-        <w:t xml:space="preserve">- </w:t>
-      </w:r>
-      <w:proofErr w:type="gramStart"/>
-      <w:r>
-        <w:rPr>
-          <w:rFonts w:ascii="Open Sans" w:eastAsia="Times New Roman" w:hAnsi="Open Sans" w:cs="Open Sans"/>
-          <w:sz w:val="20"/>
-          <w:szCs w:val="20"/>
-        </w:rPr>
-        <w:t xml:space="preserve">Forecast Markov chains analytically.</w:t>
+        <w:t xml:space="preserve">- Forecast Markov chains analytically.</w:t>
       </w:r>
     </w:p>
     <w:p>
@@ -10289,16 +10146,7 @@
           <w:sz w:val="20"/>
           <w:szCs w:val="20"/>
         </w:rPr>
-        <w:t xml:space="preserve">- </w:t>
-      </w:r>
-      <w:proofErr w:type="gramStart"/>
-      <w:r>
-        <w:rPr>
-          <w:rFonts w:ascii="Open Sans" w:eastAsia="Times New Roman" w:hAnsi="Open Sans" w:cs="Open Sans"/>
-          <w:sz w:val="20"/>
-          <w:szCs w:val="20"/>
-        </w:rPr>
-        <w:t xml:space="preserve">Apply arrays and matrix algebra in Julia.</w:t>
+        <w:t xml:space="preserve">- Apply arrays and matrix algebra in Julia.</w:t>
       </w:r>
     </w:p>
     <w:p>
@@ -10313,16 +10161,7 @@
           <w:sz w:val="20"/>
           <w:szCs w:val="20"/>
         </w:rPr>
-        <w:t xml:space="preserve">- </w:t>
-      </w:r>
-      <w:proofErr w:type="gramStart"/>
-      <w:r>
-        <w:rPr>
-          <w:rFonts w:ascii="Open Sans" w:eastAsia="Times New Roman" w:hAnsi="Open Sans" w:cs="Open Sans"/>
-          <w:sz w:val="20"/>
-          <w:szCs w:val="20"/>
-        </w:rPr>
-        <w:t xml:space="preserve">Simulate Markov chains in Julia.</w:t>
+        <w:t xml:space="preserve">- Simulate Markov chains in Julia.</w:t>
       </w:r>
     </w:p>
     <w:p>
@@ -10337,16 +10176,7 @@
           <w:sz w:val="20"/>
           <w:szCs w:val="20"/>
         </w:rPr>
-        <w:t xml:space="preserve">- </w:t>
-      </w:r>
-      <w:proofErr w:type="gramStart"/>
-      <w:r>
-        <w:rPr>
-          <w:rFonts w:ascii="Open Sans" w:eastAsia="Times New Roman" w:hAnsi="Open Sans" w:cs="Open Sans"/>
-          <w:sz w:val="20"/>
-          <w:szCs w:val="20"/>
-        </w:rPr>
-        <w:t xml:space="preserve">Understand the principle of dynamic programming.</w:t>
+        <w:t xml:space="preserve">- Understand the principle of dynamic programming.</w:t>
       </w:r>
     </w:p>
     <w:p>
@@ -10361,16 +10191,7 @@
           <w:sz w:val="20"/>
           <w:szCs w:val="20"/>
         </w:rPr>
-        <w:t xml:space="preserve">- </w:t>
-      </w:r>
-      <w:proofErr w:type="gramStart"/>
-      <w:r>
-        <w:rPr>
-          <w:rFonts w:ascii="Open Sans" w:eastAsia="Times New Roman" w:hAnsi="Open Sans" w:cs="Open Sans"/>
-          <w:sz w:val="20"/>
-          <w:szCs w:val="20"/>
-        </w:rPr>
-        <w:t xml:space="preserve">Derive the Bellman equation for several simple recursive problems.</w:t>
+        <w:t xml:space="preserve">- Derive the Bellman equation for several simple recursive problems.</w:t>
       </w:r>
     </w:p>
     <w:p>
@@ -10385,16 +10206,7 @@
           <w:sz w:val="20"/>
           <w:szCs w:val="20"/>
         </w:rPr>
-        <w:t xml:space="preserve">- </w:t>
-      </w:r>
-      <w:proofErr w:type="gramStart"/>
-      <w:r>
-        <w:rPr>
-          <w:rFonts w:ascii="Open Sans" w:eastAsia="Times New Roman" w:hAnsi="Open Sans" w:cs="Open Sans"/>
-          <w:sz w:val="20"/>
-          <w:szCs w:val="20"/>
-        </w:rPr>
-        <w:t xml:space="preserve">Solve for the value function using the guess and verify method.</w:t>
+        <w:t xml:space="preserve">- Derive the Hamilton-Jacobi-Bellman equation for several simple recursive problems in continuous time.</w:t>
       </w:r>
     </w:p>
     <w:p>
@@ -10409,16 +10221,7 @@
           <w:sz w:val="20"/>
           <w:szCs w:val="20"/>
         </w:rPr>
-        <w:t xml:space="preserve">- </w:t>
-      </w:r>
-      <w:proofErr w:type="gramStart"/>
-      <w:r>
-        <w:rPr>
-          <w:rFonts w:ascii="Open Sans" w:eastAsia="Times New Roman" w:hAnsi="Open Sans" w:cs="Open Sans"/>
-          <w:sz w:val="20"/>
-          <w:szCs w:val="20"/>
-        </w:rPr>
-        <w:t xml:space="preserve">Solve the Bellman equation using value function and policy function iteration.</w:t>
+        <w:t xml:space="preserve">- Solve for the value function using the guess and verify method.</w:t>
       </w:r>
     </w:p>
     <w:p>
@@ -10433,16 +10236,7 @@
           <w:sz w:val="20"/>
           <w:szCs w:val="20"/>
         </w:rPr>
-        <w:t xml:space="preserve">- </w:t>
-      </w:r>
-      <w:proofErr w:type="gramStart"/>
-      <w:r>
-        <w:rPr>
-          <w:rFonts w:ascii="Open Sans" w:eastAsia="Times New Roman" w:hAnsi="Open Sans" w:cs="Open Sans"/>
-          <w:sz w:val="20"/>
-          <w:szCs w:val="20"/>
-        </w:rPr>
-        <w:t xml:space="preserve">Understand contraction mappings.</w:t>
+        <w:t xml:space="preserve">- Solve the Bellman equation using value function and policy function iteration.</w:t>
       </w:r>
     </w:p>
     <w:p>
@@ -10457,16 +10251,7 @@
           <w:sz w:val="20"/>
           <w:szCs w:val="20"/>
         </w:rPr>
-        <w:t xml:space="preserve">- </w:t>
-      </w:r>
-      <w:proofErr w:type="gramStart"/>
-      <w:r>
-        <w:rPr>
-          <w:rFonts w:ascii="Open Sans" w:eastAsia="Times New Roman" w:hAnsi="Open Sans" w:cs="Open Sans"/>
-          <w:sz w:val="20"/>
-          <w:szCs w:val="20"/>
-        </w:rPr>
-        <w:t xml:space="preserve">Use while loops in Julia numerical iteration.</w:t>
+        <w:t xml:space="preserve">- Understand contraction mappings.</w:t>
       </w:r>
     </w:p>
     <w:p>
@@ -10481,16 +10266,7 @@
           <w:sz w:val="20"/>
           <w:szCs w:val="20"/>
         </w:rPr>
-        <w:t xml:space="preserve">- </w:t>
-      </w:r>
-      <w:proofErr w:type="gramStart"/>
-      <w:r>
-        <w:rPr>
-          <w:rFonts w:ascii="Open Sans" w:eastAsia="Times New Roman" w:hAnsi="Open Sans" w:cs="Open Sans"/>
-          <w:sz w:val="20"/>
-          <w:szCs w:val="20"/>
-        </w:rPr>
-        <w:t xml:space="preserve">Solve the Ramsey growth model using dynamic programming.</w:t>
+        <w:t xml:space="preserve">- Use while loops in Julia numerical iteration.</w:t>
       </w:r>
     </w:p>
     <w:p>
@@ -10505,16 +10281,22 @@
           <w:sz w:val="20"/>
           <w:szCs w:val="20"/>
         </w:rPr>
-        <w:t xml:space="preserve">- </w:t>
+        <w:t xml:space="preserve">- Solve the Ramsey growth model using dynamic programming.</w:t>
       </w:r>
-      <w:proofErr w:type="gramStart"/>
+    </w:p>
+    <w:p>
+      <w:pPr>
+        <w:pStyle w:val="ListParagraph"/>
+        <w:spacing w:after="240" w:line="240" w:lineRule="auto"/>
+        <w:outlineLvl w:val="3"/>
+      </w:pPr>
       <w:r>
         <w:rPr>
           <w:rFonts w:ascii="Open Sans" w:eastAsia="Times New Roman" w:hAnsi="Open Sans" w:cs="Open Sans"/>
           <w:sz w:val="20"/>
           <w:szCs w:val="20"/>
         </w:rPr>
-        <w:t xml:space="preserve">Solve the Diamond-Mortensen-Pissarides search model using dynamic programming.</w:t>
+        <w:t xml:space="preserve">- Solve the Diamond-Mortensen-Pissarides search model using dynamic programming.</w:t>
       </w:r>
     </w:p>
     <w:p>
@@ -10641,7 +10423,7 @@
                 <w:sz w:val="20"/>
                 <w:szCs w:val="20"/>
               </w:rPr>
-              <w:t xml:space="preserve">Learning Outcome</w:t>
+              <w:t>Learning Outcome</w:t>
             </w:r>
           </w:p>
         </w:tc>
@@ -10662,7 +10444,6 @@
             <w:pPr>
               <w:spacing w:after="0" w:line="240" w:lineRule="auto"/>
             </w:pPr>
-            <w:proofErr w:type="gramStart"/>
             <w:r>
               <w:rPr>
                 <w:rFonts w:ascii="Open Sans" w:hAnsi="Open Sans" w:cs="Open Sans"/>
@@ -10754,7 +10535,6 @@
             <w:pPr>
               <w:spacing w:after="0" w:line="240" w:lineRule="auto"/>
             </w:pPr>
-            <w:proofErr w:type="gramStart"/>
             <w:r>
               <w:rPr>
                 <w:rFonts w:ascii="Open Sans" w:hAnsi="Open Sans" w:cs="Open Sans"/>
@@ -10827,7 +10607,6 @@
             <w:pPr>
               <w:spacing w:after="0" w:line="240" w:lineRule="auto"/>
             </w:pPr>
-            <w:proofErr w:type="gramStart"/>
             <w:r>
               <w:rPr>
                 <w:rFonts w:ascii="Open Sans" w:hAnsi="Open Sans" w:cs="Open Sans"/>
@@ -10919,7 +10698,6 @@
             <w:pPr>
               <w:spacing w:after="0" w:line="240" w:lineRule="auto"/>
             </w:pPr>
-            <w:proofErr w:type="gramStart"/>
             <w:r>
               <w:rPr>
                 <w:rFonts w:ascii="Open Sans" w:hAnsi="Open Sans" w:cs="Open Sans"/>
@@ -10992,7 +10770,6 @@
             <w:pPr>
               <w:spacing w:after="0" w:line="240" w:lineRule="auto"/>
             </w:pPr>
-            <w:proofErr w:type="gramStart"/>
             <w:r>
               <w:rPr>
                 <w:rFonts w:ascii="Open Sans" w:hAnsi="Open Sans" w:cs="Open Sans"/>
@@ -11103,7 +10880,6 @@
             <w:pPr>
               <w:spacing w:after="0" w:line="240" w:lineRule="auto"/>
             </w:pPr>
-            <w:proofErr w:type="gramStart"/>
             <w:r>
               <w:rPr>
                 <w:rFonts w:ascii="Open Sans" w:hAnsi="Open Sans" w:cs="Open Sans"/>
@@ -11176,7 +10952,6 @@
             <w:pPr>
               <w:spacing w:after="0" w:line="240" w:lineRule="auto"/>
             </w:pPr>
-            <w:proofErr w:type="gramStart"/>
             <w:r>
               <w:rPr>
                 <w:rFonts w:ascii="Open Sans" w:hAnsi="Open Sans" w:cs="Open Sans"/>
@@ -11280,7 +11055,7 @@
           <w:sz w:val="20"/>
           <w:szCs w:val="20"/>
         </w:rPr>
-        <w:t xml:space="preserve">Required</w:t>
+        <w:t>Required</w:t>
       </w:r>
     </w:p>
     <w:p>
@@ -11334,6 +11109,78 @@
           <w:sz w:val="20"/>
           <w:szCs w:val="20"/>
         </w:rPr>
+        <w:t xml:space="preserve">Feller, W. 1950. An introduction to probability theory and its applications. Wiley. Chapter 17.</w:t>
+      </w:r>
+    </w:p>
+    <w:p>
+      <w:pPr>
+        <w:tabs>
+          <w:tab w:val="center" w:pos="4513"/>
+          <w:tab w:val="right" w:pos="8666"/>
+        </w:tabs>
+        <w:spacing w:after="240" w:line="240" w:lineRule="auto"/>
+        <w:jc w:val="both"/>
+      </w:pPr>
+      <w:r>
+        <w:rPr>
+          <w:rFonts w:ascii="Open Sans" w:hAnsi="Open Sans" w:cs="Open Sans"/>
+          <w:sz w:val="20"/>
+          <w:szCs w:val="20"/>
+        </w:rPr>
+        <w:t xml:space="preserve">Achdou, Yves, Francisco J. Buera, Jean-Michel Lasry, Pierre-Louis Lions, and Benjamin Moll. 2014. “Partial Differential Equation Models in Macroeconomics.” Philosophical Transactions. Series A, Mathematical, Physical, and Engineering Sciences 372 (2028). https://doi.org/10.1098/rsta.2013.0397.</w:t>
+      </w:r>
+    </w:p>
+    <w:p>
+      <w:pPr>
+        <w:tabs>
+          <w:tab w:val="center" w:pos="4513"/>
+          <w:tab w:val="right" w:pos="8666"/>
+        </w:tabs>
+        <w:spacing w:after="240" w:line="240" w:lineRule="auto"/>
+        <w:jc w:val="both"/>
+      </w:pPr>
+      <w:r>
+        <w:rPr>
+          <w:rFonts w:ascii="Open Sans" w:hAnsi="Open Sans" w:cs="Open Sans"/>
+          <w:sz w:val="20"/>
+          <w:szCs w:val="20"/>
+        </w:rPr>
+        <w:t xml:space="preserve">Klette, Tor, and Samuel Kortum. 2004. Innovating Firms and Aggregate Innovation. The Journal of Political Economy 112 (5): 986–1018.</w:t>
+      </w:r>
+    </w:p>
+    <w:p>
+      <w:pPr>
+        <w:tabs>
+          <w:tab w:val="center" w:pos="4513"/>
+          <w:tab w:val="right" w:pos="8666"/>
+        </w:tabs>
+        <w:spacing w:after="240" w:line="240" w:lineRule="auto"/>
+        <w:jc w:val="both"/>
+      </w:pPr>
+      <w:r>
+        <w:rPr>
+          <w:rFonts w:ascii="Open Sans" w:hAnsi="Open Sans" w:cs="Open Sans"/>
+          <w:sz w:val="20"/>
+          <w:szCs w:val="20"/>
+        </w:rPr>
+        <w:t xml:space="preserve">Luttmer, Erzo. 2011. On the Mechanics of Firm Growth. The Review of Economic Studies 78 (3): 1042-68.</w:t>
+      </w:r>
+    </w:p>
+    <w:p>
+      <w:pPr>
+        <w:tabs>
+          <w:tab w:val="center" w:pos="4513"/>
+          <w:tab w:val="right" w:pos="8666"/>
+        </w:tabs>
+        <w:spacing w:after="240" w:line="240" w:lineRule="auto"/>
+        <w:jc w:val="both"/>
+      </w:pPr>
+      <w:r>
+        <w:rPr>
+          <w:rFonts w:ascii="Open Sans" w:hAnsi="Open Sans" w:cs="Open Sans"/>
+          <w:sz w:val="20"/>
+          <w:szCs w:val="20"/>
+        </w:rPr>
         <w:t xml:space="preserve"> </w:t>
       </w:r>
     </w:p>
@@ -11359,7 +11206,7 @@
           <w:szCs w:val="20"/>
         </w:rPr>
         <w:lastRenderedPageBreak/>
-        <w:t xml:space="preserve">Recommended</w:t>
+        <w:t>Recommended</w:t>
       </w:r>
     </w:p>
     <w:p>
@@ -11396,6 +11243,60 @@
           <w:szCs w:val="20"/>
         </w:rPr>
         <w:t xml:space="preserve">Sargent, Thomas J. and John Stachurski. 2017. Quantitative economics with Julia [website], https://lectures.quantecon.org/</w:t>
+      </w:r>
+    </w:p>
+    <w:p>
+      <w:pPr>
+        <w:tabs>
+          <w:tab w:val="center" w:pos="4513"/>
+          <w:tab w:val="right" w:pos="8666"/>
+        </w:tabs>
+        <w:spacing w:after="240" w:line="240" w:lineRule="auto"/>
+        <w:jc w:val="both"/>
+      </w:pPr>
+      <w:r>
+        <w:rPr>
+          <w:rFonts w:ascii="Open Sans" w:hAnsi="Open Sans" w:cs="Open Sans"/>
+          <w:sz w:val="20"/>
+          <w:szCs w:val="20"/>
+        </w:rPr>
+        <w:t xml:space="preserve">Koren, Miklós and Silvana Tenreyro. 2013. “Technological Diversification.” American Economic Review. 103(1), pp. 378-414</w:t>
+      </w:r>
+    </w:p>
+    <w:p>
+      <w:pPr>
+        <w:tabs>
+          <w:tab w:val="center" w:pos="4513"/>
+          <w:tab w:val="right" w:pos="8666"/>
+        </w:tabs>
+        <w:spacing w:after="240" w:line="240" w:lineRule="auto"/>
+        <w:jc w:val="both"/>
+      </w:pPr>
+      <w:r>
+        <w:rPr>
+          <w:rFonts w:ascii="Open Sans" w:hAnsi="Open Sans" w:cs="Open Sans"/>
+          <w:sz w:val="20"/>
+          <w:szCs w:val="20"/>
+        </w:rPr>
+        <w:t xml:space="preserve">Koren, Miklós and Krisztina Orbán. 2023. Sudden Liberalization and the Baby Boom of Managers. Manuscript.</w:t>
+      </w:r>
+    </w:p>
+    <w:p>
+      <w:pPr>
+        <w:tabs>
+          <w:tab w:val="center" w:pos="4513"/>
+          <w:tab w:val="right" w:pos="8666"/>
+        </w:tabs>
+        <w:spacing w:after="240" w:line="240" w:lineRule="auto"/>
+        <w:jc w:val="both"/>
+      </w:pPr>
+      <w:r>
+        <w:rPr>
+          <w:rFonts w:ascii="Open Sans" w:hAnsi="Open Sans" w:cs="Open Sans"/>
+          <w:sz w:val="20"/>
+          <w:szCs w:val="20"/>
+        </w:rPr>
+        <w:t xml:space="preserve">Koren, M., Csillag, M. and Köllő, J. 2020. Machines and machinists: Incremental technical change and wage inequality, Technical Report 2020, Department of Economics, Central European University.</w:t>
       </w:r>
     </w:p>
     <w:p>
@@ -11453,7 +11354,7 @@
           <w:sz w:val="20"/>
           <w:szCs w:val="20"/>
         </w:rPr>
-        <w:t xml:space="preserve">Learning objectives will be achieved through</w:t>
+        <w:t>Learning objectives will be achieved through</w:t>
       </w:r>
     </w:p>
     <w:p>
@@ -11468,16 +11369,7 @@
           <w:szCs w:val="20"/>
         </w:rPr>
         <w:tab/>
-        <w:t xml:space="preserve">- </w:t>
-      </w:r>
-      <w:proofErr w:type="gramStart"/>
-      <w:r>
-        <w:rPr>
-          <w:rFonts w:ascii="Open Sans" w:eastAsia="Times New Roman" w:hAnsi="Open Sans" w:cs="Open Sans"/>
-          <w:sz w:val="20"/>
-          <w:szCs w:val="20"/>
-        </w:rPr>
-        <w:t xml:space="preserve">Conceptual lectures.</w:t>
+        <w:t xml:space="preserve">- Conceptual lectures.</w:t>
       </w:r>
     </w:p>
     <w:p>
@@ -11492,16 +11384,7 @@
           <w:szCs w:val="20"/>
         </w:rPr>
         <w:tab/>
-        <w:t xml:space="preserve">- </w:t>
-      </w:r>
-      <w:proofErr w:type="gramStart"/>
-      <w:r>
-        <w:rPr>
-          <w:rFonts w:ascii="Open Sans" w:eastAsia="Times New Roman" w:hAnsi="Open Sans" w:cs="Open Sans"/>
-          <w:sz w:val="20"/>
-          <w:szCs w:val="20"/>
-        </w:rPr>
-        <w:t xml:space="preserve">Live coding together with instructor.</w:t>
+        <w:t xml:space="preserve">- Live coding together with instructor.</w:t>
       </w:r>
     </w:p>
     <w:p>
@@ -11516,16 +11399,7 @@
           <w:szCs w:val="20"/>
         </w:rPr>
         <w:tab/>
-        <w:t xml:space="preserve">- </w:t>
-      </w:r>
-      <w:proofErr w:type="gramStart"/>
-      <w:r>
-        <w:rPr>
-          <w:rFonts w:ascii="Open Sans" w:eastAsia="Times New Roman" w:hAnsi="Open Sans" w:cs="Open Sans"/>
-          <w:sz w:val="20"/>
-          <w:szCs w:val="20"/>
-        </w:rPr>
-        <w:t xml:space="preserve">Group discussion.</w:t>
+        <w:t xml:space="preserve">- Group discussion.</w:t>
       </w:r>
     </w:p>
     <w:p>
@@ -11590,15 +11464,7 @@
           <w:sz w:val="20"/>
           <w:szCs w:val="20"/>
         </w:rPr>
-        <w:t xml:space="preserve">Grading will be based on the total score out of 100, in line with </w:t>
-      </w:r>
-      <w:r>
-        <w:rPr>
-          <w:rFonts w:ascii="Open Sans" w:eastAsia="Times New Roman" w:hAnsi="Open Sans" w:cs="Open Sans"/>
-          <w:sz w:val="20"/>
-          <w:szCs w:val="20"/>
-        </w:rPr>
-        <w:t>CEU’s standard grading guidelines.</w:t>
+        <w:t>Grading will be based on the total score out of 100, in line with CEU’s standard grading guidelines.</w:t>
       </w:r>
     </w:p>
     <w:p>
@@ -11612,16 +11478,7 @@
           <w:sz w:val="20"/>
           <w:szCs w:val="20"/>
         </w:rPr>
-        <w:t xml:space="preserve">- </w:t>
-      </w:r>
-      <w:proofErr w:type="gramStart"/>
-      <w:r>
-        <w:rPr>
-          <w:rFonts w:ascii="Open Sans" w:eastAsia="Times New Roman" w:hAnsi="Open Sans" w:cs="Open Sans"/>
-          <w:sz w:val="20"/>
-          <w:szCs w:val="20"/>
-        </w:rPr>
-        <w:t xml:space="preserve">Class participation (20 percent)</w:t>
+        <w:t xml:space="preserve">- Class participation (20 percent)</w:t>
       </w:r>
     </w:p>
     <w:p>
@@ -11635,16 +11492,7 @@
           <w:sz w:val="20"/>
           <w:szCs w:val="20"/>
         </w:rPr>
-        <w:t xml:space="preserve">- </w:t>
-      </w:r>
-      <w:proofErr w:type="gramStart"/>
-      <w:r>
-        <w:rPr>
-          <w:rFonts w:ascii="Open Sans" w:eastAsia="Times New Roman" w:hAnsi="Open Sans" w:cs="Open Sans"/>
-          <w:sz w:val="20"/>
-          <w:szCs w:val="20"/>
-        </w:rPr>
-        <w:t xml:space="preserve">Take-home problem (40 percent)</w:t>
+        <w:t xml:space="preserve">- Take-home problem (40 percent)</w:t>
       </w:r>
     </w:p>
     <w:p>
@@ -11658,16 +11506,7 @@
           <w:sz w:val="20"/>
           <w:szCs w:val="20"/>
         </w:rPr>
-        <w:t xml:space="preserve">- </w:t>
-      </w:r>
-      <w:proofErr w:type="gramStart"/>
-      <w:r>
-        <w:rPr>
-          <w:rFonts w:ascii="Open Sans" w:eastAsia="Times New Roman" w:hAnsi="Open Sans" w:cs="Open Sans"/>
-          <w:sz w:val="20"/>
-          <w:szCs w:val="20"/>
-        </w:rPr>
-        <w:t xml:space="preserve">Take-home coding assignment (40 percent)</w:t>
+        <w:t xml:space="preserve">- Take-home coding assignment (40 percent)</w:t>
       </w:r>
     </w:p>
     <w:p>
@@ -11718,7 +11557,7 @@
           <w:sz w:val="24"/>
           <w:szCs w:val="24"/>
         </w:rPr>
-        <w:t xml:space="preserve">6. Technical requirements</w:t>
+        <w:t>6. Technical requirements</w:t>
       </w:r>
     </w:p>
     <w:p>
@@ -11741,16 +11580,7 @@
           <w:sz w:val="20"/>
           <w:szCs w:val="20"/>
         </w:rPr>
-        <w:t xml:space="preserve">- </w:t>
-      </w:r>
-      <w:proofErr w:type="gramStart"/>
-      <w:r>
-        <w:rPr>
-          <w:rFonts w:ascii="Open Sans" w:eastAsia="Times New Roman" w:hAnsi="Open Sans" w:cs="Open Sans"/>
-          <w:sz w:val="20"/>
-          <w:szCs w:val="20"/>
-        </w:rPr>
-        <w:t xml:space="preserve">Personal laptop computer with administrative privileges to install open source software.</w:t>
+        <w:t xml:space="preserve">- Personal laptop computer with administrative privileges to install open source software.</w:t>
       </w:r>
     </w:p>
     <w:p>
@@ -11773,16 +11603,7 @@
           <w:sz w:val="20"/>
           <w:szCs w:val="20"/>
         </w:rPr>
-        <w:t xml:space="preserve">- </w:t>
-      </w:r>
-      <w:proofErr w:type="gramStart"/>
-      <w:r>
-        <w:rPr>
-          <w:rFonts w:ascii="Open Sans" w:eastAsia="Times New Roman" w:hAnsi="Open Sans" w:cs="Open Sans"/>
-          <w:sz w:val="20"/>
-          <w:szCs w:val="20"/>
-        </w:rPr>
-        <w:t xml:space="preserve">Operating system: Windows 10+ or Mac OS X 10.8+, or Linux 2.6.18+</w:t>
+        <w:t xml:space="preserve">- Operating system: Windows 10+ or Mac OS X 10.8+, or Linux 2.6.18+</w:t>
       </w:r>
     </w:p>
     <w:p>
@@ -11805,16 +11626,7 @@
           <w:sz w:val="20"/>
           <w:szCs w:val="20"/>
         </w:rPr>
-        <w:t xml:space="preserve">- </w:t>
-      </w:r>
-      <w:proofErr w:type="gramStart"/>
-      <w:r>
-        <w:rPr>
-          <w:rFonts w:ascii="Open Sans" w:eastAsia="Times New Roman" w:hAnsi="Open Sans" w:cs="Open Sans"/>
-          <w:sz w:val="20"/>
-          <w:szCs w:val="20"/>
-        </w:rPr>
-        <w:t xml:space="preserve">Ability to install Julia 1.6, https://julialang.org/downloads/#long_term_support_release</w:t>
+        <w:t xml:space="preserve">- Ability to install Julia 1.9, https://julialang.org/downloads/</w:t>
       </w:r>
     </w:p>
     <w:p>
@@ -11837,16 +11649,7 @@
           <w:sz w:val="20"/>
           <w:szCs w:val="20"/>
         </w:rPr>
-        <w:t xml:space="preserve">- </w:t>
-      </w:r>
-      <w:proofErr w:type="gramStart"/>
-      <w:r>
-        <w:rPr>
-          <w:rFonts w:ascii="Open Sans" w:eastAsia="Times New Roman" w:hAnsi="Open Sans" w:cs="Open Sans"/>
-          <w:sz w:val="20"/>
-          <w:szCs w:val="20"/>
-        </w:rPr>
-        <w:t xml:space="preserve">Internet access.</w:t>
+        <w:t xml:space="preserve">- Internet access.</w:t>
       </w:r>
     </w:p>
     <w:p>
@@ -11952,18 +11755,7 @@
                 <w:szCs w:val="20"/>
                 <w:lang w:val="en-GB" w:eastAsia="en-GB"/>
               </w:rPr>
-              <w:t>Sessio</w:t>
-            </w:r>
-            <w:r>
-              <w:rPr>
-                <w:rFonts w:ascii="Open Sans" w:hAnsi="Open Sans" w:cs="Open Sans"/>
-                <w:b/>
-                <w:bCs/>
-                <w:sz w:val="20"/>
-                <w:szCs w:val="20"/>
-                <w:lang w:val="en-GB" w:eastAsia="en-GB"/>
-              </w:rPr>
-              <w:t>n</w:t>
+              <w:t>Session</w:t>
             </w:r>
           </w:p>
         </w:tc>
@@ -12064,7 +11856,6 @@
                 <w:szCs w:val="20"/>
               </w:rPr>
             </w:pPr>
-            <w:proofErr w:type="gramStart"/>
             <w:r>
               <w:rPr>
                 <w:rFonts w:ascii="Open Sans" w:hAnsi="Open Sans" w:cs="Open Sans"/>
@@ -12095,14 +11886,13 @@
                 <w:szCs w:val="20"/>
               </w:rPr>
             </w:pPr>
-            <w:proofErr w:type="gramStart"/>
             <w:r>
               <w:rPr>
                 <w:rFonts w:ascii="Open Sans" w:hAnsi="Open Sans" w:cs="Open Sans"/>
                 <w:sz w:val="20"/>
                 <w:szCs w:val="20"/>
               </w:rPr>
-              <w:t xml:space="preserve">Dynamic systems</w:t>
+              <w:t xml:space="preserve">Dynamic systems in discrete time</w:t>
             </w:r>
           </w:p>
         </w:tc>
@@ -12127,7 +11917,6 @@
                 <w:szCs w:val="20"/>
               </w:rPr>
             </w:pPr>
-            <w:proofErr w:type="gramStart"/>
             <w:r>
               <w:rPr>
                 <w:rFonts w:ascii="Open Sans" w:hAnsi="Open Sans" w:cs="Open Sans"/>
@@ -12162,7 +11951,6 @@
                 <w:szCs w:val="20"/>
               </w:rPr>
             </w:pPr>
-            <w:proofErr w:type="gramStart"/>
             <w:r>
               <w:rPr>
                 <w:rFonts w:ascii="Open Sans" w:hAnsi="Open Sans" w:cs="Open Sans"/>
@@ -12193,7 +11981,6 @@
                 <w:szCs w:val="20"/>
               </w:rPr>
             </w:pPr>
-            <w:proofErr w:type="gramStart"/>
             <w:r>
               <w:rPr>
                 <w:rFonts w:ascii="Open Sans" w:hAnsi="Open Sans" w:cs="Open Sans"/>
@@ -12225,7 +12012,6 @@
                 <w:szCs w:val="20"/>
               </w:rPr>
             </w:pPr>
-            <w:proofErr w:type="gramStart"/>
             <w:r>
               <w:rPr>
                 <w:rFonts w:ascii="Open Sans" w:hAnsi="Open Sans" w:cs="Open Sans"/>
@@ -12260,7 +12046,6 @@
                 <w:szCs w:val="20"/>
               </w:rPr>
             </w:pPr>
-            <w:proofErr w:type="gramStart"/>
             <w:r>
               <w:rPr>
                 <w:rFonts w:ascii="Open Sans" w:hAnsi="Open Sans" w:cs="Open Sans"/>
@@ -12291,7 +12076,6 @@
                 <w:szCs w:val="20"/>
               </w:rPr>
             </w:pPr>
-            <w:proofErr w:type="gramStart"/>
             <w:r>
               <w:rPr>
                 <w:rFonts w:ascii="Open Sans" w:hAnsi="Open Sans" w:cs="Open Sans"/>
@@ -12323,7 +12107,6 @@
                 <w:szCs w:val="20"/>
               </w:rPr>
             </w:pPr>
-            <w:proofErr w:type="gramStart"/>
             <w:r>
               <w:rPr>
                 <w:rFonts w:ascii="Open Sans" w:hAnsi="Open Sans" w:cs="Open Sans"/>
@@ -12358,7 +12141,6 @@
                 <w:szCs w:val="20"/>
               </w:rPr>
             </w:pPr>
-            <w:proofErr w:type="gramStart"/>
             <w:r>
               <w:rPr>
                 <w:rFonts w:ascii="Open Sans" w:hAnsi="Open Sans" w:cs="Open Sans"/>
@@ -12389,7 +12171,6 @@
                 <w:szCs w:val="20"/>
               </w:rPr>
             </w:pPr>
-            <w:proofErr w:type="gramStart"/>
             <w:r>
               <w:rPr>
                 <w:rFonts w:ascii="Open Sans" w:hAnsi="Open Sans" w:cs="Open Sans"/>
@@ -12421,7 +12202,6 @@
                 <w:szCs w:val="20"/>
               </w:rPr>
             </w:pPr>
-            <w:proofErr w:type="gramStart"/>
             <w:r>
               <w:rPr>
                 <w:rFonts w:ascii="Open Sans" w:hAnsi="Open Sans" w:cs="Open Sans"/>
@@ -12456,14 +12236,13 @@
                 <w:szCs w:val="20"/>
               </w:rPr>
             </w:pPr>
-            <w:proofErr w:type="gramStart"/>
             <w:r>
               <w:rPr>
                 <w:rFonts w:ascii="Open Sans" w:hAnsi="Open Sans" w:cs="Open Sans"/>
                 <w:sz w:val="20"/>
                 <w:szCs w:val="20"/>
               </w:rPr>
-              <w:t xml:space="preserve">Class 11</w:t>
+              <w:t xml:space="preserve">Classes 11-12</w:t>
             </w:r>
           </w:p>
         </w:tc>
@@ -12487,14 +12266,13 @@
                 <w:szCs w:val="20"/>
               </w:rPr>
             </w:pPr>
-            <w:proofErr w:type="gramStart"/>
             <w:r>
               <w:rPr>
                 <w:rFonts w:ascii="Open Sans" w:hAnsi="Open Sans" w:cs="Open Sans"/>
                 <w:sz w:val="20"/>
                 <w:szCs w:val="20"/>
               </w:rPr>
-              <w:t xml:space="preserve">The Ramsey growth model</w:t>
+              <w:t xml:space="preserve">Dynamic systems in continuous time</w:t>
             </w:r>
           </w:p>
         </w:tc>
@@ -12519,7 +12297,6 @@
                 <w:szCs w:val="20"/>
               </w:rPr>
             </w:pPr>
-            <w:proofErr w:type="gramStart"/>
             <w:r>
               <w:rPr>
                 <w:rFonts w:ascii="Open Sans" w:hAnsi="Open Sans" w:cs="Open Sans"/>
@@ -12527,7 +12304,7 @@
                 <w:sz w:val="20"/>
                 <w:szCs w:val="20"/>
               </w:rPr>
-              <w:t xml:space="preserve">Ljungqvist and Sargent (2018), Chapter 15.</w:t>
+              <w:t xml:space="preserve"/>
             </w:r>
           </w:p>
         </w:tc>
@@ -12554,14 +12331,13 @@
                 <w:szCs w:val="20"/>
               </w:rPr>
             </w:pPr>
-            <w:proofErr w:type="gramStart"/>
             <w:r>
               <w:rPr>
                 <w:rFonts w:ascii="Open Sans" w:hAnsi="Open Sans" w:cs="Open Sans"/>
                 <w:sz w:val="20"/>
                 <w:szCs w:val="20"/>
               </w:rPr>
-              <w:t xml:space="preserve">Class 12</w:t>
+              <w:t xml:space="preserve">Classes 13-14</w:t>
             </w:r>
           </w:p>
         </w:tc>
@@ -12585,14 +12361,13 @@
                 <w:szCs w:val="20"/>
               </w:rPr>
             </w:pPr>
-            <w:proofErr w:type="gramStart"/>
             <w:r>
               <w:rPr>
                 <w:rFonts w:ascii="Open Sans" w:hAnsi="Open Sans" w:cs="Open Sans"/>
                 <w:sz w:val="20"/>
                 <w:szCs w:val="20"/>
               </w:rPr>
-              <w:t xml:space="preserve">The Diamond-Mortensen-Pissarides search model</w:t>
+              <w:t xml:space="preserve">Continuous-time Markov chains</w:t>
             </w:r>
           </w:p>
         </w:tc>
@@ -12617,7 +12392,6 @@
                 <w:szCs w:val="20"/>
               </w:rPr>
             </w:pPr>
-            <w:proofErr w:type="gramStart"/>
             <w:r>
               <w:rPr>
                 <w:rFonts w:ascii="Open Sans" w:hAnsi="Open Sans" w:cs="Open Sans"/>
@@ -12625,7 +12399,577 @@
                 <w:sz w:val="20"/>
                 <w:szCs w:val="20"/>
               </w:rPr>
-              <w:t xml:space="preserve">Ljungqvist and Sargent (2018), Chapter 29.</w:t>
+              <w:t xml:space="preserve">Feller 1950, Chapter 17</w:t>
+            </w:r>
+          </w:p>
+        </w:tc>
+      </w:tr>
+      <w:tr>
+        <w:tc>
+          <w:tcPr>
+            <w:tcW w:w="1868" w:type="dxa"/>
+            <w:tcBorders>
+              <w:top w:val="single" w:sz="6" w:space="0" w:color="000000"/>
+              <w:left w:val="single" w:sz="4" w:space="0" w:color="000000"/>
+              <w:bottom w:val="single" w:sz="6" w:space="0" w:color="000000"/>
+              <w:right w:val="single" w:sz="6" w:space="0" w:color="000000"/>
+            </w:tcBorders>
+            <w:shd w:val="clear" w:color="FFFFFF" w:fill="FFFFFF"/>
+          </w:tcPr>
+          <w:p>
+            <w:pPr>
+              <w:spacing w:after="0"/>
+              <w:jc w:val="center"/>
+              <w:rPr>
+                <w:rFonts w:ascii="Open Sans" w:hAnsi="Open Sans" w:cs="Open Sans"/>
+                <w:sz w:val="20"/>
+                <w:szCs w:val="20"/>
+              </w:rPr>
+            </w:pPr>
+            <w:r>
+              <w:rPr>
+                <w:rFonts w:ascii="Open Sans" w:hAnsi="Open Sans" w:cs="Open Sans"/>
+                <w:sz w:val="20"/>
+                <w:szCs w:val="20"/>
+              </w:rPr>
+              <w:t xml:space="preserve">Class 15</w:t>
+            </w:r>
+          </w:p>
+        </w:tc>
+        <w:tc>
+          <w:tcPr>
+            <w:tcW w:w="4533" w:type="dxa"/>
+            <w:tcBorders>
+              <w:top w:val="single" w:sz="6" w:space="0" w:color="000000"/>
+              <w:left w:val="single" w:sz="6" w:space="0" w:color="000000"/>
+              <w:bottom w:val="single" w:sz="6" w:space="0" w:color="000000"/>
+              <w:right w:val="single" w:sz="6" w:space="0" w:color="000000"/>
+            </w:tcBorders>
+            <w:shd w:val="clear" w:color="FFFFFF" w:fill="FFFFFF"/>
+          </w:tcPr>
+          <w:p>
+            <w:pPr>
+              <w:spacing w:after="0"/>
+              <w:rPr>
+                <w:rFonts w:ascii="Open Sans" w:hAnsi="Open Sans" w:cs="Open Sans"/>
+                <w:sz w:val="20"/>
+                <w:szCs w:val="20"/>
+              </w:rPr>
+            </w:pPr>
+            <w:r>
+              <w:rPr>
+                <w:rFonts w:ascii="Open Sans" w:hAnsi="Open Sans" w:cs="Open Sans"/>
+                <w:sz w:val="20"/>
+                <w:szCs w:val="20"/>
+              </w:rPr>
+              <w:t xml:space="preserve">Dynamic equilibrium models with heterogeneous agents</w:t>
+            </w:r>
+          </w:p>
+        </w:tc>
+        <w:tc>
+          <w:tcPr>
+            <w:tcW w:w="2959" w:type="dxa"/>
+            <w:tcBorders>
+              <w:top w:val="single" w:sz="6" w:space="0" w:color="000000"/>
+              <w:left w:val="single" w:sz="6" w:space="0" w:color="000000"/>
+              <w:bottom w:val="single" w:sz="6" w:space="0" w:color="000000"/>
+              <w:right w:val="single" w:sz="4" w:space="0" w:color="000000"/>
+            </w:tcBorders>
+            <w:shd w:val="clear" w:color="FFFFFF" w:fill="FFFFFF"/>
+          </w:tcPr>
+          <w:p>
+            <w:pPr>
+              <w:spacing w:after="0"/>
+              <w:rPr>
+                <w:rFonts w:ascii="Open Sans" w:hAnsi="Open Sans" w:cs="Open Sans"/>
+                <w:iCs/>
+                <w:sz w:val="20"/>
+                <w:szCs w:val="20"/>
+              </w:rPr>
+            </w:pPr>
+            <w:r>
+              <w:rPr>
+                <w:rFonts w:ascii="Open Sans" w:hAnsi="Open Sans" w:cs="Open Sans"/>
+                <w:iCs/>
+                <w:sz w:val="20"/>
+                <w:szCs w:val="20"/>
+              </w:rPr>
+              <w:t xml:space="preserve"/>
+            </w:r>
+          </w:p>
+        </w:tc>
+      </w:tr>
+      <w:tr>
+        <w:tc>
+          <w:tcPr>
+            <w:tcW w:w="1868" w:type="dxa"/>
+            <w:tcBorders>
+              <w:top w:val="single" w:sz="6" w:space="0" w:color="000000"/>
+              <w:left w:val="single" w:sz="4" w:space="0" w:color="000000"/>
+              <w:bottom w:val="single" w:sz="6" w:space="0" w:color="000000"/>
+              <w:right w:val="single" w:sz="6" w:space="0" w:color="000000"/>
+            </w:tcBorders>
+            <w:shd w:val="clear" w:color="FFFFFF" w:fill="FFFFFF"/>
+          </w:tcPr>
+          <w:p>
+            <w:pPr>
+              <w:spacing w:after="0"/>
+              <w:jc w:val="center"/>
+              <w:rPr>
+                <w:rFonts w:ascii="Open Sans" w:hAnsi="Open Sans" w:cs="Open Sans"/>
+                <w:sz w:val="20"/>
+                <w:szCs w:val="20"/>
+              </w:rPr>
+            </w:pPr>
+            <w:r>
+              <w:rPr>
+                <w:rFonts w:ascii="Open Sans" w:hAnsi="Open Sans" w:cs="Open Sans"/>
+                <w:sz w:val="20"/>
+                <w:szCs w:val="20"/>
+              </w:rPr>
+              <w:t xml:space="preserve">Classes 16-17</w:t>
+            </w:r>
+          </w:p>
+        </w:tc>
+        <w:tc>
+          <w:tcPr>
+            <w:tcW w:w="4533" w:type="dxa"/>
+            <w:tcBorders>
+              <w:top w:val="single" w:sz="6" w:space="0" w:color="000000"/>
+              <w:left w:val="single" w:sz="6" w:space="0" w:color="000000"/>
+              <w:bottom w:val="single" w:sz="6" w:space="0" w:color="000000"/>
+              <w:right w:val="single" w:sz="6" w:space="0" w:color="000000"/>
+            </w:tcBorders>
+            <w:shd w:val="clear" w:color="FFFFFF" w:fill="FFFFFF"/>
+          </w:tcPr>
+          <w:p>
+            <w:pPr>
+              <w:spacing w:after="0"/>
+              <w:rPr>
+                <w:rFonts w:ascii="Open Sans" w:hAnsi="Open Sans" w:cs="Open Sans"/>
+                <w:sz w:val="20"/>
+                <w:szCs w:val="20"/>
+              </w:rPr>
+            </w:pPr>
+            <w:r>
+              <w:rPr>
+                <w:rFonts w:ascii="Open Sans" w:hAnsi="Open Sans" w:cs="Open Sans"/>
+                <w:sz w:val="20"/>
+                <w:szCs w:val="20"/>
+              </w:rPr>
+              <w:t xml:space="preserve">Dynamic programming in continuous time</w:t>
+            </w:r>
+          </w:p>
+        </w:tc>
+        <w:tc>
+          <w:tcPr>
+            <w:tcW w:w="2959" w:type="dxa"/>
+            <w:tcBorders>
+              <w:top w:val="single" w:sz="6" w:space="0" w:color="000000"/>
+              <w:left w:val="single" w:sz="6" w:space="0" w:color="000000"/>
+              <w:bottom w:val="single" w:sz="6" w:space="0" w:color="000000"/>
+              <w:right w:val="single" w:sz="4" w:space="0" w:color="000000"/>
+            </w:tcBorders>
+            <w:shd w:val="clear" w:color="FFFFFF" w:fill="FFFFFF"/>
+          </w:tcPr>
+          <w:p>
+            <w:pPr>
+              <w:spacing w:after="0"/>
+              <w:rPr>
+                <w:rFonts w:ascii="Open Sans" w:hAnsi="Open Sans" w:cs="Open Sans"/>
+                <w:iCs/>
+                <w:sz w:val="20"/>
+                <w:szCs w:val="20"/>
+              </w:rPr>
+            </w:pPr>
+            <w:r>
+              <w:rPr>
+                <w:rFonts w:ascii="Open Sans" w:hAnsi="Open Sans" w:cs="Open Sans"/>
+                <w:iCs/>
+                <w:sz w:val="20"/>
+                <w:szCs w:val="20"/>
+              </w:rPr>
+              <w:t xml:space="preserve"/>
+            </w:r>
+          </w:p>
+        </w:tc>
+      </w:tr>
+      <w:tr>
+        <w:tc>
+          <w:tcPr>
+            <w:tcW w:w="1868" w:type="dxa"/>
+            <w:tcBorders>
+              <w:top w:val="single" w:sz="6" w:space="0" w:color="000000"/>
+              <w:left w:val="single" w:sz="4" w:space="0" w:color="000000"/>
+              <w:bottom w:val="single" w:sz="6" w:space="0" w:color="000000"/>
+              <w:right w:val="single" w:sz="6" w:space="0" w:color="000000"/>
+            </w:tcBorders>
+            <w:shd w:val="clear" w:color="FFFFFF" w:fill="FFFFFF"/>
+          </w:tcPr>
+          <w:p>
+            <w:pPr>
+              <w:spacing w:after="0"/>
+              <w:jc w:val="center"/>
+              <w:rPr>
+                <w:rFonts w:ascii="Open Sans" w:hAnsi="Open Sans" w:cs="Open Sans"/>
+                <w:sz w:val="20"/>
+                <w:szCs w:val="20"/>
+              </w:rPr>
+            </w:pPr>
+            <w:r>
+              <w:rPr>
+                <w:rFonts w:ascii="Open Sans" w:hAnsi="Open Sans" w:cs="Open Sans"/>
+                <w:sz w:val="20"/>
+                <w:szCs w:val="20"/>
+              </w:rPr>
+              <w:t xml:space="preserve">Class 18</w:t>
+            </w:r>
+          </w:p>
+        </w:tc>
+        <w:tc>
+          <w:tcPr>
+            <w:tcW w:w="4533" w:type="dxa"/>
+            <w:tcBorders>
+              <w:top w:val="single" w:sz="6" w:space="0" w:color="000000"/>
+              <w:left w:val="single" w:sz="6" w:space="0" w:color="000000"/>
+              <w:bottom w:val="single" w:sz="6" w:space="0" w:color="000000"/>
+              <w:right w:val="single" w:sz="6" w:space="0" w:color="000000"/>
+            </w:tcBorders>
+            <w:shd w:val="clear" w:color="FFFFFF" w:fill="FFFFFF"/>
+          </w:tcPr>
+          <w:p>
+            <w:pPr>
+              <w:spacing w:after="0"/>
+              <w:rPr>
+                <w:rFonts w:ascii="Open Sans" w:hAnsi="Open Sans" w:cs="Open Sans"/>
+                <w:sz w:val="20"/>
+                <w:szCs w:val="20"/>
+              </w:rPr>
+            </w:pPr>
+            <w:r>
+              <w:rPr>
+                <w:rFonts w:ascii="Open Sans" w:hAnsi="Open Sans" w:cs="Open Sans"/>
+                <w:sz w:val="20"/>
+                <w:szCs w:val="20"/>
+              </w:rPr>
+              <w:t xml:space="preserve">General solution methods</w:t>
+            </w:r>
+          </w:p>
+        </w:tc>
+        <w:tc>
+          <w:tcPr>
+            <w:tcW w:w="2959" w:type="dxa"/>
+            <w:tcBorders>
+              <w:top w:val="single" w:sz="6" w:space="0" w:color="000000"/>
+              <w:left w:val="single" w:sz="6" w:space="0" w:color="000000"/>
+              <w:bottom w:val="single" w:sz="6" w:space="0" w:color="000000"/>
+              <w:right w:val="single" w:sz="4" w:space="0" w:color="000000"/>
+            </w:tcBorders>
+            <w:shd w:val="clear" w:color="FFFFFF" w:fill="FFFFFF"/>
+          </w:tcPr>
+          <w:p>
+            <w:pPr>
+              <w:spacing w:after="0"/>
+              <w:rPr>
+                <w:rFonts w:ascii="Open Sans" w:hAnsi="Open Sans" w:cs="Open Sans"/>
+                <w:iCs/>
+                <w:sz w:val="20"/>
+                <w:szCs w:val="20"/>
+              </w:rPr>
+            </w:pPr>
+            <w:r>
+              <w:rPr>
+                <w:rFonts w:ascii="Open Sans" w:hAnsi="Open Sans" w:cs="Open Sans"/>
+                <w:iCs/>
+                <w:sz w:val="20"/>
+                <w:szCs w:val="20"/>
+              </w:rPr>
+              <w:t xml:space="preserve">Achdou et al (2014)</w:t>
+            </w:r>
+          </w:p>
+        </w:tc>
+      </w:tr>
+      <w:tr>
+        <w:tc>
+          <w:tcPr>
+            <w:tcW w:w="1868" w:type="dxa"/>
+            <w:tcBorders>
+              <w:top w:val="single" w:sz="6" w:space="0" w:color="000000"/>
+              <w:left w:val="single" w:sz="4" w:space="0" w:color="000000"/>
+              <w:bottom w:val="single" w:sz="6" w:space="0" w:color="000000"/>
+              <w:right w:val="single" w:sz="6" w:space="0" w:color="000000"/>
+            </w:tcBorders>
+            <w:shd w:val="clear" w:color="FFFFFF" w:fill="FFFFFF"/>
+          </w:tcPr>
+          <w:p>
+            <w:pPr>
+              <w:spacing w:after="0"/>
+              <w:jc w:val="center"/>
+              <w:rPr>
+                <w:rFonts w:ascii="Open Sans" w:hAnsi="Open Sans" w:cs="Open Sans"/>
+                <w:sz w:val="20"/>
+                <w:szCs w:val="20"/>
+              </w:rPr>
+            </w:pPr>
+            <w:r>
+              <w:rPr>
+                <w:rFonts w:ascii="Open Sans" w:hAnsi="Open Sans" w:cs="Open Sans"/>
+                <w:sz w:val="20"/>
+                <w:szCs w:val="20"/>
+              </w:rPr>
+              <w:t xml:space="preserve">Classes 19-20</w:t>
+            </w:r>
+          </w:p>
+        </w:tc>
+        <w:tc>
+          <w:tcPr>
+            <w:tcW w:w="4533" w:type="dxa"/>
+            <w:tcBorders>
+              <w:top w:val="single" w:sz="6" w:space="0" w:color="000000"/>
+              <w:left w:val="single" w:sz="6" w:space="0" w:color="000000"/>
+              <w:bottom w:val="single" w:sz="6" w:space="0" w:color="000000"/>
+              <w:right w:val="single" w:sz="6" w:space="0" w:color="000000"/>
+            </w:tcBorders>
+            <w:shd w:val="clear" w:color="FFFFFF" w:fill="FFFFFF"/>
+          </w:tcPr>
+          <w:p>
+            <w:pPr>
+              <w:spacing w:after="0"/>
+              <w:rPr>
+                <w:rFonts w:ascii="Open Sans" w:hAnsi="Open Sans" w:cs="Open Sans"/>
+                <w:sz w:val="20"/>
+                <w:szCs w:val="20"/>
+              </w:rPr>
+            </w:pPr>
+            <w:r>
+              <w:rPr>
+                <w:rFonts w:ascii="Open Sans" w:hAnsi="Open Sans" w:cs="Open Sans"/>
+                <w:sz w:val="20"/>
+                <w:szCs w:val="20"/>
+              </w:rPr>
+              <w:t xml:space="preserve">The Klette-Kortum model of innovation</w:t>
+            </w:r>
+          </w:p>
+        </w:tc>
+        <w:tc>
+          <w:tcPr>
+            <w:tcW w:w="2959" w:type="dxa"/>
+            <w:tcBorders>
+              <w:top w:val="single" w:sz="6" w:space="0" w:color="000000"/>
+              <w:left w:val="single" w:sz="6" w:space="0" w:color="000000"/>
+              <w:bottom w:val="single" w:sz="6" w:space="0" w:color="000000"/>
+              <w:right w:val="single" w:sz="4" w:space="0" w:color="000000"/>
+            </w:tcBorders>
+            <w:shd w:val="clear" w:color="FFFFFF" w:fill="FFFFFF"/>
+          </w:tcPr>
+          <w:p>
+            <w:pPr>
+              <w:spacing w:after="0"/>
+              <w:rPr>
+                <w:rFonts w:ascii="Open Sans" w:hAnsi="Open Sans" w:cs="Open Sans"/>
+                <w:iCs/>
+                <w:sz w:val="20"/>
+                <w:szCs w:val="20"/>
+              </w:rPr>
+            </w:pPr>
+            <w:r>
+              <w:rPr>
+                <w:rFonts w:ascii="Open Sans" w:hAnsi="Open Sans" w:cs="Open Sans"/>
+                <w:iCs/>
+                <w:sz w:val="20"/>
+                <w:szCs w:val="20"/>
+              </w:rPr>
+              <w:t xml:space="preserve">Klette and Kortum (2004), Koren and Tenreyro (2013)</w:t>
+            </w:r>
+          </w:p>
+        </w:tc>
+      </w:tr>
+      <w:tr>
+        <w:tc>
+          <w:tcPr>
+            <w:tcW w:w="1868" w:type="dxa"/>
+            <w:tcBorders>
+              <w:top w:val="single" w:sz="6" w:space="0" w:color="000000"/>
+              <w:left w:val="single" w:sz="4" w:space="0" w:color="000000"/>
+              <w:bottom w:val="single" w:sz="6" w:space="0" w:color="000000"/>
+              <w:right w:val="single" w:sz="6" w:space="0" w:color="000000"/>
+            </w:tcBorders>
+            <w:shd w:val="clear" w:color="FFFFFF" w:fill="FFFFFF"/>
+          </w:tcPr>
+          <w:p>
+            <w:pPr>
+              <w:spacing w:after="0"/>
+              <w:jc w:val="center"/>
+              <w:rPr>
+                <w:rFonts w:ascii="Open Sans" w:hAnsi="Open Sans" w:cs="Open Sans"/>
+                <w:sz w:val="20"/>
+                <w:szCs w:val="20"/>
+              </w:rPr>
+            </w:pPr>
+            <w:r>
+              <w:rPr>
+                <w:rFonts w:ascii="Open Sans" w:hAnsi="Open Sans" w:cs="Open Sans"/>
+                <w:sz w:val="20"/>
+                <w:szCs w:val="20"/>
+              </w:rPr>
+              <w:t xml:space="preserve">Classes 21-22</w:t>
+            </w:r>
+          </w:p>
+        </w:tc>
+        <w:tc>
+          <w:tcPr>
+            <w:tcW w:w="4533" w:type="dxa"/>
+            <w:tcBorders>
+              <w:top w:val="single" w:sz="6" w:space="0" w:color="000000"/>
+              <w:left w:val="single" w:sz="6" w:space="0" w:color="000000"/>
+              <w:bottom w:val="single" w:sz="6" w:space="0" w:color="000000"/>
+              <w:right w:val="single" w:sz="6" w:space="0" w:color="000000"/>
+            </w:tcBorders>
+            <w:shd w:val="clear" w:color="FFFFFF" w:fill="FFFFFF"/>
+          </w:tcPr>
+          <w:p>
+            <w:pPr>
+              <w:spacing w:after="0"/>
+              <w:rPr>
+                <w:rFonts w:ascii="Open Sans" w:hAnsi="Open Sans" w:cs="Open Sans"/>
+                <w:sz w:val="20"/>
+                <w:szCs w:val="20"/>
+              </w:rPr>
+            </w:pPr>
+            <w:r>
+              <w:rPr>
+                <w:rFonts w:ascii="Open Sans" w:hAnsi="Open Sans" w:cs="Open Sans"/>
+                <w:sz w:val="20"/>
+                <w:szCs w:val="20"/>
+              </w:rPr>
+              <w:t xml:space="preserve">Growth and firm size</w:t>
+            </w:r>
+          </w:p>
+        </w:tc>
+        <w:tc>
+          <w:tcPr>
+            <w:tcW w:w="2959" w:type="dxa"/>
+            <w:tcBorders>
+              <w:top w:val="single" w:sz="6" w:space="0" w:color="000000"/>
+              <w:left w:val="single" w:sz="6" w:space="0" w:color="000000"/>
+              <w:bottom w:val="single" w:sz="6" w:space="0" w:color="000000"/>
+              <w:right w:val="single" w:sz="4" w:space="0" w:color="000000"/>
+            </w:tcBorders>
+            <w:shd w:val="clear" w:color="FFFFFF" w:fill="FFFFFF"/>
+          </w:tcPr>
+          <w:p>
+            <w:pPr>
+              <w:spacing w:after="0"/>
+              <w:rPr>
+                <w:rFonts w:ascii="Open Sans" w:hAnsi="Open Sans" w:cs="Open Sans"/>
+                <w:iCs/>
+                <w:sz w:val="20"/>
+                <w:szCs w:val="20"/>
+              </w:rPr>
+            </w:pPr>
+            <w:r>
+              <w:rPr>
+                <w:rFonts w:ascii="Open Sans" w:hAnsi="Open Sans" w:cs="Open Sans"/>
+                <w:iCs/>
+                <w:sz w:val="20"/>
+                <w:szCs w:val="20"/>
+              </w:rPr>
+              <w:t xml:space="preserve">Luttmer (2011), Koren and Orbán (2023)</w:t>
+            </w:r>
+          </w:p>
+        </w:tc>
+      </w:tr>
+      <w:tr>
+        <w:tc>
+          <w:tcPr>
+            <w:tcW w:w="1868" w:type="dxa"/>
+            <w:tcBorders>
+              <w:top w:val="single" w:sz="6" w:space="0" w:color="000000"/>
+              <w:left w:val="single" w:sz="4" w:space="0" w:color="000000"/>
+              <w:bottom w:val="single" w:sz="6" w:space="0" w:color="000000"/>
+              <w:right w:val="single" w:sz="6" w:space="0" w:color="000000"/>
+            </w:tcBorders>
+            <w:shd w:val="clear" w:color="FFFFFF" w:fill="FFFFFF"/>
+          </w:tcPr>
+          <w:p>
+            <w:pPr>
+              <w:spacing w:after="0"/>
+              <w:jc w:val="center"/>
+              <w:rPr>
+                <w:rFonts w:ascii="Open Sans" w:hAnsi="Open Sans" w:cs="Open Sans"/>
+                <w:sz w:val="20"/>
+                <w:szCs w:val="20"/>
+              </w:rPr>
+            </w:pPr>
+            <w:r>
+              <w:rPr>
+                <w:rFonts w:ascii="Open Sans" w:hAnsi="Open Sans" w:cs="Open Sans"/>
+                <w:sz w:val="20"/>
+                <w:szCs w:val="20"/>
+              </w:rPr>
+              <w:t xml:space="preserve">Classes 23-24</w:t>
+            </w:r>
+          </w:p>
+        </w:tc>
+        <w:tc>
+          <w:tcPr>
+            <w:tcW w:w="4533" w:type="dxa"/>
+            <w:tcBorders>
+              <w:top w:val="single" w:sz="6" w:space="0" w:color="000000"/>
+              <w:left w:val="single" w:sz="6" w:space="0" w:color="000000"/>
+              <w:bottom w:val="single" w:sz="6" w:space="0" w:color="000000"/>
+              <w:right w:val="single" w:sz="6" w:space="0" w:color="000000"/>
+            </w:tcBorders>
+            <w:shd w:val="clear" w:color="FFFFFF" w:fill="FFFFFF"/>
+          </w:tcPr>
+          <w:p>
+            <w:pPr>
+              <w:spacing w:after="0"/>
+              <w:rPr>
+                <w:rFonts w:ascii="Open Sans" w:hAnsi="Open Sans" w:cs="Open Sans"/>
+                <w:sz w:val="20"/>
+                <w:szCs w:val="20"/>
+              </w:rPr>
+            </w:pPr>
+            <w:r>
+              <w:rPr>
+                <w:rFonts w:ascii="Open Sans" w:hAnsi="Open Sans" w:cs="Open Sans"/>
+                <w:sz w:val="20"/>
+                <w:szCs w:val="20"/>
+              </w:rPr>
+              <w:t xml:space="preserve">Search and matching</w:t>
+            </w:r>
+          </w:p>
+        </w:tc>
+        <w:tc>
+          <w:tcPr>
+            <w:tcW w:w="2959" w:type="dxa"/>
+            <w:tcBorders>
+              <w:top w:val="single" w:sz="6" w:space="0" w:color="000000"/>
+              <w:left w:val="single" w:sz="6" w:space="0" w:color="000000"/>
+              <w:bottom w:val="single" w:sz="6" w:space="0" w:color="000000"/>
+              <w:right w:val="single" w:sz="4" w:space="0" w:color="000000"/>
+            </w:tcBorders>
+            <w:shd w:val="clear" w:color="FFFFFF" w:fill="FFFFFF"/>
+          </w:tcPr>
+          <w:p>
+            <w:pPr>
+              <w:spacing w:after="0"/>
+              <w:rPr>
+                <w:rFonts w:ascii="Open Sans" w:hAnsi="Open Sans" w:cs="Open Sans"/>
+                <w:iCs/>
+                <w:sz w:val="20"/>
+                <w:szCs w:val="20"/>
+              </w:rPr>
+            </w:pPr>
+            <w:r>
+              <w:rPr>
+                <w:rFonts w:ascii="Open Sans" w:hAnsi="Open Sans" w:cs="Open Sans"/>
+                <w:iCs/>
+                <w:sz w:val="20"/>
+                <w:szCs w:val="20"/>
+              </w:rPr>
+              <w:t xml:space="preserve">Ljungqvist and Sargent (2018), Chapter 29. Koren, Csillag and Köllő (2020)</w:t>
             </w:r>
           </w:p>
         </w:tc>
@@ -12652,7 +12996,7 @@
           <w:sz w:val="24"/>
           <w:szCs w:val="24"/>
         </w:rPr>
-        <w:t xml:space="preserve">Short Bio of the Instructor</w:t>
+        <w:t>Short Bio of the Instructor</w:t>
       </w:r>
     </w:p>
     <w:p>
@@ -12739,7 +13083,6 @@
         <w:docPartUnique/>
       </w:docPartObj>
     </w:sdtPr>
-    <w:sdtEndPr/>
     <w:sdtContent>
       <w:p>
         <w:pPr>
@@ -12977,6 +13320,7 @@
     <w:lsdException w:name="HTML Sample" w:semiHidden="1" w:unhideWhenUsed="1"/>
     <w:lsdException w:name="HTML Typewriter" w:semiHidden="1" w:unhideWhenUsed="1"/>
     <w:lsdException w:name="HTML Variable" w:semiHidden="1" w:unhideWhenUsed="1"/>
+    <w:lsdException w:name="Normal Table" w:semiHidden="1" w:unhideWhenUsed="1"/>
     <w:lsdException w:name="annotation subject" w:semiHidden="1" w:unhideWhenUsed="1"/>
     <w:lsdException w:name="No List" w:semiHidden="1" w:unhideWhenUsed="1"/>
     <w:lsdException w:name="Outline List 1" w:semiHidden="1" w:unhideWhenUsed="1"/>
@@ -13019,8 +13363,11 @@
     <w:lsdException w:name="Table Contemporary" w:semiHidden="1" w:unhideWhenUsed="1"/>
     <w:lsdException w:name="Table Elegant" w:semiHidden="1" w:unhideWhenUsed="1"/>
     <w:lsdException w:name="Table Professional" w:semiHidden="1" w:unhideWhenUsed="1"/>
+    <w:lsdException w:name="Table Subtle 1" w:semiHidden="1" w:unhideWhenUsed="1"/>
     <w:lsdException w:name="Table Subtle 2" w:semiHidden="1" w:unhideWhenUsed="1"/>
     <w:lsdException w:name="Table Web 1" w:semiHidden="1" w:unhideWhenUsed="1"/>
+    <w:lsdException w:name="Table Web 2" w:semiHidden="1" w:unhideWhenUsed="1"/>
+    <w:lsdException w:name="Table Web 3" w:semiHidden="1" w:unhideWhenUsed="1"/>
     <w:lsdException w:name="Balloon Text" w:semiHidden="1" w:unhideWhenUsed="1"/>
     <w:lsdException w:name="Table Grid" w:uiPriority="39"/>
     <w:lsdException w:name="Table Theme" w:semiHidden="1" w:unhideWhenUsed="1"/>
@@ -14045,7 +14392,6 @@
     <w:rPr>
       <w:color w:val="000080"/>
       <w:u w:val="single"/>
-      <w:lang/>
     </w:rPr>
   </w:style>
   <w:style w:type="character" w:customStyle="1" w:styleId="ListLabel65">
@@ -14634,16 +14980,25 @@
 </file>
 
 <file path=customXml/item1.xml><?xml version="1.0" encoding="utf-8"?>
+<b:Sources xmlns:b="http://schemas.openxmlformats.org/officeDocument/2006/bibliography" xmlns="http://schemas.openxmlformats.org/officeDocument/2006/bibliography" SelectedStyle="\APASixthEditionOfficeOnline.xsl" StyleName="APA" Version="6"/>
+</file>
+
+<file path=customXml/item2.xml><?xml version="1.0" encoding="utf-8"?>
 <p:properties xmlns:p="http://schemas.microsoft.com/office/2006/metadata/properties" xmlns:xsi="http://www.w3.org/2001/XMLSchema-instance" xmlns:pc="http://schemas.microsoft.com/office/infopath/2007/PartnerControls">
   <documentManagement/>
 </p:properties>
 </file>
 
-<file path=customXml/item2.xml><?xml version="1.0" encoding="utf-8"?>
-<b:Sources xmlns:b="http://schemas.openxmlformats.org/officeDocument/2006/bibliography" xmlns="http://schemas.openxmlformats.org/officeDocument/2006/bibliography" SelectedStyle="\APASixthEditionOfficeOnline.xsl" StyleName="APA" Version="6"/>
+<file path=customXml/item3.xml><?xml version="1.0" encoding="utf-8"?>
+<?mso-contentType ?>
+<FormTemplates xmlns="http://schemas.microsoft.com/sharepoint/v3/contenttype/forms">
+  <Display>DocumentLibraryForm</Display>
+  <Edit>DocumentLibraryForm</Edit>
+  <New>DocumentLibraryForm</New>
+</FormTemplates>
 </file>
 
-<file path=customXml/item3.xml><?xml version="1.0" encoding="utf-8"?>
+<file path=customXml/item4.xml><?xml version="1.0" encoding="utf-8"?>
 <ct:contentTypeSchema xmlns:ct="http://schemas.microsoft.com/office/2006/metadata/contentType" xmlns:ma="http://schemas.microsoft.com/office/2006/metadata/properties/metaAttributes" ct:_="" ma:_="" ma:contentTypeName="Document" ma:contentTypeID="0x010100174504CAD3837240B2FD67A0F27A3C47" ma:contentTypeVersion="7" ma:contentTypeDescription="Create a new document." ma:contentTypeScope="" ma:versionID="5741ad3b967645ef4db4681858090647">
   <xsd:schema xmlns:xsd="http://www.w3.org/2001/XMLSchema" xmlns:xs="http://www.w3.org/2001/XMLSchema" xmlns:p="http://schemas.microsoft.com/office/2006/metadata/properties" xmlns:ns3="508f3c4f-d7b0-4acf-96ff-6b6afdbae084" xmlns:ns4="0fc035de-65a5-4e6d-a78c-42d7cc7b02ff" targetNamespace="http://schemas.microsoft.com/office/2006/metadata/properties" ma:root="true" ma:fieldsID="9c707eb0a6467be3e2f9389fa198f3b4" ns3:_="" ns4:_="">
     <xsd:import namespace="508f3c4f-d7b0-4acf-96ff-6b6afdbae084"/>
@@ -14828,16 +15183,15 @@
 </ct:contentTypeSchema>
 </file>
 
-<file path=customXml/item4.xml><?xml version="1.0" encoding="utf-8"?>
-<?mso-contentType ?>
-<FormTemplates xmlns="http://schemas.microsoft.com/sharepoint/v3/contenttype/forms">
-  <Display>DocumentLibraryForm</Display>
-  <Edit>DocumentLibraryForm</Edit>
-  <New>DocumentLibraryForm</New>
-</FormTemplates>
+<file path=customXml/itemProps1.xml><?xml version="1.0" encoding="utf-8"?>
+<ds:datastoreItem xmlns:ds="http://schemas.openxmlformats.org/officeDocument/2006/customXml" ds:itemID="{E2FE1338-0955-4F28-8869-71DD819F914E}">
+  <ds:schemaRefs>
+    <ds:schemaRef ds:uri="http://schemas.openxmlformats.org/officeDocument/2006/bibliography"/>
+  </ds:schemaRefs>
+</ds:datastoreItem>
 </file>
 
-<file path=customXml/itemProps1.xml><?xml version="1.0" encoding="utf-8"?>
+<file path=customXml/itemProps2.xml><?xml version="1.0" encoding="utf-8"?>
 <ds:datastoreItem xmlns:ds="http://schemas.openxmlformats.org/officeDocument/2006/customXml" ds:itemID="{DA55EB1A-AFE5-4FB5-83EA-1CDC2BFDF331}">
   <ds:schemaRefs>
     <ds:schemaRef ds:uri="http://schemas.microsoft.com/office/2006/metadata/properties"/>
@@ -14846,15 +15200,15 @@
 </ds:datastoreItem>
 </file>
 
-<file path=customXml/itemProps2.xml><?xml version="1.0" encoding="utf-8"?>
-<ds:datastoreItem xmlns:ds="http://schemas.openxmlformats.org/officeDocument/2006/customXml" ds:itemID="{E2FE1338-0955-4F28-8869-71DD819F914E}">
+<file path=customXml/itemProps3.xml><?xml version="1.0" encoding="utf-8"?>
+<ds:datastoreItem xmlns:ds="http://schemas.openxmlformats.org/officeDocument/2006/customXml" ds:itemID="{F1FD0DB4-FAF8-4922-A7C1-CACBAF6B84D5}">
   <ds:schemaRefs>
-    <ds:schemaRef ds:uri="http://schemas.openxmlformats.org/officeDocument/2006/bibliography"/>
+    <ds:schemaRef ds:uri="http://schemas.microsoft.com/sharepoint/v3/contenttype/forms"/>
   </ds:schemaRefs>
 </ds:datastoreItem>
 </file>
 
-<file path=customXml/itemProps3.xml><?xml version="1.0" encoding="utf-8"?>
+<file path=customXml/itemProps4.xml><?xml version="1.0" encoding="utf-8"?>
 <ds:datastoreItem xmlns:ds="http://schemas.openxmlformats.org/officeDocument/2006/customXml" ds:itemID="{DD0FB5E4-821E-4BBF-A5D0-98841BD2C943}">
   <ds:schemaRefs>
     <ds:schemaRef ds:uri="http://schemas.microsoft.com/office/2006/metadata/contentType"/>
@@ -14871,12 +15225,4 @@
     <ds:schemaRef ds:uri="http://schemas.microsoft.com/internal/obd"/>
   </ds:schemaRefs>
 </ds:datastoreItem>
-</file>
-
-<file path=customXml/itemProps4.xml><?xml version="1.0" encoding="utf-8"?>
-<ds:datastoreItem xmlns:ds="http://schemas.openxmlformats.org/officeDocument/2006/customXml" ds:itemID="{F1FD0DB4-FAF8-4922-A7C1-CACBAF6B84D5}">
-  <ds:schemaRefs>
-    <ds:schemaRef ds:uri="http://schemas.microsoft.com/sharepoint/v3/contenttype/forms"/>
-  </ds:schemaRefs>
-</ds:datastoreItem>
 </file>
</xml_diff>

<commit_message>
Update syllabos to 4 credits for 2024
</commit_message>
<xml_diff>
--- a/ECBS-6001-Advanced-Macroeconomics.docx
+++ b/ECBS-6001-Advanced-Macroeconomics.docx
@@ -32,7 +32,7 @@
                 <wp:extent cx="2527935" cy="1847215"/>
                 <wp:effectExtent l="0" t="0" r="0" b="5080"/>
                 <wp:wrapNone/>
-                <wp:docPr id="1" name="Group 229"/>
+                <wp:docPr id="1001" name="Group 229"/>
                 <wp:cNvGraphicFramePr/>
                 <a:graphic xmlns:a="http://schemas.openxmlformats.org/drawingml/2006/main">
                   <a:graphicData uri="http://schemas.microsoft.com/office/word/2010/wordprocessingGroup">
@@ -9414,6 +9414,17 @@
           <w:szCs w:val="36"/>
         </w:rPr>
         <w:tab/>
+      </w:r>
+      <w:proofErr w:type="gramStart"/>
+      <w:r>
+        <w:rPr>
+          <w:rFonts w:ascii="Open Sans" w:eastAsia="Times New Roman" w:hAnsi="Open Sans" w:cs="Open Sans"/>
+          <w:b/>
+          <w:bCs/>
+          <w:caps/>
+          <w:sz w:val="36"/>
+          <w:szCs w:val="36"/>
+        </w:rPr>
         <w:t xml:space="preserve">ECBS 6001 – </w:t>
       </w:r>
       <w:r>
@@ -9425,7 +9436,7 @@
           <w:sz w:val="32"/>
           <w:szCs w:val="32"/>
         </w:rPr>
-        <w:t>Advanced Macroeconomics</w:t>
+        <w:t xml:space="preserve">Advanced Macroeconomics</w:t>
       </w:r>
     </w:p>
     <w:p>
@@ -9440,7 +9451,7 @@
           <w:sz w:val="20"/>
           <w:szCs w:val="20"/>
         </w:rPr>
-        <w:t>Instructor</w:t>
+        <w:t xml:space="preserve">Instructor</w:t>
       </w:r>
       <w:r>
         <w:rPr>
@@ -9465,7 +9476,7 @@
           <w:sz w:val="20"/>
           <w:szCs w:val="20"/>
         </w:rPr>
-        <w:t xml:space="preserve">Miklós Koren </w:t>
+        <w:t xml:space="preserve">Zsófia L. Bárány, Miklós Koren </w:t>
       </w:r>
       <w:bookmarkEnd w:id="0"/>
     </w:p>
@@ -9480,7 +9491,7 @@
           <w:sz w:val="20"/>
           <w:szCs w:val="20"/>
         </w:rPr>
-        <w:t>Email</w:t>
+        <w:t xml:space="preserve">Email</w:t>
       </w:r>
       <w:r>
         <w:rPr>
@@ -9508,7 +9519,41 @@
           <w:szCs w:val="20"/>
         </w:rPr>
         <w:tab/>
-        <w:t>korenm@ceu.edu</w:t>
+        <w:t xml:space="preserve">baranyzs@ceu.edu</w:t>
+      </w:r>
+      <w:r>
+        <w:rPr>
+          <w:rFonts w:ascii="Open Sans" w:eastAsia="Times New Roman" w:hAnsi="Open Sans" w:cs="Open Sans"/>
+          <w:sz w:val="20"/>
+          <w:szCs w:val="20"/>
+        </w:rPr>
+        <w:t xml:space="preserve">, </w:t>
+      </w:r>
+      <w:r>
+        <w:rPr>
+          <w:rFonts w:ascii="Open Sans" w:eastAsia="Times New Roman" w:hAnsi="Open Sans" w:cs="Open Sans"/>
+          <w:bCs/>
+          <w:sz w:val="20"/>
+          <w:szCs w:val="20"/>
+        </w:rPr>
+        <w:t xml:space="preserve">korenm@ceu.edu</w:t>
+      </w:r>
+      <w:r>
+        <w:rPr>
+          <w:rFonts w:ascii="Open Sans" w:eastAsia="Times New Roman" w:hAnsi="Open Sans" w:cs="Open Sans"/>
+          <w:sz w:val="20"/>
+          <w:szCs w:val="20"/>
+        </w:rPr>
+        <w:t xml:space="preserve"/>
+      </w:r>
+      <w:r>
+        <w:rPr>
+          <w:rFonts w:ascii="Open Sans" w:eastAsia="Times New Roman" w:hAnsi="Open Sans" w:cs="Open Sans"/>
+          <w:bCs/>
+          <w:sz w:val="20"/>
+          <w:szCs w:val="20"/>
+        </w:rPr>
+        <w:t xml:space="preserve"/>
       </w:r>
     </w:p>
     <w:p>
@@ -9522,7 +9567,7 @@
           <w:sz w:val="20"/>
           <w:szCs w:val="20"/>
         </w:rPr>
-        <w:t>Office</w:t>
+        <w:t xml:space="preserve">Office</w:t>
       </w:r>
       <w:r>
         <w:rPr>
@@ -9550,7 +9595,41 @@
           <w:szCs w:val="20"/>
         </w:rPr>
         <w:tab/>
-        <w:t>QS B510 (Vienna) by appointment</w:t>
+        <w:t xml:space="preserve"/>
+      </w:r>
+      <w:r>
+        <w:rPr>
+          <w:rFonts w:ascii="Open Sans" w:eastAsia="Times New Roman" w:hAnsi="Open Sans" w:cs="Open Sans"/>
+          <w:sz w:val="20"/>
+          <w:szCs w:val="20"/>
+        </w:rPr>
+        <w:t xml:space="preserve">, </w:t>
+      </w:r>
+      <w:r>
+        <w:rPr>
+          <w:rFonts w:ascii="Open Sans" w:eastAsia="Times New Roman" w:hAnsi="Open Sans" w:cs="Open Sans"/>
+          <w:bCs/>
+          <w:sz w:val="20"/>
+          <w:szCs w:val="20"/>
+        </w:rPr>
+        <w:t xml:space="preserve">B510</w:t>
+      </w:r>
+      <w:r>
+        <w:rPr>
+          <w:rFonts w:ascii="Open Sans" w:eastAsia="Times New Roman" w:hAnsi="Open Sans" w:cs="Open Sans"/>
+          <w:sz w:val="20"/>
+          <w:szCs w:val="20"/>
+        </w:rPr>
+        <w:t xml:space="preserve"/>
+      </w:r>
+      <w:r>
+        <w:rPr>
+          <w:rFonts w:ascii="Open Sans" w:eastAsia="Times New Roman" w:hAnsi="Open Sans" w:cs="Open Sans"/>
+          <w:bCs/>
+          <w:sz w:val="20"/>
+          <w:szCs w:val="20"/>
+        </w:rPr>
+        <w:t xml:space="preserve"> by appointment</w:t>
       </w:r>
     </w:p>
     <w:p>
@@ -9592,7 +9671,15 @@
           <w:szCs w:val="20"/>
         </w:rPr>
         <w:tab/>
-        <w:t>2 US credits (4 ECTS credits)</w:t>
+      </w:r>
+      <w:proofErr w:type="gramStart"/>
+      <w:r>
+        <w:rPr>
+          <w:rFonts w:ascii="Open Sans" w:eastAsia="Times New Roman" w:hAnsi="Open Sans" w:cs="Open Sans"/>
+          <w:sz w:val="20"/>
+          <w:szCs w:val="20"/>
+        </w:rPr>
+        <w:t xml:space="preserve">4 US credits (8 ECTS credits)</w:t>
       </w:r>
     </w:p>
     <w:p>
@@ -9629,13 +9716,14 @@
         </w:rPr>
         <w:tab/>
       </w:r>
+      <w:proofErr w:type="gramStart"/>
       <w:r>
         <w:rPr>
           <w:rFonts w:ascii="Open Sans" w:eastAsia="Times New Roman" w:hAnsi="Open Sans" w:cs="Open Sans"/>
           <w:sz w:val="20"/>
           <w:szCs w:val="20"/>
         </w:rPr>
-        <w:t>None</w:t>
+        <w:t xml:space="preserve">[]</w:t>
       </w:r>
       <w:r>
         <w:rPr>
@@ -9687,7 +9775,7 @@
           <w:szCs w:val="20"/>
         </w:rPr>
         <w:tab/>
-        <w:t>Fall 202</w:t>
+        <w:t xml:space="preserve">Fall and Winter 202</w:t>
       </w:r>
       <w:r>
         <w:rPr>
@@ -9725,7 +9813,7 @@
           <w:sz w:val="20"/>
           <w:szCs w:val="20"/>
         </w:rPr>
-        <w:t>Course level</w:t>
+        <w:t xml:space="preserve">Course level</w:t>
       </w:r>
       <w:r>
         <w:rPr>
@@ -9742,7 +9830,7 @@
           <w:szCs w:val="20"/>
         </w:rPr>
         <w:tab/>
-        <w:t>PhD</w:t>
+        <w:t xml:space="preserve">PhD</w:t>
       </w:r>
     </w:p>
     <w:p>
@@ -9756,7 +9844,7 @@
           <w:sz w:val="20"/>
           <w:szCs w:val="20"/>
         </w:rPr>
-        <w:t>Prerequisites</w:t>
+        <w:t xml:space="preserve">Prerequisites</w:t>
       </w:r>
       <w:r>
         <w:rPr>
@@ -9782,7 +9870,7 @@
           <w:sz w:val="20"/>
           <w:szCs w:val="20"/>
         </w:rPr>
-        <w:t>Master's level Macroeconomics</w:t>
+        <w:t xml:space="preserve">Master's level Macroeconomics, This is a compulsory, core class for first-year PhD in Economics students and a compulsory class for second-year MA in Economics, Data and Policy students with a Research specialization.</w:t>
       </w:r>
     </w:p>
     <w:p>
@@ -9818,6 +9906,15 @@
         </w:r>
       </w:hyperlink>
       <w:bookmarkEnd w:id="1"/>
+      <w:proofErr w:type="gramStart"/>
+      <w:r>
+        <w:rPr>
+          <w:rStyle w:val="ListLabel64"/>
+          <w:rFonts w:eastAsiaTheme="minorHAnsi"/>
+          <w:b w:val="0"/>
+        </w:rPr>
+        <w:t xml:space="preserve"/>
+      </w:r>
     </w:p>
     <w:p>
       <w:pPr>
@@ -9857,7 +9954,7 @@
           <w:sz w:val="20"/>
           <w:szCs w:val="20"/>
         </w:rPr>
-        <w:t>Content.</w:t>
+        <w:t xml:space="preserve">Content.</w:t>
       </w:r>
       <w:r>
         <w:rPr>
@@ -9865,7 +9962,16 @@
           <w:sz w:val="20"/>
           <w:szCs w:val="20"/>
         </w:rPr>
-        <w:t xml:space="preserve"> The course introduces Markov processes and dynamic programming, two tools for forecasting dynamic processes and solving dynamic optimization problems. After introducing the key concepts and theoretical results, the tools will be immediately applied in quantitative computing using the Julia programming language.</w:t>
+        <w:t xml:space="preserve"> </w:t>
+      </w:r>
+      <w:proofErr w:type="gramStart"/>
+      <w:r>
+        <w:rPr>
+          <w:rFonts w:ascii="Open Sans" w:eastAsia="Times New Roman" w:hAnsi="Open Sans" w:cs="Open Sans"/>
+          <w:sz w:val="20"/>
+          <w:szCs w:val="20"/>
+        </w:rPr>
+        <w:t xml:space="preserve">The course introduces two building blocks of macroeconomic modeling: forward-looking dynamic models and general equilibrium with heterogeneous agents. These tools are applied to problems of economic growth, labor market search, and industry dynamics. Quantitative model solutions are also illustrated using the Julia programming language.</w:t>
       </w:r>
     </w:p>
     <w:p>
@@ -9883,13 +9989,14 @@
         </w:rPr>
         <w:t xml:space="preserve">Relevance. </w:t>
       </w:r>
+      <w:proofErr w:type="gramStart"/>
       <w:r>
         <w:rPr>
           <w:rFonts w:ascii="Open Sans" w:eastAsia="Times New Roman" w:hAnsi="Open Sans" w:cs="Open Sans"/>
           <w:sz w:val="20"/>
           <w:szCs w:val="20"/>
         </w:rPr>
-        <w:t>Markov processes and dynamic programming are key tools to solve dynamic economic problems and can be applied for stochastic growth models, industrial organization and structural labor economics. Julia is an efficient, fast and open source language for scientific computing, used widely in academia and policy analysis. .</w:t>
+        <w:t xml:space="preserve">Dynamics and equilibrium are two building blocks of macroeconomic thinking. These approaches are essential for studying a wide range of problems in macroeconomics, labor economics, industrial organization, economic geography, international trade. .</w:t>
       </w:r>
     </w:p>
     <w:p>
@@ -9930,7 +10037,7 @@
           <w:sz w:val="20"/>
           <w:szCs w:val="20"/>
         </w:rPr>
-        <w:t>Key outcomes.</w:t>
+        <w:t xml:space="preserve">Key outcomes.</w:t>
       </w:r>
       <w:r>
         <w:rPr>
@@ -9954,7 +10061,16 @@
           <w:szCs w:val="20"/>
         </w:rPr>
         <w:tab/>
-        <w:t>- Use difference equations to characterize 2-dimensional dynamic systems.</w:t>
+        <w:t xml:space="preserve">- </w:t>
+      </w:r>
+      <w:proofErr w:type="gramStart"/>
+      <w:r>
+        <w:rPr>
+          <w:rFonts w:ascii="Open Sans" w:eastAsia="Times New Roman" w:hAnsi="Open Sans" w:cs="Open Sans"/>
+          <w:sz w:val="20"/>
+          <w:szCs w:val="20"/>
+        </w:rPr>
+        <w:t xml:space="preserve">Analyze growth models including the Solow and Ramsey frameworks.</w:t>
       </w:r>
     </w:p>
     <w:p>
@@ -9969,7 +10085,16 @@
           <w:sz w:val="20"/>
           <w:szCs w:val="20"/>
         </w:rPr>
-        <w:t>- Solve for the steady-state of 2-dimensional linear dynamic systems.</w:t>
+        <w:t xml:space="preserve">- </w:t>
+      </w:r>
+      <w:proofErr w:type="gramStart"/>
+      <w:r>
+        <w:rPr>
+          <w:rFonts w:ascii="Open Sans" w:eastAsia="Times New Roman" w:hAnsi="Open Sans" w:cs="Open Sans"/>
+          <w:sz w:val="20"/>
+          <w:szCs w:val="20"/>
+        </w:rPr>
+        <w:t xml:space="preserve">Evaluate endogenous growth theories and their implications.</w:t>
       </w:r>
     </w:p>
     <w:p>
@@ -9984,7 +10109,16 @@
           <w:sz w:val="20"/>
           <w:szCs w:val="20"/>
         </w:rPr>
-        <w:t>- Characterize the stability of 2-dimensional linear dynamic systems.</w:t>
+        <w:t xml:space="preserve">- </w:t>
+      </w:r>
+      <w:proofErr w:type="gramStart"/>
+      <w:r>
+        <w:rPr>
+          <w:rFonts w:ascii="Open Sans" w:eastAsia="Times New Roman" w:hAnsi="Open Sans" w:cs="Open Sans"/>
+          <w:sz w:val="20"/>
+          <w:szCs w:val="20"/>
+        </w:rPr>
+        <w:t xml:space="preserve">Apply search and matching models to labor market analysis.</w:t>
       </w:r>
     </w:p>
     <w:p>
@@ -9999,7 +10133,16 @@
           <w:sz w:val="20"/>
           <w:szCs w:val="20"/>
         </w:rPr>
-        <w:t>- Create plots in Julia.</w:t>
+        <w:t xml:space="preserve">- </w:t>
+      </w:r>
+      <w:proofErr w:type="gramStart"/>
+      <w:r>
+        <w:rPr>
+          <w:rFonts w:ascii="Open Sans" w:eastAsia="Times New Roman" w:hAnsi="Open Sans" w:cs="Open Sans"/>
+          <w:sz w:val="20"/>
+          <w:szCs w:val="20"/>
+        </w:rPr>
+        <w:t xml:space="preserve">Analyze industry equilibrium with heterogeneous firms.</w:t>
       </w:r>
     </w:p>
     <w:p>
@@ -10014,7 +10157,16 @@
           <w:sz w:val="20"/>
           <w:szCs w:val="20"/>
         </w:rPr>
-        <w:t>- Understand the definition of Markov processes.</w:t>
+        <w:t xml:space="preserve">- </w:t>
+      </w:r>
+      <w:proofErr w:type="gramStart"/>
+      <w:r>
+        <w:rPr>
+          <w:rFonts w:ascii="Open Sans" w:eastAsia="Times New Roman" w:hAnsi="Open Sans" w:cs="Open Sans"/>
+          <w:sz w:val="20"/>
+          <w:szCs w:val="20"/>
+        </w:rPr>
+        <w:t xml:space="preserve">Understand the importance of input-output linkages in macroeconomic contexts.</w:t>
       </w:r>
     </w:p>
     <w:p>
@@ -10029,7 +10181,16 @@
           <w:sz w:val="20"/>
           <w:szCs w:val="20"/>
         </w:rPr>
-        <w:t>- Create functions in Julia.</w:t>
+        <w:t xml:space="preserve">- </w:t>
+      </w:r>
+      <w:proofErr w:type="gramStart"/>
+      <w:r>
+        <w:rPr>
+          <w:rFonts w:ascii="Open Sans" w:eastAsia="Times New Roman" w:hAnsi="Open Sans" w:cs="Open Sans"/>
+          <w:sz w:val="20"/>
+          <w:szCs w:val="20"/>
+        </w:rPr>
+        <w:t xml:space="preserve">Solve dynamic programming problems and ordinary differential equations using Julia.</w:t>
       </w:r>
     </w:p>
     <w:p>
@@ -10044,211 +10205,8 @@
           <w:sz w:val="20"/>
           <w:szCs w:val="20"/>
         </w:rPr>
-        <w:t>- Simulate Markov processes in Julia.</w:t>
+        <w:t xml:space="preserve"/>
       </w:r>
-    </w:p>
-    <w:p>
-      <w:pPr>
-        <w:pStyle w:val="ListParagraph"/>
-        <w:spacing w:after="240" w:line="240" w:lineRule="auto"/>
-        <w:outlineLvl w:val="3"/>
-      </w:pPr>
-      <w:r>
-        <w:rPr>
-          <w:rFonts w:ascii="Open Sans" w:eastAsia="Times New Roman" w:hAnsi="Open Sans" w:cs="Open Sans"/>
-          <w:sz w:val="20"/>
-          <w:szCs w:val="20"/>
-        </w:rPr>
-        <w:t>- Understand the definition of Markov chains.</w:t>
-      </w:r>
-    </w:p>
-    <w:p>
-      <w:pPr>
-        <w:pStyle w:val="ListParagraph"/>
-        <w:spacing w:after="240" w:line="240" w:lineRule="auto"/>
-        <w:outlineLvl w:val="3"/>
-      </w:pPr>
-      <w:r>
-        <w:rPr>
-          <w:rFonts w:ascii="Open Sans" w:eastAsia="Times New Roman" w:hAnsi="Open Sans" w:cs="Open Sans"/>
-          <w:sz w:val="20"/>
-          <w:szCs w:val="20"/>
-        </w:rPr>
-        <w:t>- Solve for ergodic distributions of Markov chains.</w:t>
-      </w:r>
-    </w:p>
-    <w:p>
-      <w:pPr>
-        <w:pStyle w:val="ListParagraph"/>
-        <w:spacing w:after="240" w:line="240" w:lineRule="auto"/>
-        <w:outlineLvl w:val="3"/>
-      </w:pPr>
-      <w:r>
-        <w:rPr>
-          <w:rFonts w:ascii="Open Sans" w:eastAsia="Times New Roman" w:hAnsi="Open Sans" w:cs="Open Sans"/>
-          <w:sz w:val="20"/>
-          <w:szCs w:val="20"/>
-        </w:rPr>
-        <w:t>- Forecast Markov chains analytically.</w:t>
-      </w:r>
-    </w:p>
-    <w:p>
-      <w:pPr>
-        <w:pStyle w:val="ListParagraph"/>
-        <w:spacing w:after="240" w:line="240" w:lineRule="auto"/>
-        <w:outlineLvl w:val="3"/>
-      </w:pPr>
-      <w:r>
-        <w:rPr>
-          <w:rFonts w:ascii="Open Sans" w:eastAsia="Times New Roman" w:hAnsi="Open Sans" w:cs="Open Sans"/>
-          <w:sz w:val="20"/>
-          <w:szCs w:val="20"/>
-        </w:rPr>
-        <w:t>- Apply arrays and matrix algebra in Julia.</w:t>
-      </w:r>
-    </w:p>
-    <w:p>
-      <w:pPr>
-        <w:pStyle w:val="ListParagraph"/>
-        <w:spacing w:after="240" w:line="240" w:lineRule="auto"/>
-        <w:outlineLvl w:val="3"/>
-      </w:pPr>
-      <w:r>
-        <w:rPr>
-          <w:rFonts w:ascii="Open Sans" w:eastAsia="Times New Roman" w:hAnsi="Open Sans" w:cs="Open Sans"/>
-          <w:sz w:val="20"/>
-          <w:szCs w:val="20"/>
-        </w:rPr>
-        <w:t>- Simulate Markov chains in Julia.</w:t>
-      </w:r>
-    </w:p>
-    <w:p>
-      <w:pPr>
-        <w:pStyle w:val="ListParagraph"/>
-        <w:spacing w:after="240" w:line="240" w:lineRule="auto"/>
-        <w:outlineLvl w:val="3"/>
-      </w:pPr>
-      <w:r>
-        <w:rPr>
-          <w:rFonts w:ascii="Open Sans" w:eastAsia="Times New Roman" w:hAnsi="Open Sans" w:cs="Open Sans"/>
-          <w:sz w:val="20"/>
-          <w:szCs w:val="20"/>
-        </w:rPr>
-        <w:t>- Understand the principle of dynamic programming.</w:t>
-      </w:r>
-    </w:p>
-    <w:p>
-      <w:pPr>
-        <w:pStyle w:val="ListParagraph"/>
-        <w:spacing w:after="240" w:line="240" w:lineRule="auto"/>
-        <w:outlineLvl w:val="3"/>
-      </w:pPr>
-      <w:r>
-        <w:rPr>
-          <w:rFonts w:ascii="Open Sans" w:eastAsia="Times New Roman" w:hAnsi="Open Sans" w:cs="Open Sans"/>
-          <w:sz w:val="20"/>
-          <w:szCs w:val="20"/>
-        </w:rPr>
-        <w:t>- Derive the Bellman equation for several simple recursive problems.</w:t>
-      </w:r>
-    </w:p>
-    <w:p>
-      <w:pPr>
-        <w:pStyle w:val="ListParagraph"/>
-        <w:spacing w:after="240" w:line="240" w:lineRule="auto"/>
-        <w:outlineLvl w:val="3"/>
-      </w:pPr>
-      <w:r>
-        <w:rPr>
-          <w:rFonts w:ascii="Open Sans" w:eastAsia="Times New Roman" w:hAnsi="Open Sans" w:cs="Open Sans"/>
-          <w:sz w:val="20"/>
-          <w:szCs w:val="20"/>
-        </w:rPr>
-        <w:t>- Solve for the value function using the guess and verify method.</w:t>
-      </w:r>
-    </w:p>
-    <w:p>
-      <w:pPr>
-        <w:pStyle w:val="ListParagraph"/>
-        <w:spacing w:after="240" w:line="240" w:lineRule="auto"/>
-        <w:outlineLvl w:val="3"/>
-      </w:pPr>
-      <w:r>
-        <w:rPr>
-          <w:rFonts w:ascii="Open Sans" w:eastAsia="Times New Roman" w:hAnsi="Open Sans" w:cs="Open Sans"/>
-          <w:sz w:val="20"/>
-          <w:szCs w:val="20"/>
-        </w:rPr>
-        <w:t>- Solve the Bellman equation using value function and policy function iteration.</w:t>
-      </w:r>
-    </w:p>
-    <w:p>
-      <w:pPr>
-        <w:pStyle w:val="ListParagraph"/>
-        <w:spacing w:after="240" w:line="240" w:lineRule="auto"/>
-        <w:outlineLvl w:val="3"/>
-      </w:pPr>
-      <w:r>
-        <w:rPr>
-          <w:rFonts w:ascii="Open Sans" w:eastAsia="Times New Roman" w:hAnsi="Open Sans" w:cs="Open Sans"/>
-          <w:sz w:val="20"/>
-          <w:szCs w:val="20"/>
-        </w:rPr>
-        <w:lastRenderedPageBreak/>
-        <w:t>- Understand contraction mappings.</w:t>
-      </w:r>
-    </w:p>
-    <w:p>
-      <w:pPr>
-        <w:pStyle w:val="ListParagraph"/>
-        <w:spacing w:after="240" w:line="240" w:lineRule="auto"/>
-        <w:outlineLvl w:val="3"/>
-      </w:pPr>
-      <w:r>
-        <w:rPr>
-          <w:rFonts w:ascii="Open Sans" w:eastAsia="Times New Roman" w:hAnsi="Open Sans" w:cs="Open Sans"/>
-          <w:sz w:val="20"/>
-          <w:szCs w:val="20"/>
-        </w:rPr>
-        <w:t>- Use while loops in Julia numerical iteration.</w:t>
-      </w:r>
-    </w:p>
-    <w:p>
-      <w:pPr>
-        <w:pStyle w:val="ListParagraph"/>
-        <w:spacing w:after="240" w:line="240" w:lineRule="auto"/>
-        <w:outlineLvl w:val="3"/>
-      </w:pPr>
-      <w:r>
-        <w:rPr>
-          <w:rFonts w:ascii="Open Sans" w:eastAsia="Times New Roman" w:hAnsi="Open Sans" w:cs="Open Sans"/>
-          <w:sz w:val="20"/>
-          <w:szCs w:val="20"/>
-        </w:rPr>
-        <w:t>- Solve the Ramsey growth model using dynamic programming.</w:t>
-      </w:r>
-    </w:p>
-    <w:p>
-      <w:pPr>
-        <w:pStyle w:val="ListParagraph"/>
-        <w:spacing w:after="240" w:line="240" w:lineRule="auto"/>
-        <w:outlineLvl w:val="3"/>
-      </w:pPr>
-      <w:r>
-        <w:rPr>
-          <w:rFonts w:ascii="Open Sans" w:eastAsia="Times New Roman" w:hAnsi="Open Sans" w:cs="Open Sans"/>
-          <w:sz w:val="20"/>
-          <w:szCs w:val="20"/>
-        </w:rPr>
-        <w:t>- Solve the Diamond-Mortensen-Pissarides search model using dynamic programming.</w:t>
-      </w:r>
-    </w:p>
-    <w:p>
-      <w:pPr>
-        <w:pStyle w:val="ListParagraph"/>
-        <w:spacing w:after="240" w:line="240" w:lineRule="auto"/>
-        <w:outlineLvl w:val="3"/>
-      </w:pPr>
     </w:p>
     <w:p>
       <w:pPr>
@@ -10359,7 +10317,7 @@
                 <w:sz w:val="20"/>
                 <w:szCs w:val="20"/>
               </w:rPr>
-              <w:t>Learning Outcome</w:t>
+              <w:t xml:space="preserve">Learning Outcome</w:t>
             </w:r>
           </w:p>
         </w:tc>
@@ -10380,13 +10338,14 @@
             <w:pPr>
               <w:spacing w:after="0" w:line="240" w:lineRule="auto"/>
             </w:pPr>
+            <w:proofErr w:type="gramStart"/>
             <w:r>
               <w:rPr>
                 <w:rFonts w:ascii="Open Sans" w:hAnsi="Open Sans" w:cs="Open Sans"/>
                 <w:sz w:val="20"/>
                 <w:szCs w:val="20"/>
               </w:rPr>
-              <w:t>Critical thinking</w:t>
+              <w:t xml:space="preserve">Critical thinking</w:t>
             </w:r>
           </w:p>
         </w:tc>
@@ -10412,38 +10371,8 @@
                 <w:sz w:val="20"/>
                 <w:szCs w:val="20"/>
               </w:rPr>
-              <w:t>Compare sequential and recursive formulation of dynamic optimization problems.</w:t>
+              <w:t xml:space="preserve"/>
             </w:r>
-          </w:p>
-          <w:p>
-            <w:pPr>
-              <w:suppressAutoHyphens/>
-              <w:spacing w:after="0" w:line="240" w:lineRule="auto"/>
-              <w:rPr>
-                <w:rFonts w:ascii="Open Sans" w:hAnsi="Open Sans" w:cs="Open Sans"/>
-                <w:sz w:val="20"/>
-                <w:szCs w:val="20"/>
-              </w:rPr>
-            </w:pPr>
-            <w:r>
-              <w:rPr>
-                <w:rFonts w:ascii="Open Sans" w:hAnsi="Open Sans" w:cs="Open Sans"/>
-                <w:sz w:val="20"/>
-                <w:szCs w:val="20"/>
-              </w:rPr>
-              <w:t>Evaluate the limitations of Markov processes.</w:t>
-            </w:r>
-          </w:p>
-          <w:p>
-            <w:pPr>
-              <w:suppressAutoHyphens/>
-              <w:spacing w:after="0" w:line="240" w:lineRule="auto"/>
-              <w:rPr>
-                <w:rFonts w:ascii="Open Sans" w:hAnsi="Open Sans" w:cs="Open Sans"/>
-                <w:sz w:val="20"/>
-                <w:szCs w:val="20"/>
-              </w:rPr>
-            </w:pPr>
           </w:p>
         </w:tc>
       </w:tr>
@@ -10463,13 +10392,14 @@
             <w:pPr>
               <w:spacing w:after="0" w:line="240" w:lineRule="auto"/>
             </w:pPr>
+            <w:proofErr w:type="gramStart"/>
             <w:r>
               <w:rPr>
                 <w:rFonts w:ascii="Open Sans" w:hAnsi="Open Sans" w:cs="Open Sans"/>
                 <w:sz w:val="20"/>
                 <w:szCs w:val="20"/>
               </w:rPr>
-              <w:t>Quantitative reasoning</w:t>
+              <w:t xml:space="preserve">Quantitative reasoning</w:t>
             </w:r>
           </w:p>
         </w:tc>
@@ -10495,19 +10425,8 @@
                 <w:sz w:val="20"/>
                 <w:szCs w:val="20"/>
               </w:rPr>
-              <w:t>Use Markov processes for forecasting.</w:t>
+              <w:t xml:space="preserve"/>
             </w:r>
-          </w:p>
-          <w:p>
-            <w:pPr>
-              <w:suppressAutoHyphens/>
-              <w:spacing w:after="0" w:line="240" w:lineRule="auto"/>
-              <w:rPr>
-                <w:rFonts w:ascii="Open Sans" w:hAnsi="Open Sans" w:cs="Open Sans"/>
-                <w:sz w:val="20"/>
-                <w:szCs w:val="20"/>
-              </w:rPr>
-            </w:pPr>
           </w:p>
         </w:tc>
       </w:tr>
@@ -10527,13 +10446,14 @@
             <w:pPr>
               <w:spacing w:after="0" w:line="240" w:lineRule="auto"/>
             </w:pPr>
+            <w:proofErr w:type="gramStart"/>
             <w:r>
               <w:rPr>
                 <w:rFonts w:ascii="Open Sans" w:hAnsi="Open Sans" w:cs="Open Sans"/>
                 <w:sz w:val="20"/>
                 <w:szCs w:val="20"/>
               </w:rPr>
-              <w:t>Technology skills</w:t>
+              <w:t xml:space="preserve">Technology skills</w:t>
             </w:r>
           </w:p>
         </w:tc>
@@ -10559,38 +10479,8 @@
                 <w:sz w:val="20"/>
                 <w:szCs w:val="20"/>
               </w:rPr>
-              <w:t>Install and use basic libraries in the Julia language.</w:t>
+              <w:t xml:space="preserve"/>
             </w:r>
-          </w:p>
-          <w:p>
-            <w:pPr>
-              <w:suppressAutoHyphens/>
-              <w:spacing w:after="0" w:line="240" w:lineRule="auto"/>
-              <w:rPr>
-                <w:rFonts w:ascii="Open Sans" w:hAnsi="Open Sans" w:cs="Open Sans"/>
-                <w:sz w:val="20"/>
-                <w:szCs w:val="20"/>
-              </w:rPr>
-            </w:pPr>
-            <w:r>
-              <w:rPr>
-                <w:rFonts w:ascii="Open Sans" w:hAnsi="Open Sans" w:cs="Open Sans"/>
-                <w:sz w:val="20"/>
-                <w:szCs w:val="20"/>
-              </w:rPr>
-              <w:t>Use key programming tools in Julia: functions, loops.</w:t>
-            </w:r>
-          </w:p>
-          <w:p>
-            <w:pPr>
-              <w:suppressAutoHyphens/>
-              <w:spacing w:after="0" w:line="240" w:lineRule="auto"/>
-              <w:rPr>
-                <w:rFonts w:ascii="Open Sans" w:hAnsi="Open Sans" w:cs="Open Sans"/>
-                <w:sz w:val="20"/>
-                <w:szCs w:val="20"/>
-              </w:rPr>
-            </w:pPr>
           </w:p>
         </w:tc>
       </w:tr>
@@ -10610,13 +10500,14 @@
             <w:pPr>
               <w:spacing w:after="0" w:line="240" w:lineRule="auto"/>
             </w:pPr>
+            <w:proofErr w:type="gramStart"/>
             <w:r>
               <w:rPr>
                 <w:rFonts w:ascii="Open Sans" w:hAnsi="Open Sans" w:cs="Open Sans"/>
                 <w:sz w:val="20"/>
                 <w:szCs w:val="20"/>
               </w:rPr>
-              <w:t>Interpersonal communication skills</w:t>
+              <w:t xml:space="preserve">Interpersonal communication skills</w:t>
             </w:r>
           </w:p>
         </w:tc>
@@ -10642,19 +10533,8 @@
                 <w:sz w:val="20"/>
                 <w:szCs w:val="20"/>
               </w:rPr>
-              <w:t>Convey difficult concepts verbally.</w:t>
+              <w:t xml:space="preserve"/>
             </w:r>
-          </w:p>
-          <w:p>
-            <w:pPr>
-              <w:suppressAutoHyphens/>
-              <w:spacing w:after="0" w:line="240" w:lineRule="auto"/>
-              <w:rPr>
-                <w:rFonts w:ascii="Open Sans" w:hAnsi="Open Sans" w:cs="Open Sans"/>
-                <w:sz w:val="20"/>
-                <w:szCs w:val="20"/>
-              </w:rPr>
-            </w:pPr>
           </w:p>
         </w:tc>
       </w:tr>
@@ -10674,13 +10554,14 @@
             <w:pPr>
               <w:spacing w:after="0" w:line="240" w:lineRule="auto"/>
             </w:pPr>
+            <w:proofErr w:type="gramStart"/>
             <w:r>
               <w:rPr>
                 <w:rFonts w:ascii="Open Sans" w:hAnsi="Open Sans" w:cs="Open Sans"/>
                 <w:sz w:val="20"/>
                 <w:szCs w:val="20"/>
               </w:rPr>
-              <w:t>Management knowledge and skills</w:t>
+              <w:t xml:space="preserve">Management knowledge and skills</w:t>
             </w:r>
           </w:p>
         </w:tc>
@@ -10706,57 +10587,8 @@
                 <w:sz w:val="20"/>
                 <w:szCs w:val="20"/>
               </w:rPr>
-              <w:t>Create software with many components.</w:t>
+              <w:t xml:space="preserve"/>
             </w:r>
-          </w:p>
-          <w:p>
-            <w:pPr>
-              <w:suppressAutoHyphens/>
-              <w:spacing w:after="0" w:line="240" w:lineRule="auto"/>
-              <w:rPr>
-                <w:rFonts w:ascii="Open Sans" w:hAnsi="Open Sans" w:cs="Open Sans"/>
-                <w:sz w:val="20"/>
-                <w:szCs w:val="20"/>
-              </w:rPr>
-            </w:pPr>
-            <w:r>
-              <w:rPr>
-                <w:rFonts w:ascii="Open Sans" w:hAnsi="Open Sans" w:cs="Open Sans"/>
-                <w:sz w:val="20"/>
-                <w:szCs w:val="20"/>
-              </w:rPr>
-              <w:t>Organize work components effectively.</w:t>
-            </w:r>
-          </w:p>
-          <w:p>
-            <w:pPr>
-              <w:suppressAutoHyphens/>
-              <w:spacing w:after="0" w:line="240" w:lineRule="auto"/>
-              <w:rPr>
-                <w:rFonts w:ascii="Open Sans" w:hAnsi="Open Sans" w:cs="Open Sans"/>
-                <w:sz w:val="20"/>
-                <w:szCs w:val="20"/>
-              </w:rPr>
-            </w:pPr>
-            <w:r>
-              <w:rPr>
-                <w:rFonts w:ascii="Open Sans" w:hAnsi="Open Sans" w:cs="Open Sans"/>
-                <w:sz w:val="20"/>
-                <w:szCs w:val="20"/>
-              </w:rPr>
-              <w:t>Meet deadlines.</w:t>
-            </w:r>
-          </w:p>
-          <w:p>
-            <w:pPr>
-              <w:suppressAutoHyphens/>
-              <w:spacing w:after="0" w:line="240" w:lineRule="auto"/>
-              <w:rPr>
-                <w:rFonts w:ascii="Open Sans" w:hAnsi="Open Sans" w:cs="Open Sans"/>
-                <w:sz w:val="20"/>
-                <w:szCs w:val="20"/>
-              </w:rPr>
-            </w:pPr>
           </w:p>
         </w:tc>
       </w:tr>
@@ -10776,13 +10608,14 @@
             <w:pPr>
               <w:spacing w:after="0" w:line="240" w:lineRule="auto"/>
             </w:pPr>
+            <w:proofErr w:type="gramStart"/>
             <w:r>
               <w:rPr>
                 <w:rFonts w:ascii="Open Sans" w:hAnsi="Open Sans" w:cs="Open Sans"/>
                 <w:sz w:val="20"/>
                 <w:szCs w:val="20"/>
               </w:rPr>
-              <w:t>Cultural sensitivity and diversity</w:t>
+              <w:t xml:space="preserve">Cultural sensitivity and diversity</w:t>
             </w:r>
           </w:p>
         </w:tc>
@@ -10808,19 +10641,8 @@
                 <w:sz w:val="20"/>
                 <w:szCs w:val="20"/>
               </w:rPr>
-              <w:t>Work together with students of different backgrounds.</w:t>
+              <w:t xml:space="preserve"/>
             </w:r>
-          </w:p>
-          <w:p>
-            <w:pPr>
-              <w:suppressAutoHyphens/>
-              <w:spacing w:after="0" w:line="240" w:lineRule="auto"/>
-              <w:rPr>
-                <w:rFonts w:ascii="Open Sans" w:hAnsi="Open Sans" w:cs="Open Sans"/>
-                <w:sz w:val="20"/>
-                <w:szCs w:val="20"/>
-              </w:rPr>
-            </w:pPr>
           </w:p>
         </w:tc>
       </w:tr>
@@ -10840,13 +10662,14 @@
             <w:pPr>
               <w:spacing w:after="0" w:line="240" w:lineRule="auto"/>
             </w:pPr>
+            <w:proofErr w:type="gramStart"/>
             <w:r>
               <w:rPr>
                 <w:rFonts w:ascii="Open Sans" w:hAnsi="Open Sans" w:cs="Open Sans"/>
                 <w:sz w:val="20"/>
                 <w:szCs w:val="20"/>
               </w:rPr>
-              <w:t>Ethics and social responsibility</w:t>
+              <w:t xml:space="preserve">Ethics and social responsibility</w:t>
             </w:r>
           </w:p>
         </w:tc>
@@ -10866,17 +10689,14 @@
               <w:suppressAutoHyphens/>
               <w:spacing w:after="0" w:line="240" w:lineRule="auto"/>
             </w:pPr>
-          </w:p>
-          <w:p>
-            <w:pPr>
-              <w:suppressAutoHyphens/>
-              <w:spacing w:after="0" w:line="240" w:lineRule="auto"/>
+            <w:r>
               <w:rPr>
                 <w:rFonts w:ascii="Open Sans" w:hAnsi="Open Sans" w:cs="Open Sans"/>
                 <w:sz w:val="20"/>
                 <w:szCs w:val="20"/>
               </w:rPr>
-            </w:pPr>
+              <w:t xml:space="preserve"/>
+            </w:r>
           </w:p>
         </w:tc>
       </w:tr>
@@ -10927,43 +10747,7 @@
           <w:sz w:val="20"/>
           <w:szCs w:val="20"/>
         </w:rPr>
-        <w:t>Required</w:t>
-      </w:r>
-    </w:p>
-    <w:p>
-      <w:pPr>
-        <w:tabs>
-          <w:tab w:val="center" w:pos="4513"/>
-          <w:tab w:val="right" w:pos="8666"/>
-        </w:tabs>
-        <w:spacing w:after="240" w:line="240" w:lineRule="auto"/>
-        <w:jc w:val="both"/>
-      </w:pPr>
-      <w:r>
-        <w:rPr>
-          <w:rFonts w:ascii="Open Sans" w:hAnsi="Open Sans" w:cs="Open Sans"/>
-          <w:sz w:val="20"/>
-          <w:szCs w:val="20"/>
-        </w:rPr>
-        <w:t>Ljungqvist, Lars, Thomas J. Sargent. 2018. Recursive Macroeconomic Theory. 4th Edition. MIT Press. (earlier editions are also fine, but chapter numbering may be different)</w:t>
-      </w:r>
-    </w:p>
-    <w:p>
-      <w:pPr>
-        <w:tabs>
-          <w:tab w:val="center" w:pos="4513"/>
-          <w:tab w:val="right" w:pos="8666"/>
-        </w:tabs>
-        <w:spacing w:after="240" w:line="240" w:lineRule="auto"/>
-        <w:jc w:val="both"/>
-      </w:pPr>
-      <w:r>
-        <w:rPr>
-          <w:rFonts w:ascii="Open Sans" w:hAnsi="Open Sans" w:cs="Open Sans"/>
-          <w:sz w:val="20"/>
-          <w:szCs w:val="20"/>
-        </w:rPr>
-        <w:t>Caraiani, Petre. 2019. Introduction to Quantitative Macroeconomics Using Julia: From Basic to State-of-the-Art Computational Techniques. Academic Press. (Note that the code examples in the book use Julia 0.6. We will be using version 1.4, and discuss the necessary changes.)</w:t>
+        <w:t xml:space="preserve">Required</w:t>
       </w:r>
     </w:p>
     <w:p>
@@ -11005,7 +10789,8 @@
           <w:sz w:val="20"/>
           <w:szCs w:val="20"/>
         </w:rPr>
-        <w:t>Recommended</w:t>
+        <w:lastRenderedPageBreak/>
+        <w:t xml:space="preserve">Recommended</w:t>
       </w:r>
     </w:p>
     <w:p>
@@ -11023,43 +10808,6 @@
           <w:sz w:val="20"/>
           <w:szCs w:val="20"/>
         </w:rPr>
-        <w:t>Stachurski, John. 2009. Economic dynamics: theory and computation. MIT Press.</w:t>
-      </w:r>
-    </w:p>
-    <w:p>
-      <w:pPr>
-        <w:tabs>
-          <w:tab w:val="center" w:pos="4513"/>
-          <w:tab w:val="right" w:pos="8666"/>
-        </w:tabs>
-        <w:spacing w:after="240" w:line="240" w:lineRule="auto"/>
-        <w:jc w:val="both"/>
-      </w:pPr>
-      <w:r>
-        <w:rPr>
-          <w:rFonts w:ascii="Open Sans" w:hAnsi="Open Sans" w:cs="Open Sans"/>
-          <w:sz w:val="20"/>
-          <w:szCs w:val="20"/>
-        </w:rPr>
-        <w:t>Sargent, Thomas J. and John Stachurski. 2017. Quantitative economics with Julia [website], https://lectures.quantecon.org/</w:t>
-      </w:r>
-    </w:p>
-    <w:p>
-      <w:pPr>
-        <w:tabs>
-          <w:tab w:val="center" w:pos="4513"/>
-          <w:tab w:val="right" w:pos="8666"/>
-        </w:tabs>
-        <w:spacing w:after="240" w:line="240" w:lineRule="auto"/>
-        <w:jc w:val="both"/>
-      </w:pPr>
-      <w:r>
-        <w:rPr>
-          <w:rFonts w:ascii="Open Sans" w:hAnsi="Open Sans" w:cs="Open Sans"/>
-          <w:sz w:val="20"/>
-          <w:szCs w:val="20"/>
-        </w:rPr>
-        <w:lastRenderedPageBreak/>
         <w:t xml:space="preserve"> </w:t>
       </w:r>
     </w:p>
@@ -11100,7 +10848,7 @@
           <w:sz w:val="20"/>
           <w:szCs w:val="20"/>
         </w:rPr>
-        <w:t>Learning objectives will be achieved through</w:t>
+        <w:t xml:space="preserve">Learning objectives will be achieved through</w:t>
       </w:r>
     </w:p>
     <w:p>
@@ -11115,7 +10863,16 @@
           <w:szCs w:val="20"/>
         </w:rPr>
         <w:tab/>
-        <w:t>- Conceptual lectures.</w:t>
+        <w:t xml:space="preserve">- </w:t>
+      </w:r>
+      <w:proofErr w:type="gramStart"/>
+      <w:r>
+        <w:rPr>
+          <w:rFonts w:ascii="Open Sans" w:eastAsia="Times New Roman" w:hAnsi="Open Sans" w:cs="Open Sans"/>
+          <w:sz w:val="20"/>
+          <w:szCs w:val="20"/>
+        </w:rPr>
+        <w:t xml:space="preserve">Conceptual lectures.</w:t>
       </w:r>
     </w:p>
     <w:p>
@@ -11130,7 +10887,16 @@
           <w:szCs w:val="20"/>
         </w:rPr>
         <w:tab/>
-        <w:t>- Live coding together with instructor.</w:t>
+        <w:t xml:space="preserve">- </w:t>
+      </w:r>
+      <w:proofErr w:type="gramStart"/>
+      <w:r>
+        <w:rPr>
+          <w:rFonts w:ascii="Open Sans" w:eastAsia="Times New Roman" w:hAnsi="Open Sans" w:cs="Open Sans"/>
+          <w:sz w:val="20"/>
+          <w:szCs w:val="20"/>
+        </w:rPr>
+        <w:t xml:space="preserve">Student presentations.</w:t>
       </w:r>
     </w:p>
     <w:p>
@@ -11145,7 +10911,16 @@
           <w:szCs w:val="20"/>
         </w:rPr>
         <w:tab/>
-        <w:t>- Group discussion.</w:t>
+        <w:t xml:space="preserve">- </w:t>
+      </w:r>
+      <w:proofErr w:type="gramStart"/>
+      <w:r>
+        <w:rPr>
+          <w:rFonts w:ascii="Open Sans" w:eastAsia="Times New Roman" w:hAnsi="Open Sans" w:cs="Open Sans"/>
+          <w:sz w:val="20"/>
+          <w:szCs w:val="20"/>
+        </w:rPr>
+        <w:t xml:space="preserve">Live coding together with instructor.</w:t>
       </w:r>
     </w:p>
     <w:p>
@@ -11160,6 +10935,31 @@
           <w:szCs w:val="20"/>
         </w:rPr>
         <w:tab/>
+        <w:t xml:space="preserve">- </w:t>
+      </w:r>
+      <w:proofErr w:type="gramStart"/>
+      <w:r>
+        <w:rPr>
+          <w:rFonts w:ascii="Open Sans" w:eastAsia="Times New Roman" w:hAnsi="Open Sans" w:cs="Open Sans"/>
+          <w:sz w:val="20"/>
+          <w:szCs w:val="20"/>
+        </w:rPr>
+        <w:t xml:space="preserve">Group discussion.</w:t>
+      </w:r>
+    </w:p>
+    <w:p>
+      <w:pPr>
+        <w:spacing w:after="0" w:line="240" w:lineRule="auto"/>
+        <w:outlineLvl w:val="3"/>
+      </w:pPr>
+      <w:r>
+        <w:rPr>
+          <w:rFonts w:ascii="Open Sans" w:eastAsia="Times New Roman" w:hAnsi="Open Sans" w:cs="Open Sans"/>
+          <w:sz w:val="20"/>
+          <w:szCs w:val="20"/>
+        </w:rPr>
+        <w:tab/>
+        <w:t xml:space="preserve"/>
       </w:r>
     </w:p>
     <w:p>
@@ -11209,7 +11009,7 @@
           <w:sz w:val="20"/>
           <w:szCs w:val="20"/>
         </w:rPr>
-        <w:t>Grading will be based on the total score out of 100, in line with CEU’s standard grading guidelines.</w:t>
+        <w:t xml:space="preserve">Grading will be based on the total score out of 100, in line with CEU’s standard grading guidelines.</w:t>
       </w:r>
     </w:p>
     <w:p>
@@ -11223,7 +11023,16 @@
           <w:sz w:val="20"/>
           <w:szCs w:val="20"/>
         </w:rPr>
-        <w:t>- Class participation (20 percent)</w:t>
+        <w:t xml:space="preserve">- </w:t>
+      </w:r>
+      <w:proofErr w:type="gramStart"/>
+      <w:r>
+        <w:rPr>
+          <w:rFonts w:ascii="Open Sans" w:eastAsia="Times New Roman" w:hAnsi="Open Sans" w:cs="Open Sans"/>
+          <w:sz w:val="20"/>
+          <w:szCs w:val="20"/>
+        </w:rPr>
+        <w:t xml:space="preserve">Weekly take-home assignments (60 percent)</w:t>
       </w:r>
     </w:p>
     <w:p>
@@ -11237,7 +11046,16 @@
           <w:sz w:val="20"/>
           <w:szCs w:val="20"/>
         </w:rPr>
-        <w:t>- Take-home problem (40 percent)</w:t>
+        <w:t xml:space="preserve">- </w:t>
+      </w:r>
+      <w:proofErr w:type="gramStart"/>
+      <w:r>
+        <w:rPr>
+          <w:rFonts w:ascii="Open Sans" w:eastAsia="Times New Roman" w:hAnsi="Open Sans" w:cs="Open Sans"/>
+          <w:sz w:val="20"/>
+          <w:szCs w:val="20"/>
+        </w:rPr>
+        <w:t xml:space="preserve">End-of-year exam (40 percent)</w:t>
       </w:r>
     </w:p>
     <w:p>
@@ -11251,14 +11069,8 @@
           <w:sz w:val="20"/>
           <w:szCs w:val="20"/>
         </w:rPr>
-        <w:t>- Take-home coding assignment (40 percent)</w:t>
+        <w:t xml:space="preserve"/>
       </w:r>
-    </w:p>
-    <w:p>
-      <w:pPr>
-        <w:spacing w:after="120" w:line="240" w:lineRule="auto"/>
-        <w:outlineLvl w:val="3"/>
-      </w:pPr>
     </w:p>
     <w:p>
       <w:pPr>
@@ -11294,7 +11106,7 @@
           <w:sz w:val="24"/>
           <w:szCs w:val="24"/>
         </w:rPr>
-        <w:t>6. Technical requirements</w:t>
+        <w:t xml:space="preserve">6. Technical requirements</w:t>
       </w:r>
     </w:p>
     <w:p>
@@ -11317,7 +11129,16 @@
           <w:sz w:val="20"/>
           <w:szCs w:val="20"/>
         </w:rPr>
-        <w:t>- Personal laptop computer with administrative privileges to install open source software.</w:t>
+        <w:t xml:space="preserve">- </w:t>
+      </w:r>
+      <w:proofErr w:type="gramStart"/>
+      <w:r>
+        <w:rPr>
+          <w:rFonts w:ascii="Open Sans" w:eastAsia="Times New Roman" w:hAnsi="Open Sans" w:cs="Open Sans"/>
+          <w:sz w:val="20"/>
+          <w:szCs w:val="20"/>
+        </w:rPr>
+        <w:t xml:space="preserve">Personal laptop computer with administrative privileges to install open source software.</w:t>
       </w:r>
     </w:p>
     <w:p>
@@ -11340,7 +11161,16 @@
           <w:sz w:val="20"/>
           <w:szCs w:val="20"/>
         </w:rPr>
-        <w:t>- Operating system: Windows 10+ or Mac OS X 10.8+, or Linux 2.6.18+</w:t>
+        <w:t xml:space="preserve">- </w:t>
+      </w:r>
+      <w:proofErr w:type="gramStart"/>
+      <w:r>
+        <w:rPr>
+          <w:rFonts w:ascii="Open Sans" w:eastAsia="Times New Roman" w:hAnsi="Open Sans" w:cs="Open Sans"/>
+          <w:sz w:val="20"/>
+          <w:szCs w:val="20"/>
+        </w:rPr>
+        <w:t xml:space="preserve">Operating system: Windows 10+ or Mac OS X 10.8+, or Linux 2.6.18+</w:t>
       </w:r>
     </w:p>
     <w:p>
@@ -11363,23 +11193,16 @@
           <w:sz w:val="20"/>
           <w:szCs w:val="20"/>
         </w:rPr>
-        <w:t>- Ability to install Julia 1.</w:t>
+        <w:t xml:space="preserve">- </w:t>
       </w:r>
+      <w:proofErr w:type="gramStart"/>
       <w:r>
         <w:rPr>
           <w:rFonts w:ascii="Open Sans" w:eastAsia="Times New Roman" w:hAnsi="Open Sans" w:cs="Open Sans"/>
           <w:sz w:val="20"/>
           <w:szCs w:val="20"/>
         </w:rPr>
-        <w:t>9</w:t>
-      </w:r>
-      <w:r>
-        <w:rPr>
-          <w:rFonts w:ascii="Open Sans" w:eastAsia="Times New Roman" w:hAnsi="Open Sans" w:cs="Open Sans"/>
-          <w:sz w:val="20"/>
-          <w:szCs w:val="20"/>
-        </w:rPr>
-        <w:t>, https://julialang.org/downloads/</w:t>
+        <w:t xml:space="preserve">Ability to install Julia 1.10, https://julialang.org/downloads/</w:t>
       </w:r>
     </w:p>
     <w:p>
@@ -11402,7 +11225,16 @@
           <w:sz w:val="20"/>
           <w:szCs w:val="20"/>
         </w:rPr>
-        <w:t>- Internet access.</w:t>
+        <w:t xml:space="preserve">- </w:t>
+      </w:r>
+      <w:proofErr w:type="gramStart"/>
+      <w:r>
+        <w:rPr>
+          <w:rFonts w:ascii="Open Sans" w:eastAsia="Times New Roman" w:hAnsi="Open Sans" w:cs="Open Sans"/>
+          <w:sz w:val="20"/>
+          <w:szCs w:val="20"/>
+        </w:rPr>
+        <w:t xml:space="preserve">Internet access.</w:t>
       </w:r>
     </w:p>
     <w:p>
@@ -11419,6 +11251,14 @@
           <w:szCs w:val="20"/>
         </w:rPr>
       </w:pPr>
+      <w:r>
+        <w:rPr>
+          <w:rFonts w:ascii="Open Sans" w:eastAsia="Times New Roman" w:hAnsi="Open Sans" w:cs="Open Sans"/>
+          <w:sz w:val="20"/>
+          <w:szCs w:val="20"/>
+        </w:rPr>
+        <w:t xml:space="preserve"/>
+      </w:r>
     </w:p>
     <w:p>
       <w:pPr>
@@ -11470,8 +11310,8 @@
         <w:tblLook w:val="0000" w:firstRow="0" w:lastRow="0" w:firstColumn="0" w:lastColumn="0" w:noHBand="0" w:noVBand="0"/>
       </w:tblPr>
       <w:tblGrid>
-        <w:gridCol w:w="1866"/>
-        <w:gridCol w:w="4528"/>
+        <w:gridCol w:w="1867"/>
+        <w:gridCol w:w="4527"/>
         <w:gridCol w:w="2956"/>
       </w:tblGrid>
       <w:tr>
@@ -11601,13 +11441,14 @@
                 <w:szCs w:val="20"/>
               </w:rPr>
             </w:pPr>
+            <w:proofErr w:type="gramStart"/>
             <w:r>
               <w:rPr>
                 <w:rFonts w:ascii="Open Sans" w:hAnsi="Open Sans" w:cs="Open Sans"/>
                 <w:sz w:val="20"/>
                 <w:szCs w:val="20"/>
               </w:rPr>
-              <w:t>Classes 1-2</w:t>
+              <w:t xml:space="preserve">Weeks 1-2</w:t>
             </w:r>
           </w:p>
         </w:tc>
@@ -11631,13 +11472,14 @@
                 <w:szCs w:val="20"/>
               </w:rPr>
             </w:pPr>
+            <w:proofErr w:type="gramStart"/>
             <w:r>
               <w:rPr>
                 <w:rFonts w:ascii="Open Sans" w:hAnsi="Open Sans" w:cs="Open Sans"/>
                 <w:sz w:val="20"/>
                 <w:szCs w:val="20"/>
               </w:rPr>
-              <w:t>Dynamic systems</w:t>
+              <w:t xml:space="preserve">Growth facts, the Solow and the Ramsey model</w:t>
             </w:r>
           </w:p>
         </w:tc>
@@ -11662,6 +11504,7 @@
                 <w:szCs w:val="20"/>
               </w:rPr>
             </w:pPr>
+            <w:proofErr w:type="gramStart"/>
             <w:r>
               <w:rPr>
                 <w:rFonts w:ascii="Open Sans" w:hAnsi="Open Sans" w:cs="Open Sans"/>
@@ -11669,7 +11512,7 @@
                 <w:sz w:val="20"/>
                 <w:szCs w:val="20"/>
               </w:rPr>
-              <w:t>Caraiani (2019), Chapter 3.2. [Stachurski (2009), Chapter 4.1.]</w:t>
+              <w:t xml:space="preserve">[]</w:t>
             </w:r>
           </w:p>
         </w:tc>
@@ -11696,13 +11539,14 @@
                 <w:szCs w:val="20"/>
               </w:rPr>
             </w:pPr>
+            <w:proofErr w:type="gramStart"/>
             <w:r>
               <w:rPr>
                 <w:rFonts w:ascii="Open Sans" w:hAnsi="Open Sans" w:cs="Open Sans"/>
                 <w:sz w:val="20"/>
                 <w:szCs w:val="20"/>
               </w:rPr>
-              <w:t>Classes 3-4</w:t>
+              <w:t xml:space="preserve">Weeks 3-5</w:t>
             </w:r>
           </w:p>
         </w:tc>
@@ -11726,13 +11570,14 @@
                 <w:szCs w:val="20"/>
               </w:rPr>
             </w:pPr>
+            <w:proofErr w:type="gramStart"/>
             <w:r>
               <w:rPr>
                 <w:rFonts w:ascii="Open Sans" w:hAnsi="Open Sans" w:cs="Open Sans"/>
                 <w:sz w:val="20"/>
                 <w:szCs w:val="20"/>
               </w:rPr>
-              <w:t>Markov processes</w:t>
+              <w:t xml:space="preserve">Overlapping generations model and introduction to dynamic programming</w:t>
             </w:r>
           </w:p>
         </w:tc>
@@ -11757,6 +11602,7 @@
                 <w:szCs w:val="20"/>
               </w:rPr>
             </w:pPr>
+            <w:proofErr w:type="gramStart"/>
             <w:r>
               <w:rPr>
                 <w:rFonts w:ascii="Open Sans" w:hAnsi="Open Sans" w:cs="Open Sans"/>
@@ -11764,7 +11610,7 @@
                 <w:sz w:val="20"/>
                 <w:szCs w:val="20"/>
               </w:rPr>
-              <w:t>Caraiani (2019), Chapter 1.</w:t>
+              <w:t xml:space="preserve">[]</w:t>
             </w:r>
           </w:p>
         </w:tc>
@@ -11791,13 +11637,14 @@
                 <w:szCs w:val="20"/>
               </w:rPr>
             </w:pPr>
+            <w:proofErr w:type="gramStart"/>
             <w:r>
               <w:rPr>
                 <w:rFonts w:ascii="Open Sans" w:hAnsi="Open Sans" w:cs="Open Sans"/>
                 <w:sz w:val="20"/>
                 <w:szCs w:val="20"/>
               </w:rPr>
-              <w:t>Classes 5-6</w:t>
+              <w:t xml:space="preserve">Weeks 6-10</w:t>
             </w:r>
           </w:p>
         </w:tc>
@@ -11821,13 +11668,14 @@
                 <w:szCs w:val="20"/>
               </w:rPr>
             </w:pPr>
+            <w:proofErr w:type="gramStart"/>
             <w:r>
               <w:rPr>
                 <w:rFonts w:ascii="Open Sans" w:hAnsi="Open Sans" w:cs="Open Sans"/>
                 <w:sz w:val="20"/>
                 <w:szCs w:val="20"/>
               </w:rPr>
-              <w:t>Markov chains</w:t>
+              <w:t xml:space="preserve">Linear algebra, dynamic programming and ODEs in Julia</w:t>
             </w:r>
           </w:p>
         </w:tc>
@@ -11852,6 +11700,7 @@
                 <w:szCs w:val="20"/>
               </w:rPr>
             </w:pPr>
+            <w:proofErr w:type="gramStart"/>
             <w:r>
               <w:rPr>
                 <w:rFonts w:ascii="Open Sans" w:hAnsi="Open Sans" w:cs="Open Sans"/>
@@ -11859,7 +11708,7 @@
                 <w:sz w:val="20"/>
                 <w:szCs w:val="20"/>
               </w:rPr>
-              <w:t>Ljungqvist and Sargent (2018), Chapter 2.</w:t>
+              <w:t xml:space="preserve">[]</w:t>
             </w:r>
           </w:p>
         </w:tc>
@@ -11886,13 +11735,14 @@
                 <w:szCs w:val="20"/>
               </w:rPr>
             </w:pPr>
+            <w:proofErr w:type="gramStart"/>
             <w:r>
               <w:rPr>
                 <w:rFonts w:ascii="Open Sans" w:hAnsi="Open Sans" w:cs="Open Sans"/>
                 <w:sz w:val="20"/>
                 <w:szCs w:val="20"/>
               </w:rPr>
-              <w:t>Classes 7-10</w:t>
+              <w:t xml:space="preserve">Weeks 11-12</w:t>
             </w:r>
           </w:p>
         </w:tc>
@@ -11916,13 +11766,14 @@
                 <w:szCs w:val="20"/>
               </w:rPr>
             </w:pPr>
+            <w:proofErr w:type="gramStart"/>
             <w:r>
               <w:rPr>
                 <w:rFonts w:ascii="Open Sans" w:hAnsi="Open Sans" w:cs="Open Sans"/>
                 <w:sz w:val="20"/>
                 <w:szCs w:val="20"/>
               </w:rPr>
-              <w:t>Dynamic programming</w:t>
+              <w:t xml:space="preserve">Endogenous growth</w:t>
             </w:r>
           </w:p>
         </w:tc>
@@ -11947,6 +11798,7 @@
                 <w:szCs w:val="20"/>
               </w:rPr>
             </w:pPr>
+            <w:proofErr w:type="gramStart"/>
             <w:r>
               <w:rPr>
                 <w:rFonts w:ascii="Open Sans" w:hAnsi="Open Sans" w:cs="Open Sans"/>
@@ -11954,7 +11806,7 @@
                 <w:sz w:val="20"/>
                 <w:szCs w:val="20"/>
               </w:rPr>
-              <w:t>Caraiani (2019), Chapter 4. Ljungqvist and Sargent (2018), Chapters 3-4.</w:t>
+              <w:t xml:space="preserve">[]</w:t>
             </w:r>
           </w:p>
         </w:tc>
@@ -11981,13 +11833,14 @@
                 <w:szCs w:val="20"/>
               </w:rPr>
             </w:pPr>
+            <w:proofErr w:type="gramStart"/>
             <w:r>
               <w:rPr>
                 <w:rFonts w:ascii="Open Sans" w:hAnsi="Open Sans" w:cs="Open Sans"/>
                 <w:sz w:val="20"/>
                 <w:szCs w:val="20"/>
               </w:rPr>
-              <w:t>Class 11</w:t>
+              <w:t xml:space="preserve">Weeks 13-16</w:t>
             </w:r>
           </w:p>
         </w:tc>
@@ -12011,13 +11864,14 @@
                 <w:szCs w:val="20"/>
               </w:rPr>
             </w:pPr>
+            <w:proofErr w:type="gramStart"/>
             <w:r>
               <w:rPr>
                 <w:rFonts w:ascii="Open Sans" w:hAnsi="Open Sans" w:cs="Open Sans"/>
                 <w:sz w:val="20"/>
                 <w:szCs w:val="20"/>
               </w:rPr>
-              <w:t>The Ramsey growth model</w:t>
+              <w:t xml:space="preserve">Search and matching models of the labor market</w:t>
             </w:r>
           </w:p>
         </w:tc>
@@ -12042,6 +11896,7 @@
                 <w:szCs w:val="20"/>
               </w:rPr>
             </w:pPr>
+            <w:proofErr w:type="gramStart"/>
             <w:r>
               <w:rPr>
                 <w:rFonts w:ascii="Open Sans" w:hAnsi="Open Sans" w:cs="Open Sans"/>
@@ -12049,7 +11904,7 @@
                 <w:sz w:val="20"/>
                 <w:szCs w:val="20"/>
               </w:rPr>
-              <w:t>Ljungqvist and Sargent (2018), Chapter 15.</w:t>
+              <w:t xml:space="preserve">[]</w:t>
             </w:r>
           </w:p>
         </w:tc>
@@ -12076,13 +11931,14 @@
                 <w:szCs w:val="20"/>
               </w:rPr>
             </w:pPr>
+            <w:proofErr w:type="gramStart"/>
             <w:r>
               <w:rPr>
                 <w:rFonts w:ascii="Open Sans" w:hAnsi="Open Sans" w:cs="Open Sans"/>
                 <w:sz w:val="20"/>
                 <w:szCs w:val="20"/>
               </w:rPr>
-              <w:t>Class 12</w:t>
+              <w:t xml:space="preserve">Weeks 17-18</w:t>
             </w:r>
           </w:p>
         </w:tc>
@@ -12106,13 +11962,14 @@
                 <w:szCs w:val="20"/>
               </w:rPr>
             </w:pPr>
+            <w:proofErr w:type="gramStart"/>
             <w:r>
               <w:rPr>
                 <w:rFonts w:ascii="Open Sans" w:hAnsi="Open Sans" w:cs="Open Sans"/>
                 <w:sz w:val="20"/>
                 <w:szCs w:val="20"/>
               </w:rPr>
-              <w:t>The Diamond-Mortensen-Pissarides search model</w:t>
+              <w:t xml:space="preserve">Industry equilibrium models of heterogeneous firms</w:t>
             </w:r>
           </w:p>
         </w:tc>
@@ -12137,6 +11994,7 @@
                 <w:szCs w:val="20"/>
               </w:rPr>
             </w:pPr>
+            <w:proofErr w:type="gramStart"/>
             <w:r>
               <w:rPr>
                 <w:rFonts w:ascii="Open Sans" w:hAnsi="Open Sans" w:cs="Open Sans"/>
@@ -12144,7 +12002,301 @@
                 <w:sz w:val="20"/>
                 <w:szCs w:val="20"/>
               </w:rPr>
-              <w:t>Ljungqvist and Sargent (2018), Chapter 29.</w:t>
+              <w:t xml:space="preserve">[]</w:t>
+            </w:r>
+          </w:p>
+        </w:tc>
+      </w:tr>
+      <w:tr>
+        <w:tc>
+          <w:tcPr>
+            <w:tcW w:w="1868" w:type="dxa"/>
+            <w:tcBorders>
+              <w:top w:val="single" w:sz="6" w:space="0" w:color="000000"/>
+              <w:left w:val="single" w:sz="4" w:space="0" w:color="000000"/>
+              <w:bottom w:val="single" w:sz="6" w:space="0" w:color="000000"/>
+              <w:right w:val="single" w:sz="6" w:space="0" w:color="000000"/>
+            </w:tcBorders>
+            <w:shd w:val="clear" w:color="FFFFFF" w:fill="FFFFFF"/>
+          </w:tcPr>
+          <w:p>
+            <w:pPr>
+              <w:spacing w:after="0"/>
+              <w:jc w:val="center"/>
+              <w:rPr>
+                <w:rFonts w:ascii="Open Sans" w:hAnsi="Open Sans" w:cs="Open Sans"/>
+                <w:sz w:val="20"/>
+                <w:szCs w:val="20"/>
+              </w:rPr>
+            </w:pPr>
+            <w:proofErr w:type="gramStart"/>
+            <w:r>
+              <w:rPr>
+                <w:rFonts w:ascii="Open Sans" w:hAnsi="Open Sans" w:cs="Open Sans"/>
+                <w:sz w:val="20"/>
+                <w:szCs w:val="20"/>
+              </w:rPr>
+              <w:t xml:space="preserve">Weeks 19-20</w:t>
+            </w:r>
+          </w:p>
+        </w:tc>
+        <w:tc>
+          <w:tcPr>
+            <w:tcW w:w="4533" w:type="dxa"/>
+            <w:tcBorders>
+              <w:top w:val="single" w:sz="6" w:space="0" w:color="000000"/>
+              <w:left w:val="single" w:sz="6" w:space="0" w:color="000000"/>
+              <w:bottom w:val="single" w:sz="6" w:space="0" w:color="000000"/>
+              <w:right w:val="single" w:sz="6" w:space="0" w:color="000000"/>
+            </w:tcBorders>
+            <w:shd w:val="clear" w:color="FFFFFF" w:fill="FFFFFF"/>
+          </w:tcPr>
+          <w:p>
+            <w:pPr>
+              <w:spacing w:after="0"/>
+              <w:rPr>
+                <w:rFonts w:ascii="Open Sans" w:hAnsi="Open Sans" w:cs="Open Sans"/>
+                <w:sz w:val="20"/>
+                <w:szCs w:val="20"/>
+              </w:rPr>
+            </w:pPr>
+            <w:proofErr w:type="gramStart"/>
+            <w:r>
+              <w:rPr>
+                <w:rFonts w:ascii="Open Sans" w:hAnsi="Open Sans" w:cs="Open Sans"/>
+                <w:sz w:val="20"/>
+                <w:szCs w:val="20"/>
+              </w:rPr>
+              <w:t xml:space="preserve">The Hopenhayn model of industry dynamics</w:t>
+            </w:r>
+          </w:p>
+        </w:tc>
+        <w:tc>
+          <w:tcPr>
+            <w:tcW w:w="2959" w:type="dxa"/>
+            <w:tcBorders>
+              <w:top w:val="single" w:sz="6" w:space="0" w:color="000000"/>
+              <w:left w:val="single" w:sz="6" w:space="0" w:color="000000"/>
+              <w:bottom w:val="single" w:sz="6" w:space="0" w:color="000000"/>
+              <w:right w:val="single" w:sz="4" w:space="0" w:color="000000"/>
+            </w:tcBorders>
+            <w:shd w:val="clear" w:color="FFFFFF" w:fill="FFFFFF"/>
+          </w:tcPr>
+          <w:p>
+            <w:pPr>
+              <w:spacing w:after="0"/>
+              <w:rPr>
+                <w:rFonts w:ascii="Open Sans" w:hAnsi="Open Sans" w:cs="Open Sans"/>
+                <w:iCs/>
+                <w:sz w:val="20"/>
+                <w:szCs w:val="20"/>
+              </w:rPr>
+            </w:pPr>
+            <w:proofErr w:type="gramStart"/>
+            <w:r>
+              <w:rPr>
+                <w:rFonts w:ascii="Open Sans" w:hAnsi="Open Sans" w:cs="Open Sans"/>
+                <w:iCs/>
+                <w:sz w:val="20"/>
+                <w:szCs w:val="20"/>
+              </w:rPr>
+              <w:t xml:space="preserve">[]</w:t>
+            </w:r>
+          </w:p>
+        </w:tc>
+      </w:tr>
+      <w:tr>
+        <w:tc>
+          <w:tcPr>
+            <w:tcW w:w="1868" w:type="dxa"/>
+            <w:tcBorders>
+              <w:top w:val="single" w:sz="6" w:space="0" w:color="000000"/>
+              <w:left w:val="single" w:sz="4" w:space="0" w:color="000000"/>
+              <w:bottom w:val="single" w:sz="6" w:space="0" w:color="000000"/>
+              <w:right w:val="single" w:sz="6" w:space="0" w:color="000000"/>
+            </w:tcBorders>
+            <w:shd w:val="clear" w:color="FFFFFF" w:fill="FFFFFF"/>
+          </w:tcPr>
+          <w:p>
+            <w:pPr>
+              <w:spacing w:after="0"/>
+              <w:jc w:val="center"/>
+              <w:rPr>
+                <w:rFonts w:ascii="Open Sans" w:hAnsi="Open Sans" w:cs="Open Sans"/>
+                <w:sz w:val="20"/>
+                <w:szCs w:val="20"/>
+              </w:rPr>
+            </w:pPr>
+            <w:proofErr w:type="gramStart"/>
+            <w:r>
+              <w:rPr>
+                <w:rFonts w:ascii="Open Sans" w:hAnsi="Open Sans" w:cs="Open Sans"/>
+                <w:sz w:val="20"/>
+                <w:szCs w:val="20"/>
+              </w:rPr>
+              <w:t xml:space="preserve">Weeks 21-22</w:t>
+            </w:r>
+          </w:p>
+        </w:tc>
+        <w:tc>
+          <w:tcPr>
+            <w:tcW w:w="4533" w:type="dxa"/>
+            <w:tcBorders>
+              <w:top w:val="single" w:sz="6" w:space="0" w:color="000000"/>
+              <w:left w:val="single" w:sz="6" w:space="0" w:color="000000"/>
+              <w:bottom w:val="single" w:sz="6" w:space="0" w:color="000000"/>
+              <w:right w:val="single" w:sz="6" w:space="0" w:color="000000"/>
+            </w:tcBorders>
+            <w:shd w:val="clear" w:color="FFFFFF" w:fill="FFFFFF"/>
+          </w:tcPr>
+          <w:p>
+            <w:pPr>
+              <w:spacing w:after="0"/>
+              <w:rPr>
+                <w:rFonts w:ascii="Open Sans" w:hAnsi="Open Sans" w:cs="Open Sans"/>
+                <w:sz w:val="20"/>
+                <w:szCs w:val="20"/>
+              </w:rPr>
+            </w:pPr>
+            <w:proofErr w:type="gramStart"/>
+            <w:r>
+              <w:rPr>
+                <w:rFonts w:ascii="Open Sans" w:hAnsi="Open Sans" w:cs="Open Sans"/>
+                <w:sz w:val="20"/>
+                <w:szCs w:val="20"/>
+              </w:rPr>
+              <w:t xml:space="preserve">Solving industry dynamics models in Julia</w:t>
+            </w:r>
+          </w:p>
+        </w:tc>
+        <w:tc>
+          <w:tcPr>
+            <w:tcW w:w="2959" w:type="dxa"/>
+            <w:tcBorders>
+              <w:top w:val="single" w:sz="6" w:space="0" w:color="000000"/>
+              <w:left w:val="single" w:sz="6" w:space="0" w:color="000000"/>
+              <w:bottom w:val="single" w:sz="6" w:space="0" w:color="000000"/>
+              <w:right w:val="single" w:sz="4" w:space="0" w:color="000000"/>
+            </w:tcBorders>
+            <w:shd w:val="clear" w:color="FFFFFF" w:fill="FFFFFF"/>
+          </w:tcPr>
+          <w:p>
+            <w:pPr>
+              <w:spacing w:after="0"/>
+              <w:rPr>
+                <w:rFonts w:ascii="Open Sans" w:hAnsi="Open Sans" w:cs="Open Sans"/>
+                <w:iCs/>
+                <w:sz w:val="20"/>
+                <w:szCs w:val="20"/>
+              </w:rPr>
+            </w:pPr>
+            <w:proofErr w:type="gramStart"/>
+            <w:r>
+              <w:rPr>
+                <w:rFonts w:ascii="Open Sans" w:hAnsi="Open Sans" w:cs="Open Sans"/>
+                <w:iCs/>
+                <w:sz w:val="20"/>
+                <w:szCs w:val="20"/>
+              </w:rPr>
+              <w:t xml:space="preserve">[]</w:t>
+            </w:r>
+          </w:p>
+        </w:tc>
+      </w:tr>
+      <w:tr>
+        <w:tc>
+          <w:tcPr>
+            <w:tcW w:w="1868" w:type="dxa"/>
+            <w:tcBorders>
+              <w:top w:val="single" w:sz="6" w:space="0" w:color="000000"/>
+              <w:left w:val="single" w:sz="4" w:space="0" w:color="000000"/>
+              <w:bottom w:val="single" w:sz="6" w:space="0" w:color="000000"/>
+              <w:right w:val="single" w:sz="6" w:space="0" w:color="000000"/>
+            </w:tcBorders>
+            <w:shd w:val="clear" w:color="FFFFFF" w:fill="FFFFFF"/>
+          </w:tcPr>
+          <w:p>
+            <w:pPr>
+              <w:spacing w:after="0"/>
+              <w:jc w:val="center"/>
+              <w:rPr>
+                <w:rFonts w:ascii="Open Sans" w:hAnsi="Open Sans" w:cs="Open Sans"/>
+                <w:sz w:val="20"/>
+                <w:szCs w:val="20"/>
+              </w:rPr>
+            </w:pPr>
+            <w:proofErr w:type="gramStart"/>
+            <w:r>
+              <w:rPr>
+                <w:rFonts w:ascii="Open Sans" w:hAnsi="Open Sans" w:cs="Open Sans"/>
+                <w:sz w:val="20"/>
+                <w:szCs w:val="20"/>
+              </w:rPr>
+              <w:t xml:space="preserve">Weeks 23-24</w:t>
+            </w:r>
+          </w:p>
+        </w:tc>
+        <w:tc>
+          <w:tcPr>
+            <w:tcW w:w="4533" w:type="dxa"/>
+            <w:tcBorders>
+              <w:top w:val="single" w:sz="6" w:space="0" w:color="000000"/>
+              <w:left w:val="single" w:sz="6" w:space="0" w:color="000000"/>
+              <w:bottom w:val="single" w:sz="6" w:space="0" w:color="000000"/>
+              <w:right w:val="single" w:sz="6" w:space="0" w:color="000000"/>
+            </w:tcBorders>
+            <w:shd w:val="clear" w:color="FFFFFF" w:fill="FFFFFF"/>
+          </w:tcPr>
+          <w:p>
+            <w:pPr>
+              <w:spacing w:after="0"/>
+              <w:rPr>
+                <w:rFonts w:ascii="Open Sans" w:hAnsi="Open Sans" w:cs="Open Sans"/>
+                <w:sz w:val="20"/>
+                <w:szCs w:val="20"/>
+              </w:rPr>
+            </w:pPr>
+            <w:proofErr w:type="gramStart"/>
+            <w:r>
+              <w:rPr>
+                <w:rFonts w:ascii="Open Sans" w:hAnsi="Open Sans" w:cs="Open Sans"/>
+                <w:sz w:val="20"/>
+                <w:szCs w:val="20"/>
+              </w:rPr>
+              <w:t xml:space="preserve">Input-output linkages</w:t>
+            </w:r>
+          </w:p>
+        </w:tc>
+        <w:tc>
+          <w:tcPr>
+            <w:tcW w:w="2959" w:type="dxa"/>
+            <w:tcBorders>
+              <w:top w:val="single" w:sz="6" w:space="0" w:color="000000"/>
+              <w:left w:val="single" w:sz="6" w:space="0" w:color="000000"/>
+              <w:bottom w:val="single" w:sz="6" w:space="0" w:color="000000"/>
+              <w:right w:val="single" w:sz="4" w:space="0" w:color="000000"/>
+            </w:tcBorders>
+            <w:shd w:val="clear" w:color="FFFFFF" w:fill="FFFFFF"/>
+          </w:tcPr>
+          <w:p>
+            <w:pPr>
+              <w:spacing w:after="0"/>
+              <w:rPr>
+                <w:rFonts w:ascii="Open Sans" w:hAnsi="Open Sans" w:cs="Open Sans"/>
+                <w:iCs/>
+                <w:sz w:val="20"/>
+                <w:szCs w:val="20"/>
+              </w:rPr>
+            </w:pPr>
+            <w:proofErr w:type="gramStart"/>
+            <w:r>
+              <w:rPr>
+                <w:rFonts w:ascii="Open Sans" w:hAnsi="Open Sans" w:cs="Open Sans"/>
+                <w:iCs/>
+                <w:sz w:val="20"/>
+                <w:szCs w:val="20"/>
+              </w:rPr>
+              <w:t xml:space="preserve">[]</w:t>
             </w:r>
           </w:p>
         </w:tc>
@@ -12171,7 +12323,7 @@
           <w:sz w:val="24"/>
           <w:szCs w:val="24"/>
         </w:rPr>
-        <w:t>Short Bio of the Instructor</w:t>
+        <w:t xml:space="preserve">Short Bio of the Instructor</w:t>
       </w:r>
     </w:p>
     <w:p>
@@ -12184,8 +12336,7 @@
           <w:sz w:val="20"/>
           <w:szCs w:val="20"/>
         </w:rPr>
-        <w:lastRenderedPageBreak/>
-        <w:t>Miklós Koren is professor of economics at CEU, senior research fellow at the Institute of Economics, and research fellow of the Centre for Economic Policy Research. His research focuses on how talent and technology jointly determine business success. Professor Koren has more than two decades of experience with microeconometrics and quantitative macro modeling. He is a certified Carpentries Instructor.</w:t>
+        <w:t xml:space="preserve">Zsófia Bárány is associate professor at CEU. She is a macroeconomist interested in economic growth, technological change and its impact on the labor market. A large part of her work aims at understanding the driving forces behind long-run trends in the evolution of labor market outcomes, such as inequality, or job polarization, taking into account individual heterogeneity.</w:t>
       </w:r>
     </w:p>
     <w:p>
@@ -12202,6 +12353,37 @@
       <w:pPr>
         <w:spacing w:after="0" w:line="240" w:lineRule="auto"/>
       </w:pPr>
+      <w:r>
+        <w:rPr>
+          <w:rFonts w:ascii="Open Sans" w:eastAsia="Times New Roman" w:hAnsi="Open Sans" w:cs="Open Sans"/>
+          <w:sz w:val="20"/>
+          <w:szCs w:val="20"/>
+        </w:rPr>
+        <w:t xml:space="preserve">Miklós Koren is professor of economics at CEU, senior research fellow at the Institute of Economics, and research fellow of the Centre for Economic Policy Research. His research focuses on how talent and technology jointly determine business success. Professor Koren has more than two decades of experience with microeconometrics and quantitative macro modeling. He is a certified Carpentries Instructor.</w:t>
+      </w:r>
+    </w:p>
+    <w:p>
+      <w:pPr>
+        <w:spacing w:after="0" w:line="240" w:lineRule="auto"/>
+        <w:rPr>
+          <w:rFonts w:ascii="Open Sans" w:eastAsia="Times New Roman" w:hAnsi="Open Sans" w:cs="Open Sans"/>
+          <w:sz w:val="20"/>
+          <w:szCs w:val="20"/>
+        </w:rPr>
+      </w:pPr>
+    </w:p>
+    <w:p>
+      <w:pPr>
+        <w:spacing w:after="0" w:line="240" w:lineRule="auto"/>
+      </w:pPr>
+      <w:r>
+        <w:rPr>
+          <w:rFonts w:ascii="Open Sans" w:eastAsia="Times New Roman" w:hAnsi="Open Sans" w:cs="Open Sans"/>
+          <w:sz w:val="20"/>
+          <w:szCs w:val="20"/>
+        </w:rPr>
+        <w:t xml:space="preserve"/>
+      </w:r>
     </w:p>
     <w:sectPr>
       <w:headerReference w:type="default" r:id="rId11"/>

</xml_diff>